<commit_message>
working on voice and adding relatability
</commit_message>
<xml_diff>
--- a/public_chapter/PublicChapter_draft_v15.docx
+++ b/public_chapter/PublicChapter_draft_v15.docx
@@ -1113,15 +1113,17 @@
           <w:sz w:val="20"/>
           <w:szCs w:val="20"/>
         </w:rPr>
-        <w:t>Petrichor</w:t>
-      </w:r>
-      <w:r>
-        <w:rPr>
-          <w:sz w:val="20"/>
-          <w:szCs w:val="20"/>
-        </w:rPr>
-        <w:t xml:space="preserve"> – the smell of rain</w:t>
-      </w:r>
+        <w:t xml:space="preserve">Frisson – aesthetic chills, psychogenic shivers; commonly tingling of the skin when listening to </w:t>
+      </w:r>
+      <w:proofErr w:type="gramStart"/>
+      <w:r>
+        <w:rPr>
+          <w:sz w:val="20"/>
+          <w:szCs w:val="20"/>
+        </w:rPr>
+        <w:t>music</w:t>
+      </w:r>
+      <w:proofErr w:type="gramEnd"/>
     </w:p>
     <w:p>
       <w:pPr>
@@ -1140,15 +1142,17 @@
           <w:sz w:val="20"/>
           <w:szCs w:val="20"/>
         </w:rPr>
-        <w:t xml:space="preserve">Gjetost – </w:t>
-      </w:r>
-      <w:r>
-        <w:rPr>
-          <w:sz w:val="20"/>
-          <w:szCs w:val="20"/>
-        </w:rPr>
-        <w:t>Scandinavian cheese that tastes like caramel</w:t>
-      </w:r>
+        <w:t xml:space="preserve">Leitmotif – short, recurring musical theme accompanying a person, place, or </w:t>
+      </w:r>
+      <w:proofErr w:type="gramStart"/>
+      <w:r>
+        <w:rPr>
+          <w:sz w:val="20"/>
+          <w:szCs w:val="20"/>
+        </w:rPr>
+        <w:t>idea</w:t>
+      </w:r>
+      <w:proofErr w:type="gramEnd"/>
     </w:p>
     <w:p>
       <w:pPr>
@@ -1167,28 +1171,14 @@
           <w:sz w:val="20"/>
           <w:szCs w:val="20"/>
         </w:rPr>
-        <w:t>Tsundoku</w:t>
-      </w:r>
-      <w:r>
-        <w:rPr>
-          <w:sz w:val="20"/>
-          <w:szCs w:val="20"/>
-        </w:rPr>
-        <w:t xml:space="preserve"> </w:t>
-      </w:r>
-      <w:r>
-        <w:rPr>
-          <w:sz w:val="20"/>
-          <w:szCs w:val="20"/>
-        </w:rPr>
-        <w:t>–</w:t>
-      </w:r>
-      <w:r>
-        <w:rPr>
-          <w:sz w:val="20"/>
-          <w:szCs w:val="20"/>
-        </w:rPr>
-        <w:t xml:space="preserve"> the art of buying books and never reading them</w:t>
+        <w:t>Petrichor</w:t>
+      </w:r>
+      <w:r>
+        <w:rPr>
+          <w:sz w:val="20"/>
+          <w:szCs w:val="20"/>
+        </w:rPr>
+        <w:t xml:space="preserve"> – the smell of rain</w:t>
       </w:r>
     </w:p>
     <w:p>
@@ -1208,14 +1198,14 @@
           <w:sz w:val="20"/>
           <w:szCs w:val="20"/>
         </w:rPr>
-        <w:t>Frisson</w:t>
-      </w:r>
-      <w:r>
-        <w:rPr>
-          <w:sz w:val="20"/>
-          <w:szCs w:val="20"/>
-        </w:rPr>
-        <w:t xml:space="preserve"> – aesthetic chills, psychogenic shivers; commonly tingling of the skin when listening to music</w:t>
+        <w:t xml:space="preserve">Gjetost – </w:t>
+      </w:r>
+      <w:r>
+        <w:rPr>
+          <w:sz w:val="20"/>
+          <w:szCs w:val="20"/>
+        </w:rPr>
+        <w:t>Scandinavian cheese that tastes like caramel</w:t>
       </w:r>
     </w:p>
     <w:p>
@@ -1235,15 +1225,38 @@
           <w:sz w:val="20"/>
           <w:szCs w:val="20"/>
         </w:rPr>
-        <w:t>Imposter Syndrome</w:t>
-      </w:r>
-      <w:r>
-        <w:rPr>
-          <w:sz w:val="20"/>
-          <w:szCs w:val="20"/>
-        </w:rPr>
-        <w:t xml:space="preserve"> – internalized feeling of doubt in one’s skill, talent, or intelligence; feeling like you don’t deserve success and that much of it is attributed to things out of your control</w:t>
-      </w:r>
+        <w:t>Tsundoku</w:t>
+      </w:r>
+      <w:r>
+        <w:rPr>
+          <w:sz w:val="20"/>
+          <w:szCs w:val="20"/>
+        </w:rPr>
+        <w:t xml:space="preserve"> </w:t>
+      </w:r>
+      <w:r>
+        <w:rPr>
+          <w:sz w:val="20"/>
+          <w:szCs w:val="20"/>
+        </w:rPr>
+        <w:t>–</w:t>
+      </w:r>
+      <w:r>
+        <w:rPr>
+          <w:sz w:val="20"/>
+          <w:szCs w:val="20"/>
+        </w:rPr>
+        <w:t xml:space="preserve"> the art of buying books and never reading </w:t>
+      </w:r>
+      <w:proofErr w:type="gramStart"/>
+      <w:r>
+        <w:rPr>
+          <w:sz w:val="20"/>
+          <w:szCs w:val="20"/>
+        </w:rPr>
+        <w:t>them</w:t>
+      </w:r>
+      <w:proofErr w:type="gramEnd"/>
     </w:p>
     <w:p>
       <w:pPr>
@@ -1262,8 +1275,24 @@
           <w:sz w:val="20"/>
           <w:szCs w:val="20"/>
         </w:rPr>
-        <w:t>Burnout – state of emotional, mental, and physical exhaustion brought on by prolonged or repeated stress</w:t>
-      </w:r>
+        <w:t>Imposter Syndrome</w:t>
+      </w:r>
+      <w:r>
+        <w:rPr>
+          <w:sz w:val="20"/>
+          <w:szCs w:val="20"/>
+        </w:rPr>
+        <w:t xml:space="preserve"> – internalized feeling of doubt in one’s skill, talent, or intelligence; feeling like you don’t deserve success and that much of it is attributed to things out of your </w:t>
+      </w:r>
+      <w:proofErr w:type="gramStart"/>
+      <w:r>
+        <w:rPr>
+          <w:sz w:val="20"/>
+          <w:szCs w:val="20"/>
+        </w:rPr>
+        <w:t>control</w:t>
+      </w:r>
+      <w:proofErr w:type="gramEnd"/>
     </w:p>
     <w:p>
       <w:pPr>
@@ -1282,7 +1311,7 @@
           <w:sz w:val="20"/>
           <w:szCs w:val="20"/>
         </w:rPr>
-        <w:t>Etterath – the feeling of emptiness after a long and arduous process is complete</w:t>
+        <w:t>Burnout – state of emotional, mental, and physical exhaustion brought on by prolonged or repeated stress</w:t>
       </w:r>
     </w:p>
     <w:p>
@@ -1302,7 +1331,7 @@
           <w:sz w:val="20"/>
           <w:szCs w:val="20"/>
         </w:rPr>
-        <w:t>Leitmotif – short, recurring musical theme accompanying a person, place, or idea</w:t>
+        <w:t>Etterath – the feeling of emptiness after a long and arduous process is complete</w:t>
       </w:r>
     </w:p>
     <w:p>
@@ -1362,44 +1391,14 @@
           <w:szCs w:val="20"/>
         </w:rPr>
       </w:pPr>
-    </w:p>
-    <w:p>
-      <w:pPr>
-        <w:rPr>
-          <w:noProof/>
-        </w:rPr>
-      </w:pPr>
-    </w:p>
-    <w:p>
-      <w:pPr>
-        <w:rPr>
-          <w:sz w:val="20"/>
-          <w:szCs w:val="20"/>
-        </w:rPr>
-      </w:pPr>
-    </w:p>
-    <w:p>
-      <w:pPr>
-        <w:rPr>
-          <w:sz w:val="20"/>
-          <w:szCs w:val="20"/>
-        </w:rPr>
-      </w:pPr>
-    </w:p>
-    <w:p>
-      <w:pPr>
-        <w:rPr>
-          <w:sz w:val="20"/>
-          <w:szCs w:val="20"/>
-        </w:rPr>
-      </w:pPr>
-    </w:p>
-    <w:p/>
-    <w:p/>
-    <w:p/>
-    <w:p/>
-    <w:p/>
-    <w:p/>
+      <w:r>
+        <w:rPr>
+          <w:sz w:val="20"/>
+          <w:szCs w:val="20"/>
+        </w:rPr>
+        <w:br w:type="page"/>
+      </w:r>
+    </w:p>
     <w:p>
       <w:pPr>
         <w:pStyle w:val="TOC1"/>
@@ -1408,6 +1407,7 @@
         </w:tabs>
       </w:pPr>
       <w:r>
+        <w:lastRenderedPageBreak/>
         <w:t>Lessons from my PhD</w:t>
       </w:r>
     </w:p>
@@ -1435,7 +1435,6 @@
           <w:i w:val="0"/>
           <w:iCs w:val="0"/>
         </w:rPr>
-        <w:lastRenderedPageBreak/>
         <w:fldChar w:fldCharType="begin"/>
       </w:r>
       <w:r>
@@ -1845,7 +1844,6 @@
         <w:fldChar w:fldCharType="end"/>
       </w:r>
     </w:p>
-    <w:p/>
     <w:p>
       <w:pPr>
         <w:jc w:val="center"/>
@@ -1855,7 +1853,7 @@
           <w:rPr>
             <w:rStyle w:val="Hyperlink"/>
           </w:rPr>
-          <w:t>Spotify Playlist Link</w:t>
+          <w:t>Spotify Playlist</w:t>
         </w:r>
       </w:hyperlink>
     </w:p>
@@ -2131,7 +2129,7 @@
         <w:t xml:space="preserve">the years: What </w:t>
       </w:r>
       <w:r>
-        <w:t>subject are you majoring in</w:t>
+        <w:t>are you majoring in</w:t>
       </w:r>
       <w:r>
         <w:t>?</w:t>
@@ -2205,7 +2203,19 @@
         <w:t xml:space="preserve"> and</w:t>
       </w:r>
       <w:r>
-        <w:t xml:space="preserve"> money in the </w:t>
+        <w:t xml:space="preserve"> money </w:t>
+      </w:r>
+      <w:r>
+        <w:t xml:space="preserve">by </w:t>
+      </w:r>
+      <w:r>
+        <w:t xml:space="preserve">the adults </w:t>
+      </w:r>
+      <w:r>
+        <w:t>in the</w:t>
+      </w:r>
+      <w:r>
+        <w:t xml:space="preserve"> </w:t>
       </w:r>
       <w:r>
         <w:t xml:space="preserve">immigrant </w:t>
@@ -2222,58 +2232,56 @@
         <w:pStyle w:val="lettertext"/>
       </w:pPr>
       <w:r>
-        <w:t xml:space="preserve">And I’ve always loved science. </w:t>
+        <w:t xml:space="preserve">As wild as it sounds, in high school I conducted a full on 3-month experiment testing the rate of banana spoilage. Science was fascinating: thinking of different groups to test, developing a hypothesis of which groups will go bad faster. </w:t>
+      </w:r>
+      <w:proofErr w:type="gramStart"/>
+      <w:r>
+        <w:t>So</w:t>
+      </w:r>
+      <w:proofErr w:type="gramEnd"/>
+      <w:r>
+        <w:t xml:space="preserve"> w</w:t>
+      </w:r>
+      <w:r>
+        <w:t>hen I got to college, I majored in biology to assuage my curiosity in how life works</w:t>
+      </w:r>
+      <w:r>
+        <w:t>.</w:t>
+      </w:r>
+    </w:p>
+    <w:p>
+      <w:pPr>
+        <w:pStyle w:val="lettertext"/>
+      </w:pPr>
+      <w:r>
+        <w:t>D</w:t>
+      </w:r>
+      <w:r>
+        <w:t xml:space="preserve">eep down I knew that </w:t>
+      </w:r>
+      <w:r>
+        <w:t>my path</w:t>
+      </w:r>
+      <w:r>
+        <w:t xml:space="preserve"> could result in me becoming a doctor. </w:t>
+      </w:r>
+      <w:r>
+        <w:t xml:space="preserve">I took most of the classes necessary for medical school. </w:t>
       </w:r>
       <w:r>
         <w:t>I</w:t>
       </w:r>
       <w:r>
-        <w:t xml:space="preserve"> </w:t>
-      </w:r>
-      <w:r>
-        <w:t>major</w:t>
-      </w:r>
-      <w:r>
-        <w:t>ed</w:t>
-      </w:r>
-      <w:r>
-        <w:t xml:space="preserve"> in biology </w:t>
-      </w:r>
-      <w:r>
-        <w:t>to assuage my</w:t>
-      </w:r>
-      <w:r>
-        <w:t xml:space="preserve"> curiosity </w:t>
-      </w:r>
-      <w:r>
-        <w:t>in</w:t>
-      </w:r>
-      <w:r>
-        <w:t xml:space="preserve"> how life</w:t>
-      </w:r>
-      <w:r>
-        <w:t xml:space="preserve"> works</w:t>
-      </w:r>
-      <w:r>
-        <w:t xml:space="preserve">. But I took most of the same classes necessary for medical school. Deep down, I knew that </w:t>
-      </w:r>
-      <w:r>
-        <w:t>my path</w:t>
-      </w:r>
-      <w:r>
-        <w:t xml:space="preserve"> could result in me becoming a doctor. </w:t>
-      </w:r>
-      <w:r>
-        <w:t>L</w:t>
-      </w:r>
-      <w:r>
-        <w:t xml:space="preserve">ike </w:t>
-      </w:r>
-      <w:r>
-        <w:t>internally I</w:t>
-      </w:r>
-      <w:r>
-        <w:t xml:space="preserve"> was too afraid to run away from the expectations that the adults I grew up </w:t>
+        <w:t>nternally</w:t>
+      </w:r>
+      <w:r>
+        <w:t>,</w:t>
+      </w:r>
+      <w:r>
+        <w:t xml:space="preserve"> I</w:t>
+      </w:r>
+      <w:r>
+        <w:t xml:space="preserve"> was afraid to run from the expectations that the adults I grew up </w:t>
       </w:r>
       <w:r>
         <w:t>around</w:t>
@@ -2286,17 +2294,16 @@
       <w:pPr>
         <w:pStyle w:val="lettertext"/>
       </w:pPr>
+      <w:proofErr w:type="gramStart"/>
       <w:r>
         <w:t>So</w:t>
       </w:r>
-      <w:r>
-        <w:t>,</w:t>
-      </w:r>
-      <w:r>
-        <w:t xml:space="preserve"> w</w:t>
-      </w:r>
-      <w:r>
-        <w:t>hen my undergra</w:t>
+      <w:proofErr w:type="gramEnd"/>
+      <w:r>
+        <w:t xml:space="preserve"> wh</w:t>
+      </w:r>
+      <w:r>
+        <w:t>en my undergra</w:t>
       </w:r>
       <w:r>
         <w:t>d</w:t>
@@ -2326,13 +2333,7 @@
         <w:t xml:space="preserve"> might be a good fit for me, I was </w:t>
       </w:r>
       <w:r>
-        <w:t>be</w:t>
-      </w:r>
-      <w:r>
-        <w:t>fuddled yet</w:t>
-      </w:r>
-      <w:r>
-        <w:t xml:space="preserve"> e</w:t>
+        <w:t>e</w:t>
       </w:r>
       <w:r>
         <w:t>lated</w:t>
@@ -2350,13 +2351,7 @@
         <w:t>d</w:t>
       </w:r>
       <w:r>
-        <w:t xml:space="preserve"> been rejected from several </w:t>
-      </w:r>
-      <w:r>
-        <w:t>research</w:t>
-      </w:r>
-      <w:r>
-        <w:t xml:space="preserve"> lab</w:t>
+        <w:t xml:space="preserve"> been rejected from several lab</w:t>
       </w:r>
       <w:r>
         <w:t xml:space="preserve">s </w:t>
@@ -2457,11 +2452,22 @@
         <w:t>immigrant</w:t>
       </w:r>
       <w:r>
-        <w:t xml:space="preserve"> expectations inside of me.</w:t>
-      </w:r>
-      <w:r>
-        <w:t xml:space="preserve"> </w:t>
-      </w:r>
+        <w:t xml:space="preserve"> expectations </w:t>
+      </w:r>
+      <w:r>
+        <w:t>within</w:t>
+      </w:r>
+      <w:r>
+        <w:t xml:space="preserve"> me.</w:t>
+      </w:r>
+      <w:r>
+        <w:t xml:space="preserve"> </w:t>
+      </w:r>
+    </w:p>
+    <w:p>
+      <w:pPr>
+        <w:pStyle w:val="lettertext"/>
+      </w:pPr>
       <w:r>
         <w:t>C</w:t>
       </w:r>
@@ -2472,7 +2478,13 @@
         <w:t>, but</w:t>
       </w:r>
       <w:r>
-        <w:t xml:space="preserve"> I’ve acquired a passion for learning, and it seems that this PhD doctor is going to be an exciting journey for me!</w:t>
+        <w:t xml:space="preserve"> I’ve acquired a passion for learning, and </w:t>
+      </w:r>
+      <w:r>
+        <w:t>I feel like t</w:t>
+      </w:r>
+      <w:r>
+        <w:t>his PhD doctor is going to be an exciting journey for me!</w:t>
       </w:r>
     </w:p>
     <w:p>
@@ -2497,7 +2509,7 @@
         <w:t xml:space="preserve"> </w:t>
       </w:r>
       <w:r>
-        <w:t>What…(dream?)</w:t>
+        <w:t>How do you want to be remembered?</w:t>
       </w:r>
     </w:p>
     <w:p>
@@ -7459,7 +7471,7 @@
           <w:noProof/>
         </w:rPr>
         <w:drawing>
-          <wp:anchor distT="0" distB="0" distL="114300" distR="114300" simplePos="0" relativeHeight="251658752" behindDoc="0" locked="0" layoutInCell="1" allowOverlap="1" wp14:anchorId="1D90E0EF" wp14:editId="7422562A">
+          <wp:anchor distT="0" distB="0" distL="114300" distR="114300" simplePos="0" relativeHeight="251658752" behindDoc="0" locked="0" layoutInCell="1" allowOverlap="1" wp14:anchorId="1D90E0EF" wp14:editId="4629C1ED">
             <wp:simplePos x="0" y="0"/>
             <wp:positionH relativeFrom="margin">
               <wp:posOffset>3707495</wp:posOffset>
@@ -14618,201 +14630,10 @@
           <w:szCs w:val="20"/>
         </w:rPr>
         <w:br/>
-        <w:t>Are the ones that know nothing</w:t>
-      </w:r>
-    </w:p>
-    <w:p>
-      <w:pPr>
-        <w:pStyle w:val="Artist"/>
-      </w:pPr>
-      <w:r>
-        <w:rPr>
-          <w:b/>
-          <w:bCs/>
-        </w:rPr>
-        <w:tab/>
-      </w:r>
-      <w:r>
-        <w:rPr>
-          <w:b/>
-          <w:bCs/>
-        </w:rPr>
-        <w:tab/>
-      </w:r>
-      <w:r>
-        <w:rPr>
-          <w:b/>
-          <w:bCs/>
-        </w:rPr>
-        <w:tab/>
-      </w:r>
-      <w:r>
-        <w:rPr>
-          <w:b/>
-          <w:bCs/>
-        </w:rPr>
-        <w:tab/>
-      </w:r>
-      <w:r>
-        <w:rPr>
-          <w:b/>
-          <w:bCs/>
-        </w:rPr>
-        <w:tab/>
-      </w:r>
-      <w:r>
-        <w:rPr>
-          <w:b/>
-          <w:bCs/>
-        </w:rPr>
-        <w:tab/>
-      </w:r>
-      <w:r>
-        <w:rPr>
-          <w:b/>
-          <w:bCs/>
-        </w:rPr>
-        <w:tab/>
-      </w:r>
-      <w:r>
-        <w:rPr>
-          <w:b/>
-          <w:bCs/>
-        </w:rPr>
-        <w:tab/>
-      </w:r>
-      <w:r>
-        <w:t>Even If It’s Lonely by Hazlett</w:t>
-      </w:r>
-    </w:p>
-    <w:p>
-      <w:pPr>
-        <w:pStyle w:val="lettertext"/>
-      </w:pPr>
-      <w:r>
-        <w:t xml:space="preserve">Graduate school has taught me that I don’t know much at all. I’ve learned to live life in this kind of neutral zone, experiencing new discoveries, looking with a non-judgmental eye, and interpreting what I can with the information given. I’ve poured so much mental energy </w:t>
-      </w:r>
-      <w:r>
-        <w:t>into learning</w:t>
-      </w:r>
-      <w:r>
-        <w:t xml:space="preserve"> the intricacies of how membrane proteins fold and the biochemistry behind it, that I’ve learned how little I </w:t>
-      </w:r>
-      <w:r>
-        <w:t>know</w:t>
-      </w:r>
-      <w:r>
-        <w:t xml:space="preserve"> about it. I don’t see my PhD as making me an expert in biochemistry, but rather that I’ve become an expert in how to </w:t>
-      </w:r>
-      <w:r>
-        <w:t xml:space="preserve">learn. </w:t>
-      </w:r>
-    </w:p>
-    <w:p>
-      <w:pPr>
-        <w:pStyle w:val="lettertext"/>
-      </w:pPr>
-      <w:r>
-        <w:t>To be an expert is to have the ability to make the unknown feel tangible.</w:t>
-      </w:r>
-    </w:p>
-    <w:p>
-      <w:pPr>
-        <w:pStyle w:val="lettertext"/>
-      </w:pPr>
-      <w:r>
-        <w:t xml:space="preserve">As I’m writing this, I haven’t yet defended, the thesis isn’t submitted, and I’m not even sure if my committee will award me my PhD. But I’ve learned </w:t>
-      </w:r>
-      <w:r>
-        <w:t>a lot</w:t>
-      </w:r>
-      <w:r>
-        <w:t xml:space="preserve"> on this journey, and</w:t>
-      </w:r>
-      <w:r>
-        <w:t xml:space="preserve"> I know that</w:t>
-      </w:r>
-      <w:r>
-        <w:t xml:space="preserve"> </w:t>
-      </w:r>
-      <w:r>
-        <w:t xml:space="preserve">I’m ready </w:t>
-      </w:r>
-      <w:r>
-        <w:t>to</w:t>
-      </w:r>
-      <w:r>
-        <w:t xml:space="preserve"> move on.</w:t>
-      </w:r>
-    </w:p>
-    <w:p>
-      <w:pPr>
-        <w:pStyle w:val="lettertext"/>
-      </w:pPr>
-      <w:r>
-        <w:t>I’ve thoroughly enjoyed learning how to passionately search through the unknown for information, trekking through journal articles, learning jargon needed to synthesize my understanding of a subject. That childlike, innocent curiosity on the search for deeper understanding. Becoming so enthused with that feeling of learning something new that it becomes more than just a subject, but a lifelong passion. And I’ve been able to apply this passion outside of science too: I created a podcast, learned the basics of music production and sound editing, I can code in 4 different languages, discovered the heights of my academic stress result in increasing my awareness of my lack of self love (body issues…). My love for learning won out.</w:t>
-      </w:r>
-    </w:p>
-    <w:p>
-      <w:pPr>
-        <w:pStyle w:val="lettertext"/>
-      </w:pPr>
-      <w:r>
-        <w:lastRenderedPageBreak/>
-        <w:t xml:space="preserve">Failed experiment after failed experiment, constantly banging my head against a seemingly unbreakable wall. But with flickering grit and teetering determination, my hardheadedness was enough to put a crack in it. </w:t>
-      </w:r>
-    </w:p>
-    <w:p>
-      <w:pPr>
-        <w:pStyle w:val="lettertext"/>
-      </w:pPr>
-      <w:r>
-        <w:t xml:space="preserve">I’ve gotten a glimpse into what it means, what it feels like to discover something. </w:t>
-      </w:r>
-    </w:p>
-    <w:p>
-      <w:pPr>
-        <w:pStyle w:val="lettertext"/>
-      </w:pPr>
-      <w:r>
-        <w:t>Do you remember the first time you held a kaleidoscope? Not knowing what it is, you’re encouraged to put one eye up to the tiny sliver of clear plastic. For those first few seconds of looking inside, you see a glistening, prismatic repeat of color and shapes so overwhelming that it seems unable to fit into the small toy in your hand. It’s infinite. That fleeting moment of first revelation is probably something I’ve been chasing my entire life.</w:t>
-      </w:r>
-    </w:p>
-    <w:p>
-      <w:pPr>
-        <w:pStyle w:val="lettertext"/>
-      </w:pPr>
-      <w:r>
-        <w:t xml:space="preserve">Proteins that I made, sticking together because of the “static” that I designed, discovering the subtle impact that van der Waals has on membrane protein interactions. To do something difficult, to do something novel.  </w:t>
-      </w:r>
-    </w:p>
-    <w:p>
-      <w:pPr>
-        <w:pStyle w:val="lettertext"/>
-      </w:pPr>
-      <w:r>
-        <w:t>I can see myself doing the same thing forever. Searching for that same joy in discovery, that kaleidoscopic spark.</w:t>
-      </w:r>
-    </w:p>
-    <w:p>
-      <w:pPr>
-        <w:pStyle w:val="lettertext"/>
-      </w:pPr>
-      <w:r>
-        <w:t>I’ve truly loved my time in graduate school. But my head is throbbing from banging against the wall of discovery.</w:t>
-      </w:r>
-    </w:p>
-    <w:p>
-      <w:pPr>
-        <w:pStyle w:val="lettertext"/>
-      </w:pPr>
-      <w:r>
-        <w:t>For now, I’ve used up all my passion and determination.</w:t>
-      </w:r>
-    </w:p>
-    <w:p>
-      <w:pPr>
-        <w:jc w:val="center"/>
+        <w:t xml:space="preserve">Are the ones that know </w:t>
+      </w:r>
+      <w:proofErr w:type="gramStart"/>
+      <w:r>
         <w:rPr>
           <w:rFonts w:ascii="Tw Cen MT" w:hAnsi="Tw Cen MT"/>
           <w:b/>
@@ -14822,8 +14643,243 @@
           <w:sz w:val="20"/>
           <w:szCs w:val="20"/>
         </w:rPr>
-      </w:pPr>
-      <w:r>
+        <w:t>nothing</w:t>
+      </w:r>
+      <w:proofErr w:type="gramEnd"/>
+    </w:p>
+    <w:p>
+      <w:pPr>
+        <w:pStyle w:val="Artist"/>
+      </w:pPr>
+      <w:r>
+        <w:rPr>
+          <w:b/>
+          <w:bCs/>
+        </w:rPr>
+        <w:tab/>
+      </w:r>
+      <w:r>
+        <w:rPr>
+          <w:b/>
+          <w:bCs/>
+        </w:rPr>
+        <w:tab/>
+      </w:r>
+      <w:r>
+        <w:rPr>
+          <w:b/>
+          <w:bCs/>
+        </w:rPr>
+        <w:tab/>
+      </w:r>
+      <w:r>
+        <w:rPr>
+          <w:b/>
+          <w:bCs/>
+        </w:rPr>
+        <w:tab/>
+      </w:r>
+      <w:r>
+        <w:rPr>
+          <w:b/>
+          <w:bCs/>
+        </w:rPr>
+        <w:tab/>
+      </w:r>
+      <w:r>
+        <w:rPr>
+          <w:b/>
+          <w:bCs/>
+        </w:rPr>
+        <w:tab/>
+      </w:r>
+      <w:r>
+        <w:rPr>
+          <w:b/>
+          <w:bCs/>
+        </w:rPr>
+        <w:tab/>
+      </w:r>
+      <w:r>
+        <w:rPr>
+          <w:b/>
+          <w:bCs/>
+        </w:rPr>
+        <w:tab/>
+      </w:r>
+      <w:r>
+        <w:t>Even If It’s Lonely by Hazlett</w:t>
+      </w:r>
+    </w:p>
+    <w:p>
+      <w:pPr>
+        <w:pStyle w:val="lettertext"/>
+      </w:pPr>
+      <w:r>
+        <w:t>Graduate school has taught me that I don’t know much at all. I’ve learned to live life in this kind of neutral zone, experiencing new discoveries, looking with a non-judgmental eye, and interpreting what I can with the information given.</w:t>
+      </w:r>
+    </w:p>
+    <w:p>
+      <w:pPr>
+        <w:pStyle w:val="lettertext"/>
+      </w:pPr>
+      <w:r>
+        <w:t xml:space="preserve">I’ve poured so much mental energy </w:t>
+      </w:r>
+      <w:r>
+        <w:t>into learning</w:t>
+      </w:r>
+      <w:r>
+        <w:t xml:space="preserve"> the intricacies of how membrane proteins fold and the biochemistry behind it, that I’ve learned how little I </w:t>
+      </w:r>
+      <w:r>
+        <w:t>know</w:t>
+      </w:r>
+      <w:r>
+        <w:t xml:space="preserve"> about it. I don’t see my PhD as making me an expert in biochemistry, but rather that I’ve become an expert in how to </w:t>
+      </w:r>
+      <w:r>
+        <w:t xml:space="preserve">learn. </w:t>
+      </w:r>
+    </w:p>
+    <w:p>
+      <w:pPr>
+        <w:pStyle w:val="lettertext"/>
+      </w:pPr>
+      <w:r>
+        <w:t>To be an expert is to have the ability to make the unknown feel tangible.</w:t>
+      </w:r>
+    </w:p>
+    <w:p>
+      <w:pPr>
+        <w:pStyle w:val="lettertext"/>
+      </w:pPr>
+      <w:r>
+        <w:t>As I’m writing this, I haven’t yet defended, the thesis isn’t submitted, and I’m not even sure if my committee will award me my PhD. But I’ve</w:t>
+      </w:r>
+      <w:r>
+        <w:t xml:space="preserve"> gone through this same process that my advisors and friends have, I’ve</w:t>
+      </w:r>
+      <w:r>
+        <w:t xml:space="preserve"> learned </w:t>
+      </w:r>
+      <w:r>
+        <w:t>a lot</w:t>
+      </w:r>
+      <w:r>
+        <w:t xml:space="preserve"> on this journey, and</w:t>
+      </w:r>
+      <w:r>
+        <w:t xml:space="preserve"> I know that</w:t>
+      </w:r>
+      <w:r>
+        <w:t xml:space="preserve"> </w:t>
+      </w:r>
+      <w:r>
+        <w:t xml:space="preserve">I’m ready </w:t>
+      </w:r>
+      <w:r>
+        <w:t>to</w:t>
+      </w:r>
+      <w:r>
+        <w:t xml:space="preserve"> move on.</w:t>
+      </w:r>
+    </w:p>
+    <w:p>
+      <w:pPr>
+        <w:pStyle w:val="lettertext"/>
+      </w:pPr>
+      <w:r>
+        <w:t>When I started, I could describe an experiment, tell you a couple of the variables</w:t>
+      </w:r>
+      <w:proofErr w:type="gramStart"/>
+      <w:r>
+        <w:t>, come</w:t>
+      </w:r>
+      <w:proofErr w:type="gramEnd"/>
+      <w:r>
+        <w:t xml:space="preserve"> up with possible conclusions. But now I know that if I just leave my mind on autopilot, I can think of the issues, details, the pains… </w:t>
+      </w:r>
+      <w:r>
+        <w:t xml:space="preserve">…call back to the first letter with bananas and now knowing that you can keep them good by putting them in the fridge… I should have tried that, put them in the freezer, compared not just their skin but their taste, their smell, their feel…The fact that I’m trying to think through </w:t>
+      </w:r>
+      <w:proofErr w:type="gramStart"/>
+      <w:r>
+        <w:t>all of</w:t>
+      </w:r>
+      <w:proofErr w:type="gramEnd"/>
+      <w:r>
+        <w:t xml:space="preserve"> these different scenarios allows me to see my growth as a scientist. </w:t>
+      </w:r>
+    </w:p>
+    <w:p>
+      <w:pPr>
+        <w:pStyle w:val="lettertext"/>
+      </w:pPr>
+      <w:r>
+        <w:lastRenderedPageBreak/>
+        <w:t>I’ve thoroughly enjoyed learning how to passionately search through the unknown for information, trekking through journal articles, learning jargon needed to synthesize my understanding of a subject. That childlike, innocent curiosity on the search for deeper understanding. Becoming so enthused with that feeling of learning something new that it becomes more than just a subject, but a lifelong passion. And I’ve been able to apply this passion outside of science too: I created a podcast, learned the basics of music production and sound editing, I can code in 4 different languages, discovered the heights of my academic stress result in increasing my awareness of my lack of self love (body issues…). My love for learning won out.</w:t>
+      </w:r>
+    </w:p>
+    <w:p>
+      <w:pPr>
+        <w:pStyle w:val="lettertext"/>
+      </w:pPr>
+      <w:r>
+        <w:t xml:space="preserve">Failed experiment after failed experiment, constantly banging my head against a seemingly unbreakable wall. But with flickering grit and teetering determination, my hardheadedness was enough to put a crack in it. </w:t>
+      </w:r>
+    </w:p>
+    <w:p>
+      <w:pPr>
+        <w:pStyle w:val="lettertext"/>
+      </w:pPr>
+      <w:r>
+        <w:t xml:space="preserve">I’ve gotten a glimpse into what it means, what it feels like to discover something. </w:t>
+      </w:r>
+    </w:p>
+    <w:p>
+      <w:pPr>
+        <w:pStyle w:val="lettertext"/>
+      </w:pPr>
+      <w:r>
+        <w:t>Do you remember the first time you held a kaleidoscope? Not knowing what it is, you’re encouraged to put one eye up to the tiny sliver of clear plastic. For those first few seconds of looking inside, you see a glistening, prismatic repeat of color and shapes so overwhelming that it seems unable to fit into the small toy in your hand. It’s infinite. That fleeting moment of first revelation is probably something I’ve been chasing my entire life.</w:t>
+      </w:r>
+    </w:p>
+    <w:p>
+      <w:pPr>
+        <w:pStyle w:val="lettertext"/>
+      </w:pPr>
+      <w:r>
+        <w:t xml:space="preserve">Proteins that I made, sticking together because of the “static” that I designed, discovering the subtle impact that van der Waals has on membrane protein interactions. To do something difficult, to do something novel.  </w:t>
+      </w:r>
+    </w:p>
+    <w:p>
+      <w:pPr>
+        <w:pStyle w:val="lettertext"/>
+      </w:pPr>
+      <w:r>
+        <w:t>I can see myself doing the same thing forever. Searching for that same joy in discovery, that kaleidoscopic spark.</w:t>
+      </w:r>
+    </w:p>
+    <w:p>
+      <w:pPr>
+        <w:pStyle w:val="lettertext"/>
+      </w:pPr>
+      <w:r>
+        <w:t>I’ve truly loved my time in graduate school. But my head is throbbing from banging against the wall of discovery.</w:t>
+      </w:r>
+    </w:p>
+    <w:p>
+      <w:pPr>
+        <w:pStyle w:val="lettertext"/>
+      </w:pPr>
+      <w:r>
+        <w:t>For now, I’ve used up all my passion and determination.</w:t>
+      </w:r>
+    </w:p>
+    <w:p>
+      <w:pPr>
+        <w:jc w:val="center"/>
         <w:rPr>
           <w:rFonts w:ascii="Tw Cen MT" w:hAnsi="Tw Cen MT"/>
           <w:b/>
@@ -14833,6 +14889,17 @@
           <w:sz w:val="20"/>
           <w:szCs w:val="20"/>
         </w:rPr>
+      </w:pPr>
+      <w:r>
+        <w:rPr>
+          <w:rFonts w:ascii="Tw Cen MT" w:hAnsi="Tw Cen MT"/>
+          <w:b/>
+          <w:bCs/>
+          <w:i/>
+          <w:iCs/>
+          <w:sz w:val="20"/>
+          <w:szCs w:val="20"/>
+        </w:rPr>
         <w:t>I’d rather be free</w:t>
       </w:r>
     </w:p>
@@ -15093,6 +15160,7 @@
         <w:rPr>
           <w:rStyle w:val="PSChar"/>
         </w:rPr>
+        <w:lastRenderedPageBreak/>
         <w:t>P.P.</w:t>
       </w:r>
       <w:r>
@@ -15196,7 +15264,6 @@
           <w:sz w:val="20"/>
           <w:szCs w:val="20"/>
         </w:rPr>
-        <w:lastRenderedPageBreak/>
         <w:t>Other parts to potentially add in!</w:t>
       </w:r>
     </w:p>
@@ -15429,6 +15496,7 @@
     </w:p>
     <w:p>
       <w:r>
+        <w:lastRenderedPageBreak/>
         <w:t>Reddit: u/nodubby (suicidal ideation chart)</w:t>
       </w:r>
     </w:p>
@@ -15455,7 +15523,6 @@
     </w:p>
     <w:p>
       <w:r>
-        <w:lastRenderedPageBreak/>
         <w:t>Letters to work on formatting/add images: 4, 5, 8, 13</w:t>
       </w:r>
     </w:p>

</xml_diff>

<commit_message>
slight edits; almost ready to send? check last 2 letters
</commit_message>
<xml_diff>
--- a/public_chapter/PublicChapter_draft_v15.docx
+++ b/public_chapter/PublicChapter_draft_v15.docx
@@ -1113,17 +1113,8 @@
           <w:sz w:val="20"/>
           <w:szCs w:val="20"/>
         </w:rPr>
-        <w:t xml:space="preserve">Frisson – aesthetic chills, psychogenic shivers; commonly tingling of the skin when listening to </w:t>
-      </w:r>
-      <w:proofErr w:type="gramStart"/>
-      <w:r>
-        <w:rPr>
-          <w:sz w:val="20"/>
-          <w:szCs w:val="20"/>
-        </w:rPr>
-        <w:t>music</w:t>
-      </w:r>
-      <w:proofErr w:type="gramEnd"/>
+        <w:t>Frisson – aesthetic chills, psychogenic shivers; commonly tingling of the skin when listening to music</w:t>
+      </w:r>
     </w:p>
     <w:p>
       <w:pPr>
@@ -1142,17 +1133,8 @@
           <w:sz w:val="20"/>
           <w:szCs w:val="20"/>
         </w:rPr>
-        <w:t xml:space="preserve">Leitmotif – short, recurring musical theme accompanying a person, place, or </w:t>
-      </w:r>
-      <w:proofErr w:type="gramStart"/>
-      <w:r>
-        <w:rPr>
-          <w:sz w:val="20"/>
-          <w:szCs w:val="20"/>
-        </w:rPr>
-        <w:t>idea</w:t>
-      </w:r>
-      <w:proofErr w:type="gramEnd"/>
+        <w:t>Leitmotif – short, recurring musical theme accompanying a person, place, or idea</w:t>
+      </w:r>
     </w:p>
     <w:p>
       <w:pPr>
@@ -1246,17 +1228,8 @@
           <w:sz w:val="20"/>
           <w:szCs w:val="20"/>
         </w:rPr>
-        <w:t xml:space="preserve"> the art of buying books and never reading </w:t>
-      </w:r>
-      <w:proofErr w:type="gramStart"/>
-      <w:r>
-        <w:rPr>
-          <w:sz w:val="20"/>
-          <w:szCs w:val="20"/>
-        </w:rPr>
-        <w:t>them</w:t>
-      </w:r>
-      <w:proofErr w:type="gramEnd"/>
+        <w:t xml:space="preserve"> the art of buying books and never reading them</w:t>
+      </w:r>
     </w:p>
     <w:p>
       <w:pPr>
@@ -1282,17 +1255,8 @@
           <w:sz w:val="20"/>
           <w:szCs w:val="20"/>
         </w:rPr>
-        <w:t xml:space="preserve"> – internalized feeling of doubt in one’s skill, talent, or intelligence; feeling like you don’t deserve success and that much of it is attributed to things out of your </w:t>
-      </w:r>
-      <w:proofErr w:type="gramStart"/>
-      <w:r>
-        <w:rPr>
-          <w:sz w:val="20"/>
-          <w:szCs w:val="20"/>
-        </w:rPr>
-        <w:t>control</w:t>
-      </w:r>
-      <w:proofErr w:type="gramEnd"/>
+        <w:t xml:space="preserve"> – internalized feeling of doubt in one’s skill, talent, or intelligence; feeling like you don’t deserve success and that much of it is attributed to things out of your control</w:t>
+      </w:r>
     </w:p>
     <w:p>
       <w:pPr>
@@ -2185,268 +2149,400 @@
         <w:t xml:space="preserve"> </w:t>
       </w:r>
       <w:r>
-        <w:t xml:space="preserve">Yet becoming a </w:t>
-      </w:r>
-      <w:r>
-        <w:t xml:space="preserve">medical </w:t>
+        <w:t>But going into medicine and becoming a</w:t>
+      </w:r>
+      <w:r>
+        <w:t xml:space="preserve"> </w:t>
       </w:r>
       <w:r>
         <w:t xml:space="preserve">doctor </w:t>
       </w:r>
       <w:r>
-        <w:t xml:space="preserve">was preached as the ideal route for </w:t>
-      </w:r>
-      <w:r>
-        <w:t>job security</w:t>
+        <w:t xml:space="preserve">was preached as the ideal </w:t>
+      </w:r>
+      <w:r>
+        <w:t>life</w:t>
+      </w:r>
+      <w:r>
+        <w:t xml:space="preserve"> </w:t>
+      </w:r>
+      <w:r>
+        <w:t xml:space="preserve">by </w:t>
+      </w:r>
+      <w:r>
+        <w:t xml:space="preserve">the adults </w:t>
+      </w:r>
+      <w:r>
+        <w:t>in the</w:t>
+      </w:r>
+      <w:r>
+        <w:t xml:space="preserve"> </w:t>
+      </w:r>
+      <w:r>
+        <w:t xml:space="preserve">immigrant </w:t>
+      </w:r>
+      <w:r>
+        <w:t>community I grew up in.</w:t>
+      </w:r>
+      <w:r>
+        <w:t xml:space="preserve"> </w:t>
+      </w:r>
+    </w:p>
+    <w:p>
+      <w:pPr>
+        <w:pStyle w:val="lettertext"/>
+      </w:pPr>
+      <w:r>
+        <w:t>And I’ve always loved science.</w:t>
+      </w:r>
+      <w:r>
+        <w:t xml:space="preserve"> An elementary school field trip to the botanical gardens sticks with me: they gave each of us magnifying glasses and I was the kid </w:t>
+      </w:r>
+      <w:r>
+        <w:t>getting left</w:t>
+      </w:r>
+      <w:r>
+        <w:t xml:space="preserve"> behind, needing to be reminded to keep up with the group. I remember getting lost in the observation, mesmerized by this</w:t>
+      </w:r>
+      <w:r>
+        <w:t xml:space="preserve"> new</w:t>
+      </w:r>
+      <w:r>
+        <w:t xml:space="preserve"> perspective</w:t>
+      </w:r>
+      <w:r>
+        <w:t xml:space="preserve"> on nature.</w:t>
+      </w:r>
+    </w:p>
+    <w:p>
+      <w:pPr>
+        <w:pStyle w:val="lettertext"/>
+      </w:pPr>
+      <w:r>
+        <w:t>W</w:t>
+      </w:r>
+      <w:r>
+        <w:t>hen I got to college, I majored in biology to assuage my curiosity</w:t>
+      </w:r>
+      <w:r>
+        <w:t>: to learn more about</w:t>
+      </w:r>
+      <w:r>
+        <w:t xml:space="preserve"> how life works</w:t>
+      </w:r>
+      <w:r>
+        <w:t>.</w:t>
+      </w:r>
+    </w:p>
+    <w:p>
+      <w:pPr>
+        <w:pStyle w:val="lettertext"/>
+      </w:pPr>
+      <w:r>
+        <w:t xml:space="preserve">I’ve learned how </w:t>
+      </w:r>
+      <w:r>
+        <w:t>nature</w:t>
+      </w:r>
+      <w:r>
+        <w:t xml:space="preserve"> puzzle piece</w:t>
+      </w:r>
+      <w:r>
+        <w:t>s</w:t>
+      </w:r>
+      <w:r>
+        <w:t xml:space="preserve"> chemicals </w:t>
+      </w:r>
+      <w:r>
+        <w:t>together;</w:t>
+      </w:r>
+      <w:r>
+        <w:t xml:space="preserve"> I’ve seen </w:t>
+      </w:r>
+      <w:r>
+        <w:t>the</w:t>
+      </w:r>
+      <w:r>
+        <w:t xml:space="preserve"> </w:t>
+      </w:r>
+      <w:r>
+        <w:t xml:space="preserve">beauty in how </w:t>
+      </w:r>
+      <w:r>
+        <w:t>cellular</w:t>
+      </w:r>
+      <w:r>
+        <w:t xml:space="preserve"> systems </w:t>
+      </w:r>
+      <w:r>
+        <w:t>work</w:t>
+      </w:r>
+      <w:r>
+        <w:t xml:space="preserve">. </w:t>
+      </w:r>
+    </w:p>
+    <w:p>
+      <w:pPr>
+        <w:pStyle w:val="lettertext"/>
+      </w:pPr>
+      <w:r>
+        <w:t xml:space="preserve">But </w:t>
+      </w:r>
+      <w:r>
+        <w:t>I</w:t>
+      </w:r>
+      <w:r>
+        <w:t xml:space="preserve"> ended up taking</w:t>
+      </w:r>
+      <w:r>
+        <w:t xml:space="preserve"> most of the classes necessary for med school.</w:t>
+      </w:r>
+      <w:r>
+        <w:t xml:space="preserve"> D</w:t>
+      </w:r>
+      <w:r>
+        <w:t>eep down, I knew that my path could result in me becoming a doctor.</w:t>
+      </w:r>
+      <w:r>
+        <w:t xml:space="preserve"> </w:t>
+      </w:r>
+      <w:r>
+        <w:t>I</w:t>
+      </w:r>
+      <w:r>
+        <w:t>nternally</w:t>
+      </w:r>
+      <w:r>
+        <w:t xml:space="preserve"> it felt like</w:t>
+      </w:r>
+      <w:r>
+        <w:t xml:space="preserve"> I</w:t>
+      </w:r>
+      <w:r>
+        <w:t xml:space="preserve"> was </w:t>
+      </w:r>
+      <w:r>
+        <w:t>too scared</w:t>
+      </w:r>
+      <w:r>
+        <w:t xml:space="preserve"> to run from the expectations that adults</w:t>
+      </w:r>
+      <w:r>
+        <w:t xml:space="preserve"> </w:t>
+      </w:r>
+      <w:r>
+        <w:t>had for me.</w:t>
+      </w:r>
+    </w:p>
+    <w:p>
+      <w:pPr>
+        <w:pStyle w:val="lettertext"/>
+      </w:pPr>
+      <w:proofErr w:type="gramStart"/>
+      <w:r>
+        <w:t>So</w:t>
+      </w:r>
+      <w:proofErr w:type="gramEnd"/>
+      <w:r>
+        <w:t xml:space="preserve"> wh</w:t>
+      </w:r>
+      <w:r>
+        <w:t>en</w:t>
+      </w:r>
+      <w:r>
+        <w:t xml:space="preserve"> </w:t>
+      </w:r>
+      <w:r>
+        <w:t xml:space="preserve">my research advisor </w:t>
+      </w:r>
+      <w:r>
+        <w:t>told</w:t>
+      </w:r>
+      <w:r>
+        <w:t xml:space="preserve"> me that </w:t>
+      </w:r>
+      <w:r>
+        <w:t>a PhD</w:t>
+      </w:r>
+      <w:r>
+        <w:t xml:space="preserve"> might be a good fit for me, I </w:t>
+      </w:r>
+      <w:r>
+        <w:t>was</w:t>
+      </w:r>
+      <w:r>
+        <w:t xml:space="preserve"> emotional</w:t>
+      </w:r>
+      <w:r>
+        <w:t>.</w:t>
+      </w:r>
+      <w:r>
+        <w:t xml:space="preserve"> Befuddled. Elated.</w:t>
+      </w:r>
+    </w:p>
+    <w:p>
+      <w:pPr>
+        <w:pStyle w:val="lettertext"/>
+      </w:pPr>
+      <w:r>
+        <w:t>I never thought that I had the skills to complete an advanced degree.</w:t>
+      </w:r>
+      <w:r>
+        <w:t xml:space="preserve"> </w:t>
+      </w:r>
+      <w:r>
+        <w:t>I</w:t>
+      </w:r>
+      <w:r>
+        <w:t xml:space="preserve"> was </w:t>
+      </w:r>
+      <w:r>
+        <w:t>rejected from several lab</w:t>
+      </w:r>
+      <w:r>
+        <w:t>s during college</w:t>
+      </w:r>
+      <w:r>
+        <w:t>, and</w:t>
+      </w:r>
+      <w:r>
+        <w:t xml:space="preserve"> </w:t>
+      </w:r>
+      <w:r>
+        <w:t>I didn’t even know that PhD programs existed until</w:t>
+      </w:r>
+      <w:r>
+        <w:t xml:space="preserve"> my</w:t>
+      </w:r>
+      <w:r>
+        <w:t xml:space="preserve"> junior year</w:t>
+      </w:r>
+      <w:r>
+        <w:t xml:space="preserve">. </w:t>
+      </w:r>
+      <w:r>
+        <w:t xml:space="preserve">But I think he saw </w:t>
+      </w:r>
+      <w:r>
+        <w:t>my passion</w:t>
+      </w:r>
+      <w:r>
+        <w:t xml:space="preserve"> for </w:t>
+      </w:r>
+      <w:r>
+        <w:t>learn</w:t>
+      </w:r>
+      <w:r>
+        <w:t>ing</w:t>
+      </w:r>
+      <w:r>
+        <w:t xml:space="preserve">: </w:t>
+      </w:r>
+      <w:r>
+        <w:t xml:space="preserve">this </w:t>
+      </w:r>
+      <w:r>
+        <w:t>deep-seeded</w:t>
+      </w:r>
+      <w:r>
+        <w:t xml:space="preserve"> int</w:t>
+      </w:r>
+      <w:r>
+        <w:t>erest</w:t>
+      </w:r>
+      <w:r>
+        <w:t xml:space="preserve"> in</w:t>
+      </w:r>
+      <w:r>
+        <w:t xml:space="preserve"> diving into subjects </w:t>
+      </w:r>
+      <w:r>
+        <w:t>and</w:t>
+      </w:r>
+      <w:r>
+        <w:t xml:space="preserve"> a willingness to bang my head against a wall</w:t>
+      </w:r>
+      <w:r>
+        <w:t xml:space="preserve"> full</w:t>
+      </w:r>
+      <w:r>
+        <w:t xml:space="preserve"> of knowledge</w:t>
+      </w:r>
+      <w:r>
+        <w:t>.</w:t>
+      </w:r>
+    </w:p>
+    <w:p>
+      <w:pPr>
+        <w:pStyle w:val="lettertext"/>
+      </w:pPr>
+      <w:r>
+        <w:t>I applied, and</w:t>
+      </w:r>
+      <w:r>
+        <w:t xml:space="preserve"> I’ve recently been accepted to a</w:t>
+      </w:r>
+      <w:r>
+        <w:t xml:space="preserve"> biochemistry</w:t>
+      </w:r>
+      <w:r>
+        <w:t xml:space="preserve"> program at the University of Wisconsin-Madison!</w:t>
+      </w:r>
+    </w:p>
+    <w:p>
+      <w:pPr>
+        <w:pStyle w:val="lettertext"/>
+      </w:pPr>
+      <w:r>
+        <w:t xml:space="preserve">I’m not particularly gifted, I end up being </w:t>
+      </w:r>
+      <w:r>
+        <w:t>average</w:t>
+      </w:r>
+      <w:r>
+        <w:t xml:space="preserve"> at </w:t>
+      </w:r>
+      <w:r>
+        <w:t>everything I do</w:t>
+      </w:r>
+      <w:r>
+        <w:t xml:space="preserve">, and although I wanted to help people from a young age, I couldn’t see myself </w:t>
+      </w:r>
+      <w:r>
+        <w:t>going to med school at this stage in my life</w:t>
+      </w:r>
+      <w:r>
+        <w:t xml:space="preserve">. </w:t>
+      </w:r>
+      <w:r>
+        <w:t xml:space="preserve">But I’m fascinated by science. </w:t>
+      </w:r>
+      <w:r>
+        <w:t>This route to becom</w:t>
+      </w:r>
+      <w:r>
+        <w:t>ing</w:t>
+      </w:r>
+      <w:r>
+        <w:t xml:space="preserve"> a doctor, despite not being a </w:t>
+      </w:r>
+      <w:r>
+        <w:t>“real”</w:t>
+      </w:r>
+      <w:r>
+        <w:t xml:space="preserve"> doctor, feels semi-validating</w:t>
       </w:r>
       <w:r>
         <w:t xml:space="preserve"> and</w:t>
       </w:r>
       <w:r>
-        <w:t xml:space="preserve"> money </w:t>
-      </w:r>
-      <w:r>
-        <w:t xml:space="preserve">by </w:t>
-      </w:r>
-      <w:r>
-        <w:t xml:space="preserve">the adults </w:t>
-      </w:r>
-      <w:r>
-        <w:t>in the</w:t>
-      </w:r>
-      <w:r>
-        <w:t xml:space="preserve"> </w:t>
-      </w:r>
-      <w:r>
-        <w:t xml:space="preserve">immigrant </w:t>
-      </w:r>
-      <w:r>
-        <w:t>community I grew up in.</w:t>
-      </w:r>
-      <w:r>
-        <w:t xml:space="preserve"> </w:t>
-      </w:r>
-    </w:p>
-    <w:p>
-      <w:pPr>
-        <w:pStyle w:val="lettertext"/>
-      </w:pPr>
-      <w:r>
-        <w:t xml:space="preserve">As wild as it sounds, in high school I conducted a full on 3-month experiment testing the rate of banana spoilage. Science was fascinating: thinking of different groups to test, developing a hypothesis of which groups will go bad faster. </w:t>
-      </w:r>
-      <w:proofErr w:type="gramStart"/>
-      <w:r>
-        <w:t>So</w:t>
-      </w:r>
-      <w:proofErr w:type="gramEnd"/>
-      <w:r>
-        <w:t xml:space="preserve"> w</w:t>
-      </w:r>
-      <w:r>
-        <w:t>hen I got to college, I majored in biology to assuage my curiosity in how life works</w:t>
-      </w:r>
-      <w:r>
-        <w:t>.</w:t>
-      </w:r>
-    </w:p>
-    <w:p>
-      <w:pPr>
-        <w:pStyle w:val="lettertext"/>
-      </w:pPr>
-      <w:r>
-        <w:t>D</w:t>
-      </w:r>
-      <w:r>
-        <w:t xml:space="preserve">eep down I knew that </w:t>
-      </w:r>
-      <w:r>
-        <w:t>my path</w:t>
-      </w:r>
-      <w:r>
-        <w:t xml:space="preserve"> could result in me becoming a doctor. </w:t>
-      </w:r>
-      <w:r>
-        <w:t xml:space="preserve">I took most of the classes necessary for medical school. </w:t>
-      </w:r>
-      <w:r>
-        <w:t>I</w:t>
-      </w:r>
-      <w:r>
-        <w:t>nternally</w:t>
-      </w:r>
-      <w:r>
-        <w:t>,</w:t>
-      </w:r>
-      <w:r>
-        <w:t xml:space="preserve"> I</w:t>
-      </w:r>
-      <w:r>
-        <w:t xml:space="preserve"> was afraid to run from the expectations that the adults I grew up </w:t>
-      </w:r>
-      <w:r>
-        <w:t>around</w:t>
-      </w:r>
-      <w:r>
-        <w:t xml:space="preserve"> had for me.</w:t>
-      </w:r>
-    </w:p>
-    <w:p>
-      <w:pPr>
-        <w:pStyle w:val="lettertext"/>
-      </w:pPr>
-      <w:proofErr w:type="gramStart"/>
-      <w:r>
-        <w:t>So</w:t>
-      </w:r>
-      <w:proofErr w:type="gramEnd"/>
-      <w:r>
-        <w:t xml:space="preserve"> wh</w:t>
-      </w:r>
-      <w:r>
-        <w:t>en my undergra</w:t>
-      </w:r>
-      <w:r>
-        <w:t>d</w:t>
-      </w:r>
-      <w:r>
-        <w:t>uate research</w:t>
-      </w:r>
-      <w:r>
-        <w:t xml:space="preserve"> </w:t>
-      </w:r>
-      <w:r>
-        <w:t>advisor</w:t>
-      </w:r>
-      <w:r>
-        <w:t xml:space="preserve"> </w:t>
-      </w:r>
-      <w:r>
-        <w:t>told</w:t>
-      </w:r>
-      <w:r>
-        <w:t xml:space="preserve"> me that </w:t>
-      </w:r>
-      <w:r>
-        <w:t>a PhD</w:t>
-      </w:r>
-      <w:r>
-        <w:t xml:space="preserve"> might be a good fit for me, I was </w:t>
-      </w:r>
-      <w:r>
-        <w:t>e</w:t>
-      </w:r>
-      <w:r>
-        <w:t>lated</w:t>
-      </w:r>
-      <w:r>
-        <w:t>.</w:t>
-      </w:r>
-      <w:r>
-        <w:t xml:space="preserve"> </w:t>
-      </w:r>
-      <w:r>
-        <w:t>I’</w:t>
-      </w:r>
-      <w:r>
-        <w:t>d</w:t>
-      </w:r>
-      <w:r>
-        <w:t xml:space="preserve"> been rejected from several lab</w:t>
-      </w:r>
-      <w:r>
-        <w:t xml:space="preserve">s </w:t>
-      </w:r>
-      <w:r>
-        <w:t>during college,</w:t>
-      </w:r>
-      <w:r>
-        <w:t xml:space="preserve"> and</w:t>
-      </w:r>
-      <w:r>
-        <w:t xml:space="preserve"> I didn’t even know that PhD programs existed until</w:t>
-      </w:r>
-      <w:r>
-        <w:t xml:space="preserve"> my</w:t>
-      </w:r>
-      <w:r>
-        <w:t xml:space="preserve"> junior year</w:t>
-      </w:r>
-      <w:r>
-        <w:t xml:space="preserve">. But I think he saw </w:t>
-      </w:r>
-      <w:r>
-        <w:t xml:space="preserve">my passionate curiosity to learn: </w:t>
-      </w:r>
-      <w:r>
-        <w:t xml:space="preserve">this </w:t>
-      </w:r>
-      <w:r>
-        <w:t>deep-seeded</w:t>
-      </w:r>
-      <w:r>
-        <w:t xml:space="preserve"> interest in diving into subjects</w:t>
-      </w:r>
-      <w:r>
-        <w:t xml:space="preserve"> and</w:t>
-      </w:r>
-      <w:r>
-        <w:t xml:space="preserve"> a willingness to bang my head against a wall</w:t>
-      </w:r>
-      <w:r>
-        <w:t xml:space="preserve"> full</w:t>
-      </w:r>
-      <w:r>
-        <w:t xml:space="preserve"> of knowledge</w:t>
-      </w:r>
-      <w:r>
-        <w:t>. I applied, and I’ve recently been accepted to a program at the University of Wisconsin-Madison!</w:t>
-      </w:r>
-    </w:p>
-    <w:p>
-      <w:pPr>
-        <w:pStyle w:val="lettertext"/>
-      </w:pPr>
-      <w:r>
-        <w:t xml:space="preserve">I’m not particularly gifted, I end up being </w:t>
-      </w:r>
-      <w:r>
-        <w:t>average</w:t>
-      </w:r>
-      <w:r>
-        <w:t xml:space="preserve"> at </w:t>
-      </w:r>
-      <w:r>
-        <w:t>everything I do</w:t>
-      </w:r>
-      <w:r>
-        <w:t xml:space="preserve">, and although I wanted to help people from a young age, I couldn’t see myself </w:t>
-      </w:r>
-      <w:r>
-        <w:t>going to medical school at this stage in my life</w:t>
-      </w:r>
-      <w:r>
-        <w:t>. But my fascination with how to learn</w:t>
-      </w:r>
-      <w:r>
-        <w:t xml:space="preserve"> and</w:t>
-      </w:r>
-      <w:r>
-        <w:t xml:space="preserve"> to apply knowledge between different areas of learning might </w:t>
-      </w:r>
-      <w:r>
-        <w:t>fit</w:t>
-      </w:r>
-      <w:r>
-        <w:t xml:space="preserve"> well in a PhD</w:t>
-      </w:r>
-      <w:r>
-        <w:t xml:space="preserve">. This potential route to become a doctor, despite not being a </w:t>
-      </w:r>
-      <w:r>
-        <w:t>“real”</w:t>
-      </w:r>
-      <w:r>
-        <w:t xml:space="preserve"> doctor, feels semi-validating, and for now soothes those </w:t>
+        <w:t xml:space="preserve"> sooth</w:t>
+      </w:r>
+      <w:r>
+        <w:t>es</w:t>
+      </w:r>
+      <w:r>
+        <w:t xml:space="preserve"> those </w:t>
       </w:r>
       <w:r>
         <w:t>immigrant</w:t>
@@ -2460,31 +2556,31 @@
       <w:r>
         <w:t xml:space="preserve"> me.</w:t>
       </w:r>
-      <w:r>
-        <w:t xml:space="preserve"> </w:t>
-      </w:r>
-    </w:p>
-    <w:p>
-      <w:pPr>
-        <w:pStyle w:val="lettertext"/>
-      </w:pPr>
-      <w:r>
-        <w:t>C</w:t>
-      </w:r>
-      <w:r>
-        <w:t>ollege didn’t prepare me for the real world</w:t>
-      </w:r>
-      <w:r>
-        <w:t>, but</w:t>
-      </w:r>
-      <w:r>
-        <w:t xml:space="preserve"> I’ve acquired a passion for learning, and </w:t>
-      </w:r>
-      <w:r>
-        <w:t>I feel like t</w:t>
-      </w:r>
-      <w:r>
-        <w:t>his PhD doctor is going to be an exciting journey for me!</w:t>
+    </w:p>
+    <w:p>
+      <w:pPr>
+        <w:pStyle w:val="lettertext"/>
+      </w:pPr>
+      <w:r>
+        <w:t xml:space="preserve">College didn’t </w:t>
+      </w:r>
+      <w:r>
+        <w:t xml:space="preserve">exactly </w:t>
+      </w:r>
+      <w:r>
+        <w:t>prepare me for adulthood, but I’m excited to u</w:t>
+      </w:r>
+      <w:r>
+        <w:t>se the</w:t>
+      </w:r>
+      <w:r>
+        <w:t xml:space="preserve"> s</w:t>
+      </w:r>
+      <w:r>
+        <w:t>kills I’ve learned</w:t>
+      </w:r>
+      <w:r>
+        <w:t xml:space="preserve"> on this PhD journey!</w:t>
       </w:r>
     </w:p>
     <w:p>
@@ -2509,7 +2605,7 @@
         <w:t xml:space="preserve"> </w:t>
       </w:r>
       <w:r>
-        <w:t>How do you want to be remembered?</w:t>
+        <w:t xml:space="preserve">Did you grow up with expectations that felt like they defined you? How did they affect you?  </w:t>
       </w:r>
     </w:p>
     <w:p>
@@ -2582,10 +2678,19 @@
         <w:t xml:space="preserve"> </w:t>
       </w:r>
       <w:r>
+        <w:t xml:space="preserve">like </w:t>
+      </w:r>
+      <w:r>
         <w:t>a</w:t>
       </w:r>
       <w:r>
-        <w:t xml:space="preserve"> leitmotif for each of my letters!</w:t>
+        <w:t xml:space="preserve"> leitmotif for each of </w:t>
+      </w:r>
+      <w:r>
+        <w:t>these</w:t>
+      </w:r>
+      <w:r>
+        <w:t xml:space="preserve"> letters!</w:t>
       </w:r>
     </w:p>
     <w:p>
@@ -2639,10 +2744,10 @@
         <w:t xml:space="preserve">confidently </w:t>
       </w:r>
       <w:r>
-        <w:t>share something that I’m passionate about with the world.</w:t>
-      </w:r>
-      <w:r>
-        <w:t xml:space="preserve"> </w:t>
+        <w:t>share something that I’m passionate about with the world</w:t>
+      </w:r>
+      <w:r>
+        <w:t>!</w:t>
       </w:r>
     </w:p>
     <w:p>
@@ -3265,6 +3370,11 @@
       <w:r>
         <w:t xml:space="preserve">, striving to delve deeper into membrane protein research. </w:t>
       </w:r>
+    </w:p>
+    <w:p>
+      <w:pPr>
+        <w:pStyle w:val="lettertext"/>
+      </w:pPr>
       <w:r>
         <w:t>What</w:t>
       </w:r>
@@ -3406,7 +3516,7 @@
         <w:t xml:space="preserve">moving to a state where </w:t>
       </w:r>
       <w:r>
-        <w:t xml:space="preserve">sometimes the temperatures reach an </w:t>
+        <w:t xml:space="preserve">the temperatures reach an </w:t>
       </w:r>
       <w:r>
         <w:t>unimaginable</w:t>
@@ -3421,7 +3531,7 @@
         <w:t xml:space="preserve"> </w:t>
       </w:r>
       <w:r>
-        <w:t>degrees (which is the same in both Fahrenheit and Celsius!)</w:t>
+        <w:t>degrees (the same in both Fahrenheit and Celsius!)</w:t>
       </w:r>
       <w:r>
         <w:t>, there are a variety of ways to get outside of your comfort zone to grow!</w:t>
@@ -3451,7 +3561,10 @@
         <w:t xml:space="preserve">why does it taste like caramel, </w:t>
       </w:r>
       <w:r>
-        <w:t>and why</w:t>
+        <w:t xml:space="preserve">and </w:t>
+      </w:r>
+      <w:r>
+        <w:t>how</w:t>
       </w:r>
       <w:r>
         <w:t xml:space="preserve"> the heck d</w:t>
@@ -3475,7 +3588,7 @@
         <w:t>find</w:t>
       </w:r>
       <w:r>
-        <w:t xml:space="preserve"> my stride on this journey for discovering knowledge. </w:t>
+        <w:t xml:space="preserve"> my stride on this journey for discovering knowledge.</w:t>
       </w:r>
     </w:p>
     <w:p>
@@ -6014,13 +6127,7 @@
         <w:t>I cried for an hour in that windowless, dimly lit room</w:t>
       </w:r>
       <w:r>
-        <w:t>. My professor stayed with me, giving me the best support and encouragement he could</w:t>
-      </w:r>
-      <w:r>
         <w:t xml:space="preserve">. </w:t>
-      </w:r>
-      <w:r>
-        <w:t xml:space="preserve">But </w:t>
       </w:r>
       <w:r>
         <w:t xml:space="preserve">I </w:t>
@@ -7021,67 +7128,48 @@
         <w:t>my inner</w:t>
       </w:r>
       <w:r>
-        <w:t xml:space="preserve"> voice t</w:t>
-      </w:r>
-      <w:r>
-        <w:t>old</w:t>
-      </w:r>
-      <w:r>
-        <w:t xml:space="preserve"> me to move. </w:t>
-      </w:r>
+        <w:t xml:space="preserve"> voice </w:t>
+      </w:r>
+      <w:r>
+        <w:t xml:space="preserve">saying </w:t>
+      </w:r>
+      <w:r>
+        <w:t>“Move</w:t>
+      </w:r>
+      <w:r>
+        <w:t>!</w:t>
+      </w:r>
+      <w:r>
+        <w:t>”, “</w:t>
+      </w:r>
+      <w:r>
+        <w:t>G</w:t>
+      </w:r>
+      <w:r>
+        <w:t>et up</w:t>
+      </w:r>
+      <w:r>
+        <w:t>!</w:t>
+      </w:r>
+      <w:r>
+        <w:t>”, “</w:t>
+      </w:r>
+      <w:r>
+        <w:t>G</w:t>
+      </w:r>
+      <w:r>
+        <w:t>o over there”</w:t>
+      </w:r>
+      <w:r>
+        <w:t>.</w:t>
+      </w:r>
+    </w:p>
+    <w:p>
+      <w:pPr>
+        <w:pStyle w:val="lettertext"/>
+      </w:pPr>
       <w:r>
         <w:t>But my body wouldn’t listen.</w:t>
-      </w:r>
-      <w:r>
-        <w:t xml:space="preserve"> </w:t>
-      </w:r>
-      <w:r>
-        <w:t>Literally petrifying</w:t>
-      </w:r>
-      <w:r>
-        <w:t>: to think “Move</w:t>
-      </w:r>
-      <w:r>
-        <w:t>!</w:t>
-      </w:r>
-      <w:r>
-        <w:t>”, “</w:t>
-      </w:r>
-      <w:r>
-        <w:t>G</w:t>
-      </w:r>
-      <w:r>
-        <w:t>et up</w:t>
-      </w:r>
-      <w:r>
-        <w:t>!</w:t>
-      </w:r>
-      <w:r>
-        <w:t>”, “</w:t>
-      </w:r>
-      <w:r>
-        <w:t>G</w:t>
-      </w:r>
-      <w:r>
-        <w:t xml:space="preserve">o over there” </w:t>
-      </w:r>
-      <w:r>
-        <w:t xml:space="preserve">while </w:t>
-      </w:r>
-      <w:r>
-        <w:t>my</w:t>
-      </w:r>
-      <w:r>
-        <w:t xml:space="preserve"> </w:t>
-      </w:r>
-      <w:r>
-        <w:t>body l</w:t>
-      </w:r>
-      <w:r>
-        <w:t>ay</w:t>
-      </w:r>
-      <w:r>
-        <w:t xml:space="preserve"> unresponsive.</w:t>
       </w:r>
     </w:p>
     <w:p>
@@ -7258,6 +7346,9 @@
       <w:r>
         <w:t xml:space="preserve">feelings of wanting to disappear, something within me felt that it wasn’t right and resulted in outright rejections of simple thoughts of movement. </w:t>
       </w:r>
+      <w:r>
+        <w:t>Literally petrifying.</w:t>
+      </w:r>
     </w:p>
     <w:p>
       <w:pPr>
@@ -7471,7 +7562,7 @@
           <w:noProof/>
         </w:rPr>
         <w:drawing>
-          <wp:anchor distT="0" distB="0" distL="114300" distR="114300" simplePos="0" relativeHeight="251658752" behindDoc="0" locked="0" layoutInCell="1" allowOverlap="1" wp14:anchorId="1D90E0EF" wp14:editId="4629C1ED">
+          <wp:anchor distT="0" distB="0" distL="114300" distR="114300" simplePos="0" relativeHeight="251658752" behindDoc="0" locked="0" layoutInCell="1" allowOverlap="1" wp14:anchorId="1D90E0EF" wp14:editId="2AD4EB9D">
             <wp:simplePos x="0" y="0"/>
             <wp:positionH relativeFrom="margin">
               <wp:posOffset>3707495</wp:posOffset>
@@ -14630,27 +14721,20 @@
           <w:szCs w:val="20"/>
         </w:rPr>
         <w:br/>
-        <w:t xml:space="preserve">Are the ones that know </w:t>
-      </w:r>
-      <w:proofErr w:type="gramStart"/>
-      <w:r>
-        <w:rPr>
-          <w:rFonts w:ascii="Tw Cen MT" w:hAnsi="Tw Cen MT"/>
+        <w:t>Are the ones that know nothing</w:t>
+      </w:r>
+    </w:p>
+    <w:p>
+      <w:pPr>
+        <w:pStyle w:val="Artist"/>
+      </w:pPr>
+      <w:r>
+        <w:rPr>
           <w:b/>
           <w:bCs/>
-          <w:i/>
-          <w:iCs/>
-          <w:sz w:val="20"/>
-          <w:szCs w:val="20"/>
-        </w:rPr>
-        <w:t>nothing</w:t>
-      </w:r>
-      <w:proofErr w:type="gramEnd"/>
-    </w:p>
-    <w:p>
-      <w:pPr>
-        <w:pStyle w:val="Artist"/>
-      </w:pPr>
+        </w:rPr>
+        <w:tab/>
+      </w:r>
       <w:r>
         <w:rPr>
           <w:b/>
@@ -14701,13 +14785,6 @@
         <w:tab/>
       </w:r>
       <w:r>
-        <w:rPr>
-          <w:b/>
-          <w:bCs/>
-        </w:rPr>
-        <w:tab/>
-      </w:r>
-      <w:r>
         <w:t>Even If It’s Lonely by Hazlett</w:t>
       </w:r>
     </w:p>
@@ -14790,26 +14867,7 @@
         <w:pStyle w:val="lettertext"/>
       </w:pPr>
       <w:r>
-        <w:t>When I started, I could describe an experiment, tell you a couple of the variables</w:t>
-      </w:r>
-      <w:proofErr w:type="gramStart"/>
-      <w:r>
-        <w:t>, come</w:t>
-      </w:r>
-      <w:proofErr w:type="gramEnd"/>
-      <w:r>
-        <w:t xml:space="preserve"> up with possible conclusions. But now I know that if I just leave my mind on autopilot, I can think of the issues, details, the pains… </w:t>
-      </w:r>
-      <w:r>
-        <w:t xml:space="preserve">…call back to the first letter with bananas and now knowing that you can keep them good by putting them in the fridge… I should have tried that, put them in the freezer, compared not just their skin but their taste, their smell, their feel…The fact that I’m trying to think through </w:t>
-      </w:r>
-      <w:proofErr w:type="gramStart"/>
-      <w:r>
-        <w:t>all of</w:t>
-      </w:r>
-      <w:proofErr w:type="gramEnd"/>
-      <w:r>
-        <w:t xml:space="preserve"> these different scenarios allows me to see my growth as a scientist. </w:t>
+        <w:t xml:space="preserve">When I started, I could describe an experiment, tell you a couple of the variables, come up with possible conclusions. But now I know that if I just leave my mind on autopilot, I can think of the issues, details, the pains… …call back to the first letter with bananas and now knowing that you can keep them good by putting them in the fridge… I should have tried that, put them in the freezer, compared not just their skin but their taste, their smell, their feel…The fact that I’m trying to think through all of these different scenarios allows me to see my growth as a scientist. </w:t>
       </w:r>
     </w:p>
     <w:p>

</xml_diff>

<commit_message>
reorganized & updated intro & public chapter
</commit_message>
<xml_diff>
--- a/public_chapter/PublicChapter_draft_v15.docx
+++ b/public_chapter/PublicChapter_draft_v15.docx
@@ -1053,7 +1053,14 @@
           <w:sz w:val="20"/>
           <w:szCs w:val="20"/>
         </w:rPr>
-        <w:t xml:space="preserve">instructions that I made to build </w:t>
+        <w:t xml:space="preserve">computational </w:t>
+      </w:r>
+      <w:r>
+        <w:rPr>
+          <w:sz w:val="20"/>
+          <w:szCs w:val="20"/>
+        </w:rPr>
+        <w:t xml:space="preserve">instructions I made to build </w:t>
       </w:r>
       <w:r>
         <w:rPr>
@@ -1074,7 +1081,23 @@
           <w:sz w:val="20"/>
           <w:szCs w:val="20"/>
         </w:rPr>
-        <w:t>“static”</w:t>
+        <w:t>“</w:t>
+      </w:r>
+      <w:proofErr w:type="gramStart"/>
+      <w:r>
+        <w:rPr>
+          <w:sz w:val="20"/>
+          <w:szCs w:val="20"/>
+        </w:rPr>
+        <w:t>static</w:t>
+      </w:r>
+      <w:proofErr w:type="gramEnd"/>
+      <w:r>
+        <w:rPr>
+          <w:sz w:val="20"/>
+          <w:szCs w:val="20"/>
+        </w:rPr>
+        <w:t>”</w:t>
       </w:r>
     </w:p>
     <w:p>
@@ -1133,8 +1156,17 @@
           <w:sz w:val="20"/>
           <w:szCs w:val="20"/>
         </w:rPr>
-        <w:t>Leitmotif – short, recurring musical theme accompanying a person, place, or idea</w:t>
-      </w:r>
+        <w:t xml:space="preserve">Leitmotif – short, recurring musical theme accompanying a person, place, or </w:t>
+      </w:r>
+      <w:proofErr w:type="gramStart"/>
+      <w:r>
+        <w:rPr>
+          <w:sz w:val="20"/>
+          <w:szCs w:val="20"/>
+        </w:rPr>
+        <w:t>idea</w:t>
+      </w:r>
+      <w:proofErr w:type="gramEnd"/>
     </w:p>
     <w:p>
       <w:pPr>
@@ -1187,8 +1219,17 @@
           <w:sz w:val="20"/>
           <w:szCs w:val="20"/>
         </w:rPr>
-        <w:t>Scandinavian cheese that tastes like caramel</w:t>
-      </w:r>
+        <w:t xml:space="preserve">Scandinavian cheese that tastes like </w:t>
+      </w:r>
+      <w:proofErr w:type="gramStart"/>
+      <w:r>
+        <w:rPr>
+          <w:sz w:val="20"/>
+          <w:szCs w:val="20"/>
+        </w:rPr>
+        <w:t>caramel</w:t>
+      </w:r>
+      <w:proofErr w:type="gramEnd"/>
     </w:p>
     <w:p>
       <w:pPr>
@@ -1275,8 +1316,17 @@
           <w:sz w:val="20"/>
           <w:szCs w:val="20"/>
         </w:rPr>
-        <w:t>Burnout – state of emotional, mental, and physical exhaustion brought on by prolonged or repeated stress</w:t>
-      </w:r>
+        <w:t xml:space="preserve">Burnout – state of emotional, mental, and physical exhaustion brought on by prolonged </w:t>
+      </w:r>
+      <w:proofErr w:type="gramStart"/>
+      <w:r>
+        <w:rPr>
+          <w:sz w:val="20"/>
+          <w:szCs w:val="20"/>
+        </w:rPr>
+        <w:t>stress</w:t>
+      </w:r>
+      <w:proofErr w:type="gramEnd"/>
     </w:p>
     <w:p>
       <w:pPr>
@@ -2298,10 +2348,7 @@
         <w:t xml:space="preserve"> most of the classes necessary for med school.</w:t>
       </w:r>
       <w:r>
-        <w:t xml:space="preserve"> D</w:t>
-      </w:r>
-      <w:r>
-        <w:t>eep down, I knew that my path could result in me becoming a doctor.</w:t>
+        <w:t xml:space="preserve"> Deep down, I knew that my path could result in me becoming a doctor.</w:t>
       </w:r>
       <w:r>
         <w:t xml:space="preserve"> </w:t>
@@ -2350,13 +2397,7 @@
         <w:t>en</w:t>
       </w:r>
       <w:r>
-        <w:t xml:space="preserve"> </w:t>
-      </w:r>
-      <w:r>
-        <w:t xml:space="preserve">my research advisor </w:t>
-      </w:r>
-      <w:r>
-        <w:t>told</w:t>
+        <w:t xml:space="preserve"> my research advisor told</w:t>
       </w:r>
       <w:r>
         <w:t xml:space="preserve"> me that </w:t>
@@ -2388,10 +2429,7 @@
         <w:t>I never thought that I had the skills to complete an advanced degree.</w:t>
       </w:r>
       <w:r>
-        <w:t xml:space="preserve"> </w:t>
-      </w:r>
-      <w:r>
-        <w:t>I</w:t>
+        <w:t xml:space="preserve"> I</w:t>
       </w:r>
       <w:r>
         <w:t xml:space="preserve"> was </w:t>
@@ -2400,13 +2438,7 @@
         <w:t>rejected from several lab</w:t>
       </w:r>
       <w:r>
-        <w:t>s during college</w:t>
-      </w:r>
-      <w:r>
-        <w:t>, and</w:t>
-      </w:r>
-      <w:r>
-        <w:t xml:space="preserve"> </w:t>
+        <w:t xml:space="preserve">s during college, and </w:t>
       </w:r>
       <w:r>
         <w:t>I didn’t even know that PhD programs existed until</w:t>
@@ -2605,7 +2637,13 @@
         <w:t xml:space="preserve"> </w:t>
       </w:r>
       <w:r>
-        <w:t xml:space="preserve">Did you grow up with expectations that felt like they defined you? How did they affect you?  </w:t>
+        <w:t>Did you grow up with</w:t>
+      </w:r>
+      <w:r>
+        <w:t xml:space="preserve"> any</w:t>
+      </w:r>
+      <w:r>
+        <w:t xml:space="preserve"> expectations that felt like they defined you? </w:t>
       </w:r>
     </w:p>
     <w:p>
@@ -4281,995 +4319,297 @@
         <w:t xml:space="preserve"> the mental anguishes of grad school,</w:t>
       </w:r>
       <w:r>
-        <w:t xml:space="preserve"> I wanted to share some of the things that helped break up my grad school journey, keeping me going as distractions </w:t>
-      </w:r>
-      <w:r>
-        <w:t>while</w:t>
-      </w:r>
-      <w:r>
-        <w:t xml:space="preserve"> helping me reflect on my grad school journey. </w:t>
-      </w:r>
-    </w:p>
-    <w:tbl>
-      <w:tblPr>
-        <w:tblStyle w:val="TableGrid"/>
-        <w:tblpPr w:leftFromText="180" w:rightFromText="180" w:vertAnchor="text" w:horzAnchor="margin" w:tblpXSpec="center" w:tblpY="233"/>
-        <w:tblW w:w="9738" w:type="dxa"/>
-        <w:tblLook w:val="04A0" w:firstRow="1" w:lastRow="0" w:firstColumn="1" w:lastColumn="0" w:noHBand="0" w:noVBand="1"/>
-      </w:tblPr>
-      <w:tblGrid>
-        <w:gridCol w:w="1795"/>
-        <w:gridCol w:w="2790"/>
-        <w:gridCol w:w="2520"/>
-        <w:gridCol w:w="2633"/>
-      </w:tblGrid>
-      <w:tr>
-        <w:tc>
-          <w:tcPr>
-            <w:tcW w:w="1795" w:type="dxa"/>
-          </w:tcPr>
-          <w:p>
-            <w:pPr>
-              <w:jc w:val="center"/>
-              <w:rPr>
-                <w:rFonts w:ascii="Liberation Serif" w:hAnsi="Liberation Serif" w:cs="Liberation Serif"/>
-                <w:b/>
-                <w:bCs/>
-                <w:highlight w:val="yellow"/>
-              </w:rPr>
-            </w:pPr>
-            <w:r>
-              <w:rPr>
-                <w:rFonts w:ascii="Liberation Serif" w:hAnsi="Liberation Serif" w:cs="Liberation Serif"/>
-                <w:b/>
-                <w:bCs/>
-              </w:rPr>
-              <w:t>TV</w:t>
-            </w:r>
-          </w:p>
-        </w:tc>
-        <w:tc>
-          <w:tcPr>
-            <w:tcW w:w="2790" w:type="dxa"/>
-          </w:tcPr>
-          <w:p>
-            <w:pPr>
-              <w:jc w:val="center"/>
-              <w:rPr>
-                <w:rFonts w:ascii="Liberation Serif" w:hAnsi="Liberation Serif" w:cs="Liberation Serif"/>
-                <w:b/>
-                <w:bCs/>
-              </w:rPr>
-            </w:pPr>
-            <w:r>
-              <w:rPr>
-                <w:rFonts w:ascii="Liberation Serif" w:hAnsi="Liberation Serif" w:cs="Liberation Serif"/>
-                <w:b/>
-                <w:bCs/>
-              </w:rPr>
-              <w:t>Animation</w:t>
-            </w:r>
-          </w:p>
-        </w:tc>
-        <w:tc>
-          <w:tcPr>
-            <w:tcW w:w="2520" w:type="dxa"/>
-          </w:tcPr>
-          <w:p>
-            <w:pPr>
-              <w:jc w:val="center"/>
-              <w:rPr>
-                <w:rFonts w:ascii="Liberation Serif" w:hAnsi="Liberation Serif" w:cs="Liberation Serif"/>
-                <w:b/>
-                <w:bCs/>
-              </w:rPr>
-            </w:pPr>
-            <w:r>
-              <w:rPr>
-                <w:rFonts w:ascii="Liberation Serif" w:hAnsi="Liberation Serif" w:cs="Liberation Serif"/>
-                <w:b/>
-                <w:bCs/>
-              </w:rPr>
-              <w:t>Movies</w:t>
-            </w:r>
-          </w:p>
-        </w:tc>
-        <w:tc>
-          <w:tcPr>
-            <w:tcW w:w="2633" w:type="dxa"/>
-          </w:tcPr>
-          <w:p>
-            <w:pPr>
-              <w:jc w:val="center"/>
-              <w:rPr>
-                <w:rFonts w:ascii="Liberation Serif" w:hAnsi="Liberation Serif" w:cs="Liberation Serif"/>
-                <w:b/>
-                <w:bCs/>
-              </w:rPr>
-            </w:pPr>
-            <w:r>
-              <w:rPr>
-                <w:rFonts w:ascii="Liberation Serif" w:hAnsi="Liberation Serif" w:cs="Liberation Serif"/>
-                <w:b/>
-                <w:bCs/>
-              </w:rPr>
-              <w:t>Games</w:t>
-            </w:r>
-          </w:p>
-        </w:tc>
-      </w:tr>
-      <w:tr>
-        <w:tc>
-          <w:tcPr>
-            <w:tcW w:w="1795" w:type="dxa"/>
-          </w:tcPr>
-          <w:p>
-            <w:pPr>
-              <w:jc w:val="center"/>
-              <w:rPr>
-                <w:rFonts w:ascii="Liberation Serif" w:hAnsi="Liberation Serif" w:cs="Liberation Serif"/>
-                <w:sz w:val="20"/>
-                <w:szCs w:val="20"/>
-              </w:rPr>
-            </w:pPr>
-            <w:hyperlink r:id="rId13" w:history="1">
-              <w:r>
-                <w:rPr>
-                  <w:rStyle w:val="Hyperlink"/>
-                  <w:rFonts w:ascii="Liberation Serif" w:hAnsi="Liberation Serif" w:cs="Liberation Serif"/>
-                  <w:sz w:val="20"/>
-                  <w:szCs w:val="20"/>
-                </w:rPr>
-                <w:t>Devs</w:t>
-              </w:r>
-            </w:hyperlink>
-          </w:p>
-          <w:p>
-            <w:pPr>
-              <w:jc w:val="center"/>
-              <w:rPr>
-                <w:rFonts w:ascii="Liberation Serif" w:hAnsi="Liberation Serif" w:cs="Liberation Serif"/>
-                <w:sz w:val="20"/>
-                <w:szCs w:val="20"/>
-              </w:rPr>
-            </w:pPr>
-            <w:hyperlink r:id="rId14" w:history="1">
-              <w:r>
-                <w:rPr>
-                  <w:rStyle w:val="Hyperlink"/>
-                  <w:rFonts w:ascii="Liberation Serif" w:hAnsi="Liberation Serif" w:cs="Liberation Serif"/>
-                  <w:sz w:val="20"/>
-                  <w:szCs w:val="20"/>
-                </w:rPr>
-                <w:t>The 100</w:t>
-              </w:r>
-            </w:hyperlink>
-          </w:p>
-          <w:p>
-            <w:pPr>
-              <w:jc w:val="center"/>
-              <w:rPr>
-                <w:rFonts w:ascii="Liberation Serif" w:hAnsi="Liberation Serif" w:cs="Liberation Serif"/>
-                <w:sz w:val="20"/>
-                <w:szCs w:val="20"/>
-              </w:rPr>
-            </w:pPr>
-            <w:hyperlink r:id="rId15" w:history="1">
-              <w:r>
-                <w:rPr>
-                  <w:rStyle w:val="Hyperlink"/>
-                  <w:rFonts w:ascii="Liberation Serif" w:hAnsi="Liberation Serif" w:cs="Liberation Serif"/>
-                  <w:sz w:val="20"/>
-                  <w:szCs w:val="20"/>
-                </w:rPr>
-                <w:t>Euphoria</w:t>
-              </w:r>
-            </w:hyperlink>
-          </w:p>
-          <w:p>
-            <w:pPr>
-              <w:jc w:val="center"/>
-              <w:rPr>
-                <w:rFonts w:ascii="Liberation Serif" w:hAnsi="Liberation Serif" w:cs="Liberation Serif"/>
-                <w:sz w:val="20"/>
-                <w:szCs w:val="20"/>
-              </w:rPr>
-            </w:pPr>
-            <w:hyperlink r:id="rId16" w:history="1">
-              <w:r>
-                <w:rPr>
-                  <w:rStyle w:val="Hyperlink"/>
-                  <w:rFonts w:ascii="Liberation Serif" w:hAnsi="Liberation Serif" w:cs="Liberation Serif"/>
-                  <w:sz w:val="20"/>
-                  <w:szCs w:val="20"/>
-                </w:rPr>
-                <w:t>Mr. Robot</w:t>
-              </w:r>
-            </w:hyperlink>
-          </w:p>
-          <w:p>
-            <w:pPr>
-              <w:jc w:val="center"/>
-              <w:rPr>
-                <w:rFonts w:ascii="Liberation Serif" w:hAnsi="Liberation Serif" w:cs="Liberation Serif"/>
-                <w:sz w:val="20"/>
-                <w:szCs w:val="20"/>
-              </w:rPr>
-            </w:pPr>
-            <w:hyperlink r:id="rId17" w:history="1">
-              <w:r>
-                <w:rPr>
-                  <w:rStyle w:val="Hyperlink"/>
-                  <w:rFonts w:ascii="Liberation Serif" w:hAnsi="Liberation Serif" w:cs="Liberation Serif"/>
-                  <w:sz w:val="20"/>
-                  <w:szCs w:val="20"/>
-                </w:rPr>
-                <w:t>House MD</w:t>
-              </w:r>
-            </w:hyperlink>
-          </w:p>
-          <w:p>
-            <w:pPr>
-              <w:jc w:val="center"/>
-              <w:rPr>
-                <w:rFonts w:ascii="Liberation Serif" w:hAnsi="Liberation Serif" w:cs="Liberation Serif"/>
-                <w:sz w:val="20"/>
-                <w:szCs w:val="20"/>
-              </w:rPr>
-            </w:pPr>
-            <w:hyperlink r:id="rId18" w:history="1">
-              <w:r>
-                <w:rPr>
-                  <w:rStyle w:val="Hyperlink"/>
-                  <w:rFonts w:ascii="Liberation Serif" w:hAnsi="Liberation Serif" w:cs="Liberation Serif"/>
-                  <w:sz w:val="20"/>
-                  <w:szCs w:val="20"/>
-                </w:rPr>
-                <w:t>Sex Education</w:t>
-              </w:r>
-            </w:hyperlink>
-          </w:p>
-          <w:p>
-            <w:pPr>
-              <w:jc w:val="center"/>
-              <w:rPr>
-                <w:rFonts w:ascii="Liberation Serif" w:hAnsi="Liberation Serif" w:cs="Liberation Serif"/>
-                <w:sz w:val="20"/>
-                <w:szCs w:val="20"/>
-              </w:rPr>
-            </w:pPr>
-            <w:hyperlink r:id="rId19" w:history="1">
-              <w:r>
-                <w:rPr>
-                  <w:rStyle w:val="Hyperlink"/>
-                  <w:rFonts w:ascii="Liberation Serif" w:hAnsi="Liberation Serif" w:cs="Liberation Serif"/>
-                  <w:sz w:val="20"/>
-                  <w:szCs w:val="20"/>
-                </w:rPr>
-                <w:t>Hearstopper</w:t>
-              </w:r>
-            </w:hyperlink>
-          </w:p>
-          <w:p>
-            <w:pPr>
-              <w:jc w:val="center"/>
-              <w:rPr>
-                <w:rFonts w:ascii="Liberation Serif" w:hAnsi="Liberation Serif" w:cs="Liberation Serif"/>
-                <w:sz w:val="20"/>
-                <w:szCs w:val="20"/>
-              </w:rPr>
-            </w:pPr>
-            <w:hyperlink r:id="rId20" w:history="1">
-              <w:r>
-                <w:rPr>
-                  <w:rStyle w:val="Hyperlink"/>
-                  <w:rFonts w:ascii="Liberation Serif" w:hAnsi="Liberation Serif" w:cs="Liberation Serif"/>
-                  <w:sz w:val="20"/>
-                  <w:szCs w:val="20"/>
-                </w:rPr>
-                <w:t>Ted Lasso</w:t>
-              </w:r>
-            </w:hyperlink>
-          </w:p>
-          <w:p>
-            <w:pPr>
-              <w:jc w:val="center"/>
-              <w:rPr>
-                <w:rFonts w:ascii="Liberation Serif" w:hAnsi="Liberation Serif" w:cs="Liberation Serif"/>
-                <w:sz w:val="20"/>
-                <w:szCs w:val="20"/>
-              </w:rPr>
-            </w:pPr>
-            <w:hyperlink r:id="rId21" w:history="1">
-              <w:r>
-                <w:rPr>
-                  <w:rStyle w:val="Hyperlink"/>
-                  <w:rFonts w:ascii="Liberation Serif" w:hAnsi="Liberation Serif" w:cs="Liberation Serif"/>
-                  <w:sz w:val="20"/>
-                  <w:szCs w:val="20"/>
-                </w:rPr>
-                <w:t>Atlanta</w:t>
-              </w:r>
-            </w:hyperlink>
-          </w:p>
-          <w:p>
-            <w:pPr>
-              <w:jc w:val="center"/>
-              <w:rPr>
-                <w:rFonts w:ascii="Liberation Serif" w:hAnsi="Liberation Serif" w:cs="Liberation Serif"/>
-                <w:sz w:val="20"/>
-                <w:szCs w:val="20"/>
-              </w:rPr>
-            </w:pPr>
-            <w:hyperlink r:id="rId22" w:history="1">
-              <w:r>
-                <w:rPr>
-                  <w:rStyle w:val="Hyperlink"/>
-                  <w:rFonts w:ascii="Liberation Serif" w:hAnsi="Liberation Serif" w:cs="Liberation Serif"/>
-                  <w:sz w:val="20"/>
-                  <w:szCs w:val="20"/>
-                </w:rPr>
-                <w:t>Pen15</w:t>
-              </w:r>
-            </w:hyperlink>
-          </w:p>
-          <w:p>
-            <w:pPr>
-              <w:jc w:val="center"/>
-              <w:rPr>
-                <w:rFonts w:ascii="Liberation Serif" w:hAnsi="Liberation Serif" w:cs="Liberation Serif"/>
-                <w:sz w:val="20"/>
-                <w:szCs w:val="20"/>
-              </w:rPr>
-            </w:pPr>
-            <w:hyperlink r:id="rId23" w:history="1">
-              <w:r>
-                <w:rPr>
-                  <w:rStyle w:val="Hyperlink"/>
-                  <w:rFonts w:ascii="Liberation Serif" w:hAnsi="Liberation Serif" w:cs="Liberation Serif"/>
-                  <w:sz w:val="20"/>
-                  <w:szCs w:val="20"/>
-                </w:rPr>
-                <w:t>Dave</w:t>
-              </w:r>
-            </w:hyperlink>
-          </w:p>
-        </w:tc>
-        <w:tc>
-          <w:tcPr>
-            <w:tcW w:w="2790" w:type="dxa"/>
-          </w:tcPr>
-          <w:p>
-            <w:pPr>
-              <w:jc w:val="center"/>
-              <w:rPr>
-                <w:rFonts w:ascii="Liberation Serif" w:hAnsi="Liberation Serif" w:cs="Liberation Serif"/>
-                <w:sz w:val="20"/>
-                <w:szCs w:val="20"/>
-              </w:rPr>
-            </w:pPr>
-            <w:hyperlink r:id="rId24" w:history="1">
-              <w:r>
-                <w:rPr>
-                  <w:rStyle w:val="Hyperlink"/>
-                  <w:rFonts w:ascii="Liberation Serif" w:hAnsi="Liberation Serif" w:cs="Liberation Serif"/>
-                  <w:sz w:val="20"/>
-                  <w:szCs w:val="20"/>
-                </w:rPr>
-                <w:t>Inside Job</w:t>
-              </w:r>
-            </w:hyperlink>
-          </w:p>
-          <w:p>
-            <w:pPr>
-              <w:jc w:val="center"/>
-              <w:rPr>
-                <w:rFonts w:ascii="Liberation Serif" w:hAnsi="Liberation Serif" w:cs="Liberation Serif"/>
-                <w:sz w:val="20"/>
-                <w:szCs w:val="20"/>
-              </w:rPr>
-            </w:pPr>
-            <w:hyperlink r:id="rId25" w:history="1">
-              <w:r>
-                <w:rPr>
-                  <w:rStyle w:val="Hyperlink"/>
-                  <w:rFonts w:ascii="Liberation Serif" w:hAnsi="Liberation Serif" w:cs="Liberation Serif"/>
-                  <w:sz w:val="20"/>
-                  <w:szCs w:val="20"/>
-                </w:rPr>
-                <w:t>Plastic Memories</w:t>
-              </w:r>
-            </w:hyperlink>
-          </w:p>
-          <w:p>
-            <w:pPr>
-              <w:jc w:val="center"/>
-              <w:rPr>
-                <w:rFonts w:ascii="Liberation Serif" w:hAnsi="Liberation Serif" w:cs="Liberation Serif"/>
-                <w:sz w:val="20"/>
-                <w:szCs w:val="20"/>
-              </w:rPr>
-            </w:pPr>
-            <w:hyperlink r:id="rId26" w:history="1">
-              <w:r>
-                <w:rPr>
-                  <w:rStyle w:val="Hyperlink"/>
-                  <w:rFonts w:ascii="Liberation Serif" w:hAnsi="Liberation Serif" w:cs="Liberation Serif"/>
-                  <w:sz w:val="20"/>
-                  <w:szCs w:val="20"/>
-                </w:rPr>
-                <w:t>Bojack Horseman</w:t>
-              </w:r>
-            </w:hyperlink>
-          </w:p>
-          <w:p>
-            <w:pPr>
-              <w:jc w:val="center"/>
-              <w:rPr>
-                <w:rFonts w:ascii="Liberation Serif" w:hAnsi="Liberation Serif" w:cs="Liberation Serif"/>
-                <w:sz w:val="20"/>
-                <w:szCs w:val="20"/>
-              </w:rPr>
-            </w:pPr>
-            <w:hyperlink r:id="rId27" w:history="1">
-              <w:r>
-                <w:rPr>
-                  <w:rStyle w:val="Hyperlink"/>
-                  <w:rFonts w:ascii="Liberation Serif" w:hAnsi="Liberation Serif" w:cs="Liberation Serif"/>
-                  <w:sz w:val="20"/>
-                  <w:szCs w:val="20"/>
-                </w:rPr>
-                <w:t>Cyberpunk Edgerunners</w:t>
-              </w:r>
-            </w:hyperlink>
-          </w:p>
-          <w:p>
-            <w:pPr>
-              <w:jc w:val="center"/>
-              <w:rPr>
-                <w:rFonts w:ascii="Liberation Serif" w:hAnsi="Liberation Serif" w:cs="Liberation Serif"/>
-                <w:sz w:val="20"/>
-                <w:szCs w:val="20"/>
-              </w:rPr>
-            </w:pPr>
-            <w:hyperlink r:id="rId28" w:history="1">
-              <w:r>
-                <w:rPr>
-                  <w:rStyle w:val="Hyperlink"/>
-                  <w:rFonts w:ascii="Liberation Serif" w:hAnsi="Liberation Serif" w:cs="Liberation Serif"/>
-                  <w:sz w:val="20"/>
-                  <w:szCs w:val="20"/>
-                </w:rPr>
-                <w:t>Frieren: Beyond Journey’s End</w:t>
-              </w:r>
-            </w:hyperlink>
-          </w:p>
-          <w:p>
-            <w:pPr>
-              <w:jc w:val="center"/>
-              <w:rPr>
-                <w:rFonts w:ascii="Liberation Serif" w:hAnsi="Liberation Serif" w:cs="Liberation Serif"/>
-                <w:sz w:val="20"/>
-                <w:szCs w:val="20"/>
-              </w:rPr>
-            </w:pPr>
-            <w:hyperlink r:id="rId29" w:history="1">
-              <w:r>
-                <w:rPr>
-                  <w:rStyle w:val="Hyperlink"/>
-                  <w:rFonts w:ascii="Liberation Serif" w:hAnsi="Liberation Serif" w:cs="Liberation Serif"/>
-                  <w:sz w:val="20"/>
-                  <w:szCs w:val="20"/>
-                </w:rPr>
-                <w:t>The Dragon Prince</w:t>
-              </w:r>
-            </w:hyperlink>
-          </w:p>
-          <w:p>
-            <w:pPr>
-              <w:jc w:val="center"/>
-              <w:rPr>
-                <w:rFonts w:ascii="Liberation Serif" w:hAnsi="Liberation Serif" w:cs="Liberation Serif"/>
-                <w:sz w:val="20"/>
-                <w:szCs w:val="20"/>
-              </w:rPr>
-            </w:pPr>
-            <w:hyperlink r:id="rId30" w:history="1">
-              <w:r>
-                <w:rPr>
-                  <w:rStyle w:val="Hyperlink"/>
-                  <w:rFonts w:ascii="Liberation Serif" w:hAnsi="Liberation Serif" w:cs="Liberation Serif"/>
-                  <w:sz w:val="20"/>
-                  <w:szCs w:val="20"/>
-                </w:rPr>
-                <w:t>Scavengers Reign</w:t>
-              </w:r>
-            </w:hyperlink>
-          </w:p>
-          <w:p>
-            <w:pPr>
-              <w:jc w:val="center"/>
-              <w:rPr>
-                <w:rFonts w:ascii="Liberation Serif" w:hAnsi="Liberation Serif" w:cs="Liberation Serif"/>
-                <w:sz w:val="20"/>
-                <w:szCs w:val="20"/>
-              </w:rPr>
-            </w:pPr>
-            <w:hyperlink r:id="rId31" w:history="1">
-              <w:r>
-                <w:rPr>
-                  <w:rStyle w:val="Hyperlink"/>
-                  <w:rFonts w:ascii="Liberation Serif" w:hAnsi="Liberation Serif" w:cs="Liberation Serif"/>
-                  <w:sz w:val="20"/>
-                  <w:szCs w:val="20"/>
-                </w:rPr>
-                <w:t>Girls</w:t>
-              </w:r>
-              <w:r>
-                <w:rPr>
-                  <w:rStyle w:val="Hyperlink"/>
-                  <w:rFonts w:ascii="Liberation Serif" w:hAnsi="Liberation Serif" w:cs="Liberation Serif"/>
-                  <w:sz w:val="20"/>
-                  <w:szCs w:val="20"/>
-                </w:rPr>
-                <w:t>’</w:t>
-              </w:r>
-              <w:r>
-                <w:rPr>
-                  <w:rStyle w:val="Hyperlink"/>
-                  <w:rFonts w:ascii="Liberation Serif" w:hAnsi="Liberation Serif" w:cs="Liberation Serif"/>
-                  <w:sz w:val="20"/>
-                  <w:szCs w:val="20"/>
-                </w:rPr>
-                <w:t xml:space="preserve"> Last Tour</w:t>
-              </w:r>
-            </w:hyperlink>
-          </w:p>
-        </w:tc>
-        <w:tc>
-          <w:tcPr>
-            <w:tcW w:w="2520" w:type="dxa"/>
-          </w:tcPr>
-          <w:p>
-            <w:pPr>
-              <w:jc w:val="center"/>
-              <w:rPr>
-                <w:rFonts w:ascii="Liberation Serif" w:hAnsi="Liberation Serif" w:cs="Liberation Serif"/>
-                <w:sz w:val="20"/>
-                <w:szCs w:val="20"/>
-              </w:rPr>
-            </w:pPr>
-            <w:hyperlink r:id="rId32" w:history="1">
-              <w:r>
-                <w:rPr>
-                  <w:rStyle w:val="Hyperlink"/>
-                  <w:rFonts w:ascii="Liberation Serif" w:hAnsi="Liberation Serif" w:cs="Liberation Serif"/>
-                  <w:sz w:val="20"/>
-                  <w:szCs w:val="20"/>
-                </w:rPr>
-                <w:t>Waves</w:t>
-              </w:r>
-            </w:hyperlink>
-          </w:p>
-          <w:p>
-            <w:pPr>
-              <w:jc w:val="center"/>
-              <w:rPr>
-                <w:rFonts w:ascii="Liberation Serif" w:hAnsi="Liberation Serif" w:cs="Liberation Serif"/>
-                <w:sz w:val="20"/>
-                <w:szCs w:val="20"/>
-              </w:rPr>
-            </w:pPr>
-            <w:hyperlink r:id="rId33" w:history="1">
-              <w:r>
-                <w:rPr>
-                  <w:rStyle w:val="Hyperlink"/>
-                  <w:rFonts w:ascii="Liberation Serif" w:hAnsi="Liberation Serif" w:cs="Liberation Serif"/>
-                  <w:sz w:val="20"/>
-                  <w:szCs w:val="20"/>
-                </w:rPr>
-                <w:t>The Farewell</w:t>
-              </w:r>
-            </w:hyperlink>
-          </w:p>
-          <w:p>
-            <w:pPr>
-              <w:jc w:val="center"/>
-              <w:rPr>
-                <w:rFonts w:ascii="Liberation Serif" w:hAnsi="Liberation Serif" w:cs="Liberation Serif"/>
-                <w:sz w:val="20"/>
-                <w:szCs w:val="20"/>
-              </w:rPr>
-            </w:pPr>
-            <w:hyperlink r:id="rId34" w:history="1">
-              <w:r>
-                <w:rPr>
-                  <w:rStyle w:val="Hyperlink"/>
-                  <w:rFonts w:ascii="Liberation Serif" w:hAnsi="Liberation Serif" w:cs="Liberation Serif"/>
-                  <w:sz w:val="20"/>
-                  <w:szCs w:val="20"/>
-                </w:rPr>
-                <w:t>Lady Vengeance</w:t>
-              </w:r>
-            </w:hyperlink>
-          </w:p>
-          <w:p>
-            <w:pPr>
-              <w:jc w:val="center"/>
-              <w:rPr>
-                <w:rFonts w:ascii="Liberation Serif" w:hAnsi="Liberation Serif" w:cs="Liberation Serif"/>
-                <w:sz w:val="20"/>
-                <w:szCs w:val="20"/>
-              </w:rPr>
-            </w:pPr>
-            <w:hyperlink r:id="rId35" w:history="1">
-              <w:r>
-                <w:rPr>
-                  <w:rStyle w:val="Hyperlink"/>
-                  <w:rFonts w:ascii="Liberation Serif" w:hAnsi="Liberation Serif" w:cs="Liberation Serif"/>
-                  <w:sz w:val="20"/>
-                  <w:szCs w:val="20"/>
-                </w:rPr>
-                <w:t>Sorry to Bother You</w:t>
-              </w:r>
-            </w:hyperlink>
-          </w:p>
-          <w:p>
-            <w:pPr>
-              <w:jc w:val="center"/>
-              <w:rPr>
-                <w:rFonts w:ascii="Liberation Serif" w:hAnsi="Liberation Serif" w:cs="Liberation Serif"/>
-                <w:sz w:val="20"/>
-                <w:szCs w:val="20"/>
-              </w:rPr>
-            </w:pPr>
-            <w:hyperlink r:id="rId36" w:history="1">
-              <w:r>
-                <w:rPr>
-                  <w:rStyle w:val="Hyperlink"/>
-                  <w:rFonts w:ascii="Liberation Serif" w:hAnsi="Liberation Serif" w:cs="Liberation Serif"/>
-                  <w:sz w:val="20"/>
-                  <w:szCs w:val="20"/>
-                </w:rPr>
-                <w:t xml:space="preserve">Portrait of a </w:t>
-              </w:r>
-              <w:r>
-                <w:rPr>
-                  <w:rStyle w:val="Hyperlink"/>
-                  <w:rFonts w:ascii="Liberation Serif" w:hAnsi="Liberation Serif" w:cs="Liberation Serif"/>
-                  <w:sz w:val="20"/>
-                  <w:szCs w:val="20"/>
-                </w:rPr>
-                <w:t>Lady</w:t>
-              </w:r>
-              <w:r>
-                <w:rPr>
-                  <w:rStyle w:val="Hyperlink"/>
-                  <w:rFonts w:ascii="Liberation Serif" w:hAnsi="Liberation Serif" w:cs="Liberation Serif"/>
-                  <w:sz w:val="20"/>
-                  <w:szCs w:val="20"/>
-                </w:rPr>
-                <w:t xml:space="preserve"> on Fire</w:t>
-              </w:r>
-            </w:hyperlink>
-          </w:p>
-          <w:p>
-            <w:pPr>
-              <w:jc w:val="center"/>
-              <w:rPr>
-                <w:rFonts w:ascii="Liberation Serif" w:hAnsi="Liberation Serif" w:cs="Liberation Serif"/>
-                <w:sz w:val="20"/>
-                <w:szCs w:val="20"/>
-              </w:rPr>
-            </w:pPr>
-            <w:hyperlink r:id="rId37" w:history="1">
-              <w:r>
-                <w:rPr>
-                  <w:rStyle w:val="Hyperlink"/>
-                  <w:rFonts w:ascii="Liberation Serif" w:hAnsi="Liberation Serif" w:cs="Liberation Serif"/>
-                  <w:sz w:val="20"/>
-                  <w:szCs w:val="20"/>
-                </w:rPr>
-                <w:t>BlacKkKlansman</w:t>
-              </w:r>
-            </w:hyperlink>
-          </w:p>
-          <w:p>
-            <w:pPr>
-              <w:jc w:val="center"/>
-              <w:rPr>
-                <w:rFonts w:ascii="Liberation Serif" w:hAnsi="Liberation Serif" w:cs="Liberation Serif"/>
-                <w:sz w:val="20"/>
-                <w:szCs w:val="20"/>
-              </w:rPr>
-            </w:pPr>
-            <w:hyperlink r:id="rId38" w:history="1">
-              <w:r>
-                <w:rPr>
-                  <w:rStyle w:val="Hyperlink"/>
-                  <w:rFonts w:ascii="Liberation Serif" w:hAnsi="Liberation Serif" w:cs="Liberation Serif"/>
-                  <w:sz w:val="20"/>
-                  <w:szCs w:val="20"/>
-                </w:rPr>
-                <w:t>The Fallout</w:t>
-              </w:r>
-            </w:hyperlink>
-          </w:p>
-          <w:p>
-            <w:pPr>
-              <w:jc w:val="center"/>
-              <w:rPr>
-                <w:rFonts w:ascii="Liberation Serif" w:hAnsi="Liberation Serif" w:cs="Liberation Serif"/>
-                <w:sz w:val="20"/>
-                <w:szCs w:val="20"/>
-              </w:rPr>
-            </w:pPr>
-            <w:hyperlink r:id="rId39" w:history="1">
-              <w:r>
-                <w:rPr>
-                  <w:rStyle w:val="Hyperlink"/>
-                  <w:rFonts w:ascii="Liberation Serif" w:hAnsi="Liberation Serif" w:cs="Liberation Serif"/>
-                  <w:sz w:val="20"/>
-                  <w:szCs w:val="20"/>
-                </w:rPr>
-                <w:t>Nimona</w:t>
-              </w:r>
-            </w:hyperlink>
-          </w:p>
-          <w:p>
-            <w:pPr>
-              <w:jc w:val="center"/>
-              <w:rPr>
-                <w:rFonts w:ascii="Liberation Serif" w:hAnsi="Liberation Serif" w:cs="Liberation Serif"/>
-                <w:sz w:val="20"/>
-                <w:szCs w:val="20"/>
-              </w:rPr>
-            </w:pPr>
-            <w:hyperlink r:id="rId40" w:history="1">
-              <w:r>
-                <w:rPr>
-                  <w:rStyle w:val="Hyperlink"/>
-                  <w:rFonts w:ascii="Liberation Serif" w:hAnsi="Liberation Serif" w:cs="Liberation Serif"/>
-                  <w:sz w:val="20"/>
-                  <w:szCs w:val="20"/>
-                </w:rPr>
-                <w:t>Soul</w:t>
-              </w:r>
-            </w:hyperlink>
-          </w:p>
-        </w:tc>
-        <w:tc>
-          <w:tcPr>
-            <w:tcW w:w="2633" w:type="dxa"/>
-          </w:tcPr>
-          <w:p>
-            <w:pPr>
-              <w:jc w:val="center"/>
-              <w:rPr>
-                <w:rFonts w:ascii="Liberation Serif" w:hAnsi="Liberation Serif" w:cs="Liberation Serif"/>
-                <w:sz w:val="20"/>
-                <w:szCs w:val="20"/>
-              </w:rPr>
-            </w:pPr>
-            <w:hyperlink r:id="rId41" w:history="1">
-              <w:r>
-                <w:rPr>
-                  <w:rStyle w:val="Hyperlink"/>
-                  <w:rFonts w:ascii="Liberation Serif" w:hAnsi="Liberation Serif" w:cs="Liberation Serif"/>
-                  <w:sz w:val="20"/>
-                  <w:szCs w:val="20"/>
-                </w:rPr>
-                <w:t>NBA 2K</w:t>
-              </w:r>
-            </w:hyperlink>
-          </w:p>
-          <w:p>
-            <w:pPr>
-              <w:jc w:val="center"/>
-              <w:rPr>
-                <w:rFonts w:ascii="Liberation Serif" w:hAnsi="Liberation Serif" w:cs="Liberation Serif"/>
-                <w:sz w:val="20"/>
-                <w:szCs w:val="20"/>
-              </w:rPr>
-            </w:pPr>
-            <w:hyperlink r:id="rId42" w:history="1">
-              <w:r>
-                <w:rPr>
-                  <w:rStyle w:val="Hyperlink"/>
-                  <w:rFonts w:ascii="Liberation Serif" w:hAnsi="Liberation Serif" w:cs="Liberation Serif"/>
-                  <w:sz w:val="20"/>
-                  <w:szCs w:val="20"/>
-                </w:rPr>
-                <w:t>Nier: Automata</w:t>
-              </w:r>
-            </w:hyperlink>
-          </w:p>
-          <w:p>
-            <w:pPr>
-              <w:jc w:val="center"/>
-              <w:rPr>
-                <w:rFonts w:ascii="Liberation Serif" w:hAnsi="Liberation Serif" w:cs="Liberation Serif"/>
-                <w:sz w:val="20"/>
-                <w:szCs w:val="20"/>
-              </w:rPr>
-            </w:pPr>
-            <w:hyperlink r:id="rId43" w:history="1">
-              <w:r>
-                <w:rPr>
-                  <w:rStyle w:val="Hyperlink"/>
-                  <w:rFonts w:ascii="Liberation Serif" w:hAnsi="Liberation Serif" w:cs="Liberation Serif"/>
-                  <w:sz w:val="20"/>
-                  <w:szCs w:val="20"/>
-                </w:rPr>
-                <w:t>Animal Crossing</w:t>
-              </w:r>
-            </w:hyperlink>
-          </w:p>
-          <w:p>
-            <w:pPr>
-              <w:jc w:val="center"/>
-              <w:rPr>
-                <w:rFonts w:ascii="Liberation Serif" w:hAnsi="Liberation Serif" w:cs="Liberation Serif"/>
-                <w:sz w:val="20"/>
-                <w:szCs w:val="20"/>
-              </w:rPr>
-            </w:pPr>
-            <w:hyperlink r:id="rId44" w:history="1">
-              <w:r>
-                <w:rPr>
-                  <w:rStyle w:val="Hyperlink"/>
-                  <w:rFonts w:ascii="Liberation Serif" w:hAnsi="Liberation Serif" w:cs="Liberation Serif"/>
-                  <w:sz w:val="20"/>
-                  <w:szCs w:val="20"/>
-                </w:rPr>
-                <w:t>Fire Emblem</w:t>
-              </w:r>
-              <w:r>
-                <w:rPr>
-                  <w:rStyle w:val="Hyperlink"/>
-                  <w:rFonts w:ascii="Liberation Serif" w:hAnsi="Liberation Serif" w:cs="Liberation Serif"/>
-                  <w:sz w:val="20"/>
-                  <w:szCs w:val="20"/>
-                </w:rPr>
-                <w:t>: Three</w:t>
-              </w:r>
-              <w:r>
-                <w:rPr>
-                  <w:rStyle w:val="Hyperlink"/>
-                  <w:rFonts w:ascii="Liberation Serif" w:hAnsi="Liberation Serif" w:cs="Liberation Serif"/>
-                  <w:sz w:val="20"/>
-                  <w:szCs w:val="20"/>
-                </w:rPr>
-                <w:t xml:space="preserve"> Houses</w:t>
-              </w:r>
-            </w:hyperlink>
-          </w:p>
-          <w:p>
-            <w:pPr>
-              <w:jc w:val="center"/>
-              <w:rPr>
-                <w:rFonts w:ascii="Liberation Serif" w:hAnsi="Liberation Serif" w:cs="Liberation Serif"/>
-                <w:sz w:val="20"/>
-                <w:szCs w:val="20"/>
-              </w:rPr>
-            </w:pPr>
-            <w:hyperlink r:id="rId45" w:history="1">
-              <w:r>
-                <w:rPr>
-                  <w:rStyle w:val="Hyperlink"/>
-                  <w:rFonts w:ascii="Liberation Serif" w:hAnsi="Liberation Serif" w:cs="Liberation Serif"/>
-                  <w:sz w:val="20"/>
-                  <w:szCs w:val="20"/>
-                </w:rPr>
-                <w:t xml:space="preserve">Zelda: </w:t>
-              </w:r>
-              <w:r>
-                <w:rPr>
-                  <w:rStyle w:val="Hyperlink"/>
-                  <w:rFonts w:ascii="Liberation Serif" w:hAnsi="Liberation Serif" w:cs="Liberation Serif"/>
-                  <w:sz w:val="20"/>
-                  <w:szCs w:val="20"/>
-                </w:rPr>
-                <w:t>Tears of the Kingdom</w:t>
-              </w:r>
-            </w:hyperlink>
-          </w:p>
-          <w:p>
-            <w:pPr>
-              <w:jc w:val="center"/>
-              <w:rPr>
-                <w:rStyle w:val="Hyperlink"/>
-                <w:rFonts w:ascii="Liberation Serif" w:hAnsi="Liberation Serif" w:cs="Liberation Serif"/>
-                <w:sz w:val="20"/>
-                <w:szCs w:val="20"/>
-              </w:rPr>
-            </w:pPr>
-            <w:r>
-              <w:rPr>
-                <w:rFonts w:ascii="Liberation Serif" w:hAnsi="Liberation Serif" w:cs="Liberation Serif"/>
-                <w:sz w:val="20"/>
-                <w:szCs w:val="20"/>
-              </w:rPr>
-              <w:fldChar w:fldCharType="begin"/>
-            </w:r>
-            <w:r>
-              <w:rPr>
-                <w:rFonts w:ascii="Liberation Serif" w:hAnsi="Liberation Serif" w:cs="Liberation Serif"/>
-                <w:sz w:val="20"/>
-                <w:szCs w:val="20"/>
-              </w:rPr>
-              <w:instrText>HYPERLINK "https://en.wikipedia.org/wiki/Persona_5"</w:instrText>
-            </w:r>
-            <w:r>
-              <w:rPr>
-                <w:rFonts w:ascii="Liberation Serif" w:hAnsi="Liberation Serif" w:cs="Liberation Serif"/>
-                <w:sz w:val="20"/>
-                <w:szCs w:val="20"/>
-              </w:rPr>
-            </w:r>
-            <w:r>
-              <w:rPr>
-                <w:rFonts w:ascii="Liberation Serif" w:hAnsi="Liberation Serif" w:cs="Liberation Serif"/>
-                <w:sz w:val="20"/>
-                <w:szCs w:val="20"/>
-              </w:rPr>
-              <w:fldChar w:fldCharType="separate"/>
-            </w:r>
-            <w:r>
-              <w:rPr>
-                <w:rStyle w:val="Hyperlink"/>
-                <w:rFonts w:ascii="Liberation Serif" w:hAnsi="Liberation Serif" w:cs="Liberation Serif"/>
-                <w:sz w:val="20"/>
-                <w:szCs w:val="20"/>
-              </w:rPr>
-              <w:t>Persona 5</w:t>
-            </w:r>
-            <w:r>
-              <w:rPr>
-                <w:rStyle w:val="Hyperlink"/>
-                <w:rFonts w:ascii="Liberation Serif" w:hAnsi="Liberation Serif" w:cs="Liberation Serif"/>
-                <w:sz w:val="20"/>
-                <w:szCs w:val="20"/>
-              </w:rPr>
-              <w:t xml:space="preserve"> Royal</w:t>
-            </w:r>
-          </w:p>
-          <w:p>
-            <w:pPr>
-              <w:jc w:val="center"/>
-              <w:rPr>
-                <w:rFonts w:ascii="Liberation Serif" w:hAnsi="Liberation Serif" w:cs="Liberation Serif"/>
-                <w:sz w:val="20"/>
-                <w:szCs w:val="20"/>
-              </w:rPr>
-            </w:pPr>
-            <w:r>
-              <w:rPr>
-                <w:rFonts w:ascii="Liberation Serif" w:hAnsi="Liberation Serif" w:cs="Liberation Serif"/>
-                <w:sz w:val="20"/>
-                <w:szCs w:val="20"/>
-              </w:rPr>
-              <w:fldChar w:fldCharType="end"/>
-            </w:r>
-            <w:hyperlink r:id="rId46" w:history="1">
-              <w:r>
-                <w:rPr>
-                  <w:rStyle w:val="Hyperlink"/>
-                  <w:rFonts w:ascii="Liberation Serif" w:hAnsi="Liberation Serif" w:cs="Liberation Serif"/>
-                  <w:sz w:val="20"/>
-                  <w:szCs w:val="20"/>
-                </w:rPr>
-                <w:t>Journey</w:t>
-              </w:r>
-            </w:hyperlink>
-          </w:p>
-        </w:tc>
-      </w:tr>
-    </w:tbl>
-    <w:p>
-      <w:pPr>
-        <w:pStyle w:val="lettertext"/>
-      </w:pPr>
+        <w:t xml:space="preserve"> I wanted to share some of the things that helped break up my grad school journey</w:t>
+      </w:r>
+      <w:r>
+        <w:t xml:space="preserve">. </w:t>
+      </w:r>
+      <w:r>
+        <w:t xml:space="preserve"> </w:t>
+      </w:r>
+    </w:p>
+    <w:p>
+      <w:pPr>
+        <w:pStyle w:val="lettertext"/>
+      </w:pPr>
+      <w:r>
+        <w:t xml:space="preserve">Below is a mosaic highlighting some of the TV shows, video games, and movies that </w:t>
+      </w:r>
+      <w:r>
+        <w:t>ke</w:t>
+      </w:r>
+      <w:r>
+        <w:t>pt</w:t>
+      </w:r>
+      <w:r>
+        <w:t xml:space="preserve"> me going while helping me reflect on my grad school journey.</w:t>
+      </w:r>
+    </w:p>
+    <w:p>
+      <w:pPr>
+        <w:pStyle w:val="lettertext"/>
+      </w:pPr>
+      <w:r>
+        <w:drawing>
+          <wp:anchor distT="0" distB="0" distL="114300" distR="114300" simplePos="0" relativeHeight="251663360" behindDoc="0" locked="0" layoutInCell="1" allowOverlap="1" wp14:anchorId="4F00AB42" wp14:editId="2C9AB79D">
+            <wp:simplePos x="0" y="0"/>
+            <wp:positionH relativeFrom="margin">
+              <wp:posOffset>0</wp:posOffset>
+            </wp:positionH>
+            <wp:positionV relativeFrom="paragraph">
+              <wp:posOffset>53975</wp:posOffset>
+            </wp:positionV>
+            <wp:extent cx="2762250" cy="4116705"/>
+            <wp:effectExtent l="0" t="0" r="0" b="0"/>
+            <wp:wrapSquare wrapText="bothSides"/>
+            <wp:docPr id="2077237244" name="Picture 1" descr="A collage of images of people&#10;&#10;Description automatically generated"/>
+            <wp:cNvGraphicFramePr>
+              <a:graphicFrameLocks xmlns:a="http://schemas.openxmlformats.org/drawingml/2006/main" noChangeAspect="1"/>
+            </wp:cNvGraphicFramePr>
+            <a:graphic xmlns:a="http://schemas.openxmlformats.org/drawingml/2006/main">
+              <a:graphicData uri="http://schemas.openxmlformats.org/drawingml/2006/picture">
+                <pic:pic xmlns:pic="http://schemas.openxmlformats.org/drawingml/2006/picture">
+                  <pic:nvPicPr>
+                    <pic:cNvPr id="2077237244" name="Picture 1" descr="A collage of images of people&#10;&#10;Description automatically generated"/>
+                    <pic:cNvPicPr/>
+                  </pic:nvPicPr>
+                  <pic:blipFill>
+                    <a:blip r:embed="rId13" cstate="print">
+                      <a:extLst>
+                        <a:ext uri="{28A0092B-C50C-407E-A947-70E740481C1C}">
+                          <a14:useLocalDpi xmlns:a14="http://schemas.microsoft.com/office/drawing/2010/main" val="0"/>
+                        </a:ext>
+                      </a:extLst>
+                    </a:blip>
+                    <a:stretch>
+                      <a:fillRect/>
+                    </a:stretch>
+                  </pic:blipFill>
+                  <pic:spPr>
+                    <a:xfrm>
+                      <a:off x="0" y="0"/>
+                      <a:ext cx="2762250" cy="4116705"/>
+                    </a:xfrm>
+                    <a:prstGeom prst="rect">
+                      <a:avLst/>
+                    </a:prstGeom>
+                  </pic:spPr>
+                </pic:pic>
+              </a:graphicData>
+            </a:graphic>
+            <wp14:sizeRelH relativeFrom="margin">
+              <wp14:pctWidth>0</wp14:pctWidth>
+            </wp14:sizeRelH>
+            <wp14:sizeRelV relativeFrom="margin">
+              <wp14:pctHeight>0</wp14:pctHeight>
+            </wp14:sizeRelV>
+          </wp:anchor>
+        </w:drawing>
+      </w:r>
+    </w:p>
+    <w:p>
+      <w:pPr>
+        <w:pStyle w:val="Imagecaption"/>
+      </w:pPr>
+      <w:proofErr w:type="spellStart"/>
+      <w:r>
+        <w:t>Bojack</w:t>
+      </w:r>
+      <w:proofErr w:type="spellEnd"/>
+      <w:r>
+        <w:t xml:space="preserve"> Horseman</w:t>
+      </w:r>
+      <w:bookmarkStart w:id="5" w:name="_Hlk167893943"/>
+      <w:r>
+        <w:t xml:space="preserve"> |</w:t>
+      </w:r>
+      <w:bookmarkEnd w:id="5"/>
+      <w:r>
+        <w:t xml:space="preserve"> Soul</w:t>
+      </w:r>
+      <w:r>
+        <w:t xml:space="preserve"> |</w:t>
+      </w:r>
+      <w:r>
+        <w:t xml:space="preserve"> NBA 2K24</w:t>
+      </w:r>
+      <w:r>
+        <w:t xml:space="preserve"> |</w:t>
+      </w:r>
+      <w:r>
+        <w:t xml:space="preserve"> Animal Crossing: New Horizons</w:t>
+      </w:r>
+      <w:r>
+        <w:t xml:space="preserve"> |</w:t>
+      </w:r>
+      <w:r>
+        <w:t xml:space="preserve"> Journey</w:t>
+      </w:r>
+      <w:r>
+        <w:t xml:space="preserve"> |</w:t>
+      </w:r>
+      <w:r>
+        <w:t xml:space="preserve"> Devs</w:t>
+      </w:r>
+    </w:p>
+    <w:p>
+      <w:pPr>
+        <w:pStyle w:val="Imagecaption"/>
+      </w:pPr>
+      <w:r>
+        <w:t>Girls’ Last Tour | Maid | Dave | I want to eat your pancreas | Heartstopper | Plastic Memories</w:t>
+      </w:r>
+    </w:p>
+    <w:p>
+      <w:pPr>
+        <w:pStyle w:val="Imagecaption"/>
+      </w:pPr>
+      <w:proofErr w:type="spellStart"/>
+      <w:r>
+        <w:t>Pokemon</w:t>
+      </w:r>
+      <w:proofErr w:type="spellEnd"/>
+      <w:r>
+        <w:t xml:space="preserve"> Puzzle League | </w:t>
+      </w:r>
+      <w:proofErr w:type="spellStart"/>
+      <w:r>
+        <w:t>BlacKkKlansman</w:t>
+      </w:r>
+      <w:proofErr w:type="spellEnd"/>
+      <w:r>
+        <w:t xml:space="preserve"> | Avatar | Stardew Valley | Sousou no </w:t>
+      </w:r>
+      <w:proofErr w:type="spellStart"/>
+      <w:r>
+        <w:t>Frieren</w:t>
+      </w:r>
+      <w:proofErr w:type="spellEnd"/>
+      <w:r>
+        <w:t xml:space="preserve"> | Zelda</w:t>
+      </w:r>
+      <w:r>
+        <w:t>: Tears of the Kingdom</w:t>
+      </w:r>
+    </w:p>
+    <w:p>
+      <w:pPr>
+        <w:pStyle w:val="Imagecaption"/>
+      </w:pPr>
+      <w:proofErr w:type="spellStart"/>
+      <w:r>
+        <w:t>Nimona</w:t>
+      </w:r>
+      <w:proofErr w:type="spellEnd"/>
+      <w:r>
+        <w:t xml:space="preserve"> | Spiderman: Into the </w:t>
+      </w:r>
+      <w:proofErr w:type="spellStart"/>
+      <w:r>
+        <w:t>Spiderverse</w:t>
+      </w:r>
+      <w:proofErr w:type="spellEnd"/>
+      <w:r>
+        <w:t xml:space="preserve"> | Sorry to Bother You | Pen15 | It Takes Two</w:t>
+      </w:r>
+    </w:p>
+    <w:p>
+      <w:pPr>
+        <w:pStyle w:val="Imagecaption"/>
+      </w:pPr>
+      <w:proofErr w:type="spellStart"/>
+      <w:r>
+        <w:t>Booksmart</w:t>
+      </w:r>
+      <w:proofErr w:type="spellEnd"/>
+      <w:r>
+        <w:t xml:space="preserve"> | House | The 100 | Fire Emblem: Three Houses | Interstellar | </w:t>
+      </w:r>
+      <w:proofErr w:type="spellStart"/>
+      <w:r>
+        <w:t>Mushoku</w:t>
+      </w:r>
+      <w:proofErr w:type="spellEnd"/>
+      <w:r>
+        <w:t xml:space="preserve"> Tensei</w:t>
+      </w:r>
+    </w:p>
+    <w:p>
+      <w:pPr>
+        <w:pStyle w:val="Imagecaption"/>
+      </w:pPr>
+      <w:r>
+        <w:t>Remnant II | Atlanta | Sympathy for Lady Vengeance | Invincible | Euphoria</w:t>
+      </w:r>
+      <w:r>
+        <w:t xml:space="preserve"> </w:t>
+      </w:r>
+      <w:r>
+        <w:t>| Persona 5 Royale</w:t>
+      </w:r>
+    </w:p>
+    <w:p>
+      <w:pPr>
+        <w:pStyle w:val="Imagecaption"/>
+      </w:pPr>
+      <w:r>
+        <w:t xml:space="preserve">Abbott Elementary | The Bear | Ted Lasso | </w:t>
+      </w:r>
+      <w:proofErr w:type="spellStart"/>
+      <w:r>
+        <w:t>Octopath</w:t>
+      </w:r>
+      <w:proofErr w:type="spellEnd"/>
+      <w:r>
+        <w:t xml:space="preserve"> Traveler II | The Fallout | Made in Abyss</w:t>
+      </w:r>
+    </w:p>
+    <w:p>
+      <w:pPr>
+        <w:pStyle w:val="Imagecaption"/>
+      </w:pPr>
+      <w:r>
+        <w:t xml:space="preserve">Portrait of a </w:t>
+      </w:r>
+      <w:r>
+        <w:t>L</w:t>
+      </w:r>
+      <w:r>
+        <w:t xml:space="preserve">ady on </w:t>
+      </w:r>
+      <w:r>
+        <w:t>F</w:t>
+      </w:r>
+      <w:r>
+        <w:t xml:space="preserve">ire | Mr. Robot | Nier: Automata | Everything Everywhere All </w:t>
+      </w:r>
+      <w:proofErr w:type="gramStart"/>
+      <w:r>
+        <w:t>At</w:t>
+      </w:r>
+      <w:proofErr w:type="gramEnd"/>
+      <w:r>
+        <w:t xml:space="preserve"> Once | Waves | The Dragon Prince</w:t>
+      </w:r>
+    </w:p>
+    <w:p>
+      <w:pPr>
+        <w:pStyle w:val="Imagecaption"/>
+      </w:pPr>
+      <w:r>
+        <w:t xml:space="preserve">Casual | Scavengers Reign | Inside Job | Ramy | Parasite | Cyberpunk </w:t>
+      </w:r>
+      <w:proofErr w:type="spellStart"/>
+      <w:r>
+        <w:t>Edgerunners</w:t>
+      </w:r>
+      <w:proofErr w:type="spellEnd"/>
+    </w:p>
+    <w:p>
+      <w:pPr>
+        <w:pStyle w:val="lettertext"/>
+      </w:pPr>
+      <w:proofErr w:type="spellStart"/>
       <w:r>
         <w:rPr>
           <w:b/>
@@ -5278,6 +4618,7 @@
         </w:rPr>
         <w:t>Tsundoku</w:t>
       </w:r>
+      <w:proofErr w:type="spellEnd"/>
       <w:r>
         <w:t xml:space="preserve">: the art of buying books and never reading them. I didn’t get to read </w:t>
       </w:r>
@@ -5345,268 +4686,1152 @@
         <w:t>could know you better, what would you give and why?</w:t>
       </w:r>
     </w:p>
-    <w:p>
-      <w:pPr>
-        <w:pStyle w:val="lettertext"/>
-      </w:pPr>
-      <w:r>
-        <w:rPr>
-          <w:rStyle w:val="PSChar"/>
-        </w:rPr>
-        <w:t>P.P.S.</w:t>
-      </w:r>
-      <w:r>
-        <w:t xml:space="preserve"> A few highlights from the above lists</w:t>
-      </w:r>
-      <w:r>
-        <w:t xml:space="preserve"> without </w:t>
-      </w:r>
-      <w:r>
-        <w:t>spoiling</w:t>
-      </w:r>
-      <w:r>
-        <w:t xml:space="preserve"> too much</w:t>
-      </w:r>
-    </w:p>
-    <w:p>
-      <w:pPr>
-        <w:pStyle w:val="lettertext"/>
-        <w:jc w:val="center"/>
+    <w:p/>
+    <w:p>
+      <w:pPr>
+        <w:pStyle w:val="lettertext"/>
       </w:pPr>
       <w:r>
         <w:rPr>
           <w:b/>
           <w:bCs/>
         </w:rPr>
-        <w:t>Devs</w:t>
-      </w:r>
-      <w:r>
-        <w:t xml:space="preserve"> – computers are God &amp; the </w:t>
-      </w:r>
-      <w:hyperlink r:id="rId47" w:history="1">
-        <w:r>
-          <w:rPr>
-            <w:rStyle w:val="Hyperlink"/>
-          </w:rPr>
-          <w:t>soundtrack</w:t>
-        </w:r>
-      </w:hyperlink>
-      <w:r>
-        <w:t xml:space="preserve"> is DEEP</w:t>
-      </w:r>
-    </w:p>
-    <w:p>
-      <w:pPr>
-        <w:pStyle w:val="lettertext"/>
-        <w:jc w:val="center"/>
-      </w:pPr>
+        <w:br w:type="page"/>
+      </w:r>
+    </w:p>
+    <w:p>
+      <w:pPr>
+        <w:pStyle w:val="Lyrics"/>
+      </w:pPr>
+      <w:bookmarkStart w:id="6" w:name="_Toc166003672"/>
+      <w:r>
+        <w:lastRenderedPageBreak/>
+        <w:t>I don’t belong here, let me start over</w:t>
+      </w:r>
+      <w:r>
+        <w:t xml:space="preserve">, </w:t>
+      </w:r>
+      <w:r>
+        <w:t>I wanna sleep so wake me up when I’m older</w:t>
+      </w:r>
+      <w:bookmarkEnd w:id="6"/>
+    </w:p>
+    <w:p>
+      <w:pPr>
+        <w:pStyle w:val="Artist"/>
+      </w:pPr>
+      <w:r>
+        <w:t>atlas by Keshi</w:t>
+      </w:r>
+    </w:p>
+    <w:p>
+      <w:pPr>
+        <w:pStyle w:val="lettertext"/>
+      </w:pPr>
+      <w:r>
+        <w:t>Reader</w:t>
+      </w:r>
+      <w:r>
+        <w:t>,</w:t>
+      </w:r>
+      <w:r>
+        <w:tab/>
+      </w:r>
+      <w:r>
+        <w:tab/>
+      </w:r>
+      <w:r>
+        <w:tab/>
+      </w:r>
+      <w:r>
+        <w:tab/>
+      </w:r>
+      <w:r>
+        <w:tab/>
+      </w:r>
+      <w:r>
+        <w:tab/>
+      </w:r>
+      <w:r>
+        <w:tab/>
+      </w:r>
+      <w:r>
+        <w:tab/>
+      </w:r>
+      <w:r>
+        <w:tab/>
+      </w:r>
+      <w:r>
+        <w:tab/>
+      </w:r>
+      <w:r>
+        <w:tab/>
+      </w:r>
+      <w:r>
+        <w:t xml:space="preserve">          </w:t>
+      </w:r>
+      <w:r>
+        <w:t xml:space="preserve"> </w:t>
+      </w:r>
+      <w:r>
+        <w:t xml:space="preserve">  </w:t>
+      </w:r>
+      <w:r>
+        <w:t>May 2019</w:t>
+      </w:r>
+    </w:p>
+    <w:p>
+      <w:pPr>
+        <w:pStyle w:val="lettertext"/>
+      </w:pPr>
+      <w:r>
+        <w:t>Today</w:t>
+      </w:r>
+      <w:r>
+        <w:t xml:space="preserve"> </w:t>
+      </w:r>
+      <w:r>
+        <w:t>I had my prelim</w:t>
+      </w:r>
+      <w:r>
+        <w:t>inary exam, or prelim for short. It’s the most unique exam I’ve</w:t>
+      </w:r>
+      <w:r>
+        <w:t xml:space="preserve"> ever</w:t>
+      </w:r>
+      <w:r>
+        <w:t xml:space="preserve"> taken: After </w:t>
+      </w:r>
+      <w:r>
+        <w:t>a year</w:t>
+      </w:r>
+      <w:r>
+        <w:t xml:space="preserve"> of </w:t>
+      </w:r>
+      <w:r>
+        <w:t>conducting independent</w:t>
+      </w:r>
+      <w:r>
+        <w:t xml:space="preserve"> research</w:t>
+      </w:r>
+      <w:r>
+        <w:t xml:space="preserve"> and</w:t>
+      </w:r>
+      <w:r>
+        <w:t xml:space="preserve"> reading</w:t>
+      </w:r>
+      <w:r>
+        <w:t xml:space="preserve"> a copious number of</w:t>
+      </w:r>
+      <w:r>
+        <w:t xml:space="preserve"> academic papers, I prepare</w:t>
+      </w:r>
+      <w:r>
+        <w:t>d</w:t>
+      </w:r>
+      <w:r>
+        <w:t xml:space="preserve"> a presentation </w:t>
+      </w:r>
+      <w:r>
+        <w:t>detailing</w:t>
+      </w:r>
+      <w:r>
+        <w:t xml:space="preserve"> how I’m going to successfully complete my research.</w:t>
+      </w:r>
+    </w:p>
+    <w:p>
+      <w:pPr>
+        <w:pStyle w:val="lettertext"/>
+      </w:pPr>
+      <w:r>
+        <w:t>I</w:t>
+      </w:r>
+      <w:r>
+        <w:t xml:space="preserve"> was</w:t>
+      </w:r>
+      <w:r>
+        <w:t xml:space="preserve"> put </w:t>
+      </w:r>
+      <w:r>
+        <w:t xml:space="preserve">into a room with </w:t>
+      </w:r>
+      <w:r>
+        <w:t xml:space="preserve">my </w:t>
+      </w:r>
+      <w:r>
+        <w:t xml:space="preserve">advisors </w:t>
+      </w:r>
+      <w:r>
+        <w:rPr>
+          <w:rFonts w:ascii="Calibri" w:hAnsi="Calibri" w:cs="Calibri"/>
+          <w:color w:val="000000"/>
+        </w:rPr>
+        <w:t>–</w:t>
+      </w:r>
+      <w:r>
+        <w:t xml:space="preserve"> </w:t>
+      </w:r>
+      <w:r>
+        <w:t xml:space="preserve">5 professors who I’ve asked to supervise my progress during my PhD. </w:t>
+      </w:r>
+      <w:r>
+        <w:t xml:space="preserve">I </w:t>
+      </w:r>
+      <w:r>
+        <w:t xml:space="preserve">stood tall and </w:t>
+      </w:r>
+      <w:r>
+        <w:t>explain</w:t>
+      </w:r>
+      <w:r>
+        <w:t>ed</w:t>
+      </w:r>
+      <w:r>
+        <w:t xml:space="preserve"> a carefully </w:t>
+      </w:r>
+      <w:r>
+        <w:t>thought-out research</w:t>
+      </w:r>
+      <w:r>
+        <w:t xml:space="preserve"> proposal to these </w:t>
+      </w:r>
+      <w:r>
+        <w:t xml:space="preserve">professors who </w:t>
+      </w:r>
+      <w:r>
+        <w:t xml:space="preserve">each </w:t>
+      </w:r>
+      <w:r>
+        <w:t>have</w:t>
+      </w:r>
+      <w:r>
+        <w:t xml:space="preserve"> published</w:t>
+      </w:r>
+      <w:r>
+        <w:t xml:space="preserve"> </w:t>
+      </w:r>
       <w:r>
         <w:rPr>
           <w:b/>
           <w:bCs/>
         </w:rPr>
-        <w:t>Plastic Memories</w:t>
-      </w:r>
-      <w:r>
-        <w:t xml:space="preserve"> – falling in love with a limited amount of time</w:t>
-      </w:r>
-    </w:p>
-    <w:p>
-      <w:pPr>
-        <w:pStyle w:val="lettertext"/>
-        <w:jc w:val="center"/>
+        <w:t>many</w:t>
+      </w:r>
+      <w:r>
+        <w:t xml:space="preserve"> scientific publications.</w:t>
+      </w:r>
+      <w:r>
+        <w:t xml:space="preserve"> </w:t>
+      </w:r>
+      <w:r>
+        <w:t>They</w:t>
+      </w:r>
+      <w:r>
+        <w:t xml:space="preserve"> asked</w:t>
+      </w:r>
+      <w:r>
+        <w:t xml:space="preserve"> me</w:t>
+      </w:r>
+      <w:r>
+        <w:t xml:space="preserve"> </w:t>
+      </w:r>
+      <w:r>
+        <w:t>detailed</w:t>
+      </w:r>
+      <w:r>
+        <w:t xml:space="preserve"> questions</w:t>
+      </w:r>
+      <w:r>
+        <w:t>, expecting me t</w:t>
+      </w:r>
+      <w:r>
+        <w:t xml:space="preserve">o </w:t>
+      </w:r>
+      <w:r>
+        <w:t>think on my feet and to come up with reasonable answers</w:t>
+      </w:r>
+      <w:r>
+        <w:t>.</w:t>
+      </w:r>
+    </w:p>
+    <w:p>
+      <w:pPr>
+        <w:pStyle w:val="lettertext"/>
+      </w:pPr>
+      <w:r>
+        <w:t>“</w:t>
+      </w:r>
+      <w:r>
+        <w:t>W</w:t>
+      </w:r>
+      <w:r>
+        <w:t>hat’s the definition of van der Waals?</w:t>
+      </w:r>
+      <w:r>
+        <w:t xml:space="preserve"> </w:t>
+      </w:r>
+      <w:r>
+        <w:t>What will you do if</w:t>
+      </w:r>
+      <w:r>
+        <w:t xml:space="preserve"> your</w:t>
+      </w:r>
+      <w:r>
+        <w:t xml:space="preserve"> experiment</w:t>
+      </w:r>
+      <w:r>
+        <w:t>s</w:t>
+      </w:r>
+      <w:r>
+        <w:t xml:space="preserve"> don’t work as you expect?</w:t>
+      </w:r>
+      <w:r>
+        <w:t xml:space="preserve"> </w:t>
+      </w:r>
+      <w:r>
+        <w:t>I</w:t>
+      </w:r>
+      <w:r>
+        <w:t>f a tree falls in a forest</w:t>
+      </w:r>
+      <w:r>
+        <w:t xml:space="preserve"> and no one is around to hear it,</w:t>
+      </w:r>
+      <w:r>
+        <w:t xml:space="preserve"> does it make a sound?</w:t>
+      </w:r>
+      <w:r>
+        <w:t xml:space="preserve">” </w:t>
+      </w:r>
+    </w:p>
+    <w:p>
+      <w:pPr>
+        <w:pStyle w:val="lettertext"/>
+      </w:pPr>
+      <w:r>
+        <w:t xml:space="preserve">After an hour and a half, </w:t>
+      </w:r>
+      <w:r>
+        <w:t>I</w:t>
+      </w:r>
+      <w:r>
+        <w:t xml:space="preserve"> le</w:t>
+      </w:r>
+      <w:r>
+        <w:t>ft</w:t>
+      </w:r>
+      <w:r>
+        <w:t xml:space="preserve"> the room</w:t>
+      </w:r>
+      <w:r>
+        <w:t xml:space="preserve"> to allow my </w:t>
+      </w:r>
+      <w:r>
+        <w:t>advisors</w:t>
+      </w:r>
+      <w:r>
+        <w:t xml:space="preserve"> to discuss</w:t>
+      </w:r>
+      <w:r>
+        <w:t xml:space="preserve"> how I did.</w:t>
+      </w:r>
+    </w:p>
+    <w:p>
+      <w:pPr>
+        <w:pStyle w:val="lettertext"/>
+      </w:pPr>
+      <w:r>
+        <w:t>D</w:t>
+      </w:r>
+      <w:r>
+        <w:t>eflated, exasperated, mind afloat</w:t>
+      </w:r>
+      <w:r>
+        <w:t>,</w:t>
+      </w:r>
+      <w:r>
+        <w:t xml:space="preserve"> </w:t>
+      </w:r>
+      <w:r>
+        <w:t>I remember</w:t>
+      </w:r>
+      <w:r>
+        <w:t>ed</w:t>
+      </w:r>
+      <w:r>
+        <w:t xml:space="preserve"> to breathe</w:t>
+      </w:r>
+      <w:r>
+        <w:t>.</w:t>
+      </w:r>
+    </w:p>
+    <w:p>
+      <w:pPr>
+        <w:pStyle w:val="lettertext"/>
+      </w:pPr>
+      <w:r>
+        <w:t>“Did you just finish your prelim?”</w:t>
+      </w:r>
+      <w:r>
+        <w:t xml:space="preserve"> </w:t>
+      </w:r>
+      <w:r>
+        <w:t>I nod</w:t>
+      </w:r>
+      <w:r>
+        <w:t>ded</w:t>
+      </w:r>
+      <w:r>
+        <w:t xml:space="preserve"> to the student passing by in the hall.</w:t>
+      </w:r>
+      <w:r>
+        <w:t xml:space="preserve"> </w:t>
+      </w:r>
+      <w:r>
+        <w:t>“Congrats, the worst part is over</w:t>
+      </w:r>
+      <w:r>
+        <w:t>.</w:t>
+      </w:r>
+      <w:r>
+        <w:t>”</w:t>
+      </w:r>
+    </w:p>
+    <w:p>
+      <w:pPr>
+        <w:pStyle w:val="lettertext"/>
+      </w:pPr>
+      <w:r>
+        <w:t>27</w:t>
+      </w:r>
+      <w:r>
+        <w:t xml:space="preserve"> minutes of </w:t>
+      </w:r>
+      <w:r>
+        <w:t>sitting</w:t>
+      </w:r>
+      <w:r>
+        <w:t xml:space="preserve"> on the floor </w:t>
+      </w:r>
+      <w:r>
+        <w:t>later</w:t>
+      </w:r>
+      <w:r>
+        <w:t>,</w:t>
+      </w:r>
+      <w:r>
+        <w:t xml:space="preserve"> </w:t>
+      </w:r>
+      <w:r>
+        <w:t>I</w:t>
+      </w:r>
+      <w:r>
+        <w:t>’m</w:t>
+      </w:r>
+      <w:r>
+        <w:t xml:space="preserve"> called back into the room</w:t>
+      </w:r>
+      <w:r>
+        <w:t>.</w:t>
+      </w:r>
+    </w:p>
+    <w:p>
+      <w:pPr>
+        <w:pStyle w:val="lettertext"/>
+      </w:pPr>
+      <w:r>
+        <w:t>“</w:t>
+      </w:r>
+      <w:r>
+        <w:t>Gilbert</w:t>
+      </w:r>
+      <w:r>
+        <w:t>,</w:t>
+      </w:r>
+      <w:r>
+        <w:t xml:space="preserve"> we’d like to t</w:t>
+      </w:r>
+      <w:r>
+        <w:t>hank you for the presentation</w:t>
+      </w:r>
+      <w:r>
+        <w:t>, but</w:t>
+      </w:r>
+      <w:r>
+        <w:t xml:space="preserve"> we can’t give you a pass. There are some weaknesses…”</w:t>
+      </w:r>
+      <w:r>
+        <w:t xml:space="preserve"> </w:t>
+      </w:r>
+    </w:p>
+    <w:p>
+      <w:pPr>
+        <w:pStyle w:val="lettertext"/>
+      </w:pPr>
+      <w:r>
+        <w:t>But I</w:t>
+      </w:r>
+      <w:r>
+        <w:t xml:space="preserve"> tun</w:t>
+      </w:r>
+      <w:r>
+        <w:t>ed</w:t>
+      </w:r>
+      <w:r>
+        <w:t xml:space="preserve"> the rest out. </w:t>
+      </w:r>
+      <w:r>
+        <w:t xml:space="preserve">They didn’t say the word, but </w:t>
+      </w:r>
+      <w:r>
+        <w:t>I</w:t>
+      </w:r>
+      <w:r>
+        <w:t xml:space="preserve"> kn</w:t>
+      </w:r>
+      <w:r>
+        <w:t>e</w:t>
+      </w:r>
+      <w:r>
+        <w:t>w what it mean</w:t>
+      </w:r>
+      <w:r>
+        <w:t>t</w:t>
+      </w:r>
+      <w:r>
+        <w:t xml:space="preserve">. </w:t>
+      </w:r>
+    </w:p>
+    <w:p>
+      <w:pPr>
+        <w:pStyle w:val="thoughtbubblescenter"/>
+      </w:pPr>
+      <w:proofErr w:type="spellStart"/>
+      <w:r>
+        <w:t>i</w:t>
+      </w:r>
+      <w:proofErr w:type="spellEnd"/>
+      <w:r>
+        <w:t xml:space="preserve"> </w:t>
+      </w:r>
+      <w:proofErr w:type="gramStart"/>
+      <w:r>
+        <w:t>faile</w:t>
+      </w:r>
+      <w:r>
+        <w:t>d</w:t>
+      </w:r>
+      <w:proofErr w:type="gramEnd"/>
+    </w:p>
+    <w:p>
+      <w:pPr>
+        <w:pStyle w:val="lettertext"/>
+      </w:pPr>
+      <w:r>
+        <w:t>“</w:t>
+      </w:r>
+      <w:r>
+        <w:t>…however,</w:t>
+      </w:r>
+      <w:r>
+        <w:t xml:space="preserve"> you’</w:t>
+      </w:r>
+      <w:r>
+        <w:t>re</w:t>
+      </w:r>
+      <w:r>
+        <w:t xml:space="preserve"> ma</w:t>
+      </w:r>
+      <w:r>
+        <w:t>king</w:t>
+      </w:r>
+      <w:r>
+        <w:t xml:space="preserve"> </w:t>
+      </w:r>
+      <w:proofErr w:type="gramStart"/>
+      <w:r>
+        <w:t>progress</w:t>
+      </w:r>
+      <w:proofErr w:type="gramEnd"/>
+      <w:r>
+        <w:t xml:space="preserve"> and</w:t>
+      </w:r>
+      <w:r>
+        <w:t xml:space="preserve"> we</w:t>
+      </w:r>
+      <w:r>
+        <w:t xml:space="preserve"> look forward to seeing you have another opportunity next year.”</w:t>
+      </w:r>
+    </w:p>
+    <w:p>
+      <w:pPr>
+        <w:pStyle w:val="lettertext"/>
+      </w:pPr>
+      <w:r>
+        <w:t>I cried for an hour in that windowless, dimly lit room. I didn’t want to exist</w:t>
+      </w:r>
+      <w:r>
+        <w:t>.</w:t>
+      </w:r>
+    </w:p>
+    <w:p>
+      <w:pPr>
+        <w:pStyle w:val="lettertext"/>
       </w:pPr>
       <w:r>
         <w:rPr>
           <w:b/>
           <w:bCs/>
         </w:rPr>
-        <w:t>Waves</w:t>
-      </w:r>
-      <w:r>
-        <w:t xml:space="preserve"> – tragedy </w:t>
-      </w:r>
-      <w:r>
-        <w:t>befalls a minority</w:t>
-      </w:r>
-      <w:r>
-        <w:t xml:space="preserve"> family</w:t>
-      </w:r>
-      <w:r>
-        <w:t xml:space="preserve">; dope </w:t>
-      </w:r>
-      <w:hyperlink r:id="rId48" w:history="1">
-        <w:r>
-          <w:rPr>
-            <w:rStyle w:val="Hyperlink"/>
-          </w:rPr>
-          <w:t>music</w:t>
-        </w:r>
-      </w:hyperlink>
-    </w:p>
-    <w:p>
-      <w:pPr>
-        <w:pStyle w:val="lettertext"/>
-        <w:jc w:val="center"/>
+        <w:t>For many prelim failures, the journey to the PhD ends there.</w:t>
+      </w:r>
+      <w:r>
+        <w:t xml:space="preserve"> I got a second chance. But I’m questioning if I even have what it takes </w:t>
+      </w:r>
+      <w:r>
+        <w:t xml:space="preserve">to move on from this </w:t>
+      </w:r>
+      <w:r>
+        <w:t>gut-wrenching</w:t>
+      </w:r>
+      <w:r>
+        <w:t xml:space="preserve"> moment to </w:t>
+      </w:r>
+      <w:r>
+        <w:t xml:space="preserve">try </w:t>
+      </w:r>
+      <w:r>
+        <w:t>again</w:t>
+      </w:r>
+      <w:r>
+        <w:t xml:space="preserve"> next year</w:t>
+      </w:r>
+      <w:r>
+        <w:t xml:space="preserve">, </w:t>
+      </w:r>
+      <w:r>
+        <w:t>aiming</w:t>
+      </w:r>
+      <w:r>
+        <w:t xml:space="preserve"> for a different result.</w:t>
+      </w:r>
+    </w:p>
+    <w:p>
+      <w:pPr>
+        <w:pStyle w:val="lettertext"/>
+      </w:pPr>
+      <w:r>
+        <w:t xml:space="preserve">I’m one of the few black people in my research program. </w:t>
+      </w:r>
+      <w:r>
+        <w:t xml:space="preserve">I’m insecure about my </w:t>
+      </w:r>
+      <w:r>
+        <w:t xml:space="preserve">identity and my </w:t>
+      </w:r>
+      <w:r>
+        <w:t>abilit</w:t>
+      </w:r>
+      <w:r>
+        <w:t>y</w:t>
+      </w:r>
+      <w:r>
+        <w:t xml:space="preserve"> to communicate</w:t>
+      </w:r>
+      <w:r>
+        <w:t>.</w:t>
+      </w:r>
+      <w:r>
+        <w:t xml:space="preserve"> </w:t>
+      </w:r>
+      <w:r>
+        <w:t xml:space="preserve">But I want to leave Wisconsin on my </w:t>
+      </w:r>
+      <w:r>
+        <w:t xml:space="preserve">own </w:t>
+      </w:r>
+      <w:r>
+        <w:t>terms</w:t>
+      </w:r>
+      <w:r>
+        <w:t>. To do that,</w:t>
+      </w:r>
+      <w:r>
+        <w:t xml:space="preserve"> I have to figure out</w:t>
+      </w:r>
+      <w:r>
+        <w:t xml:space="preserve"> what I’m missing in my learning. W</w:t>
+      </w:r>
+      <w:r>
+        <w:t>hat can</w:t>
+      </w:r>
+      <w:r>
+        <w:t xml:space="preserve"> I</w:t>
+      </w:r>
+      <w:r>
+        <w:t xml:space="preserve"> do to</w:t>
+      </w:r>
+      <w:r>
+        <w:t xml:space="preserve"> </w:t>
+      </w:r>
+      <w:r>
+        <w:t>p</w:t>
+      </w:r>
+      <w:r>
+        <w:t>ass next year</w:t>
+      </w:r>
+      <w:r>
+        <w:t>?</w:t>
+      </w:r>
+      <w:r>
+        <w:t xml:space="preserve"> </w:t>
+      </w:r>
+      <w:r>
+        <w:t xml:space="preserve">Is something about my identity making me not good enough? </w:t>
+      </w:r>
+    </w:p>
+    <w:p>
+      <w:pPr>
+        <w:pStyle w:val="lettertext"/>
+      </w:pPr>
+      <w:r>
+        <w:t>But f</w:t>
+      </w:r>
+      <w:r>
+        <w:t>or now,</w:t>
+      </w:r>
+      <w:r>
+        <w:t xml:space="preserve"> I</w:t>
+      </w:r>
+      <w:r>
+        <w:t xml:space="preserve">’m </w:t>
+      </w:r>
+      <w:r>
+        <w:t>i</w:t>
+      </w:r>
+      <w:r>
+        <w:t>n</w:t>
+      </w:r>
+      <w:r>
+        <w:t xml:space="preserve"> </w:t>
+      </w:r>
+      <w:r>
+        <w:t xml:space="preserve">the comfort of my </w:t>
+      </w:r>
+      <w:r>
+        <w:t>bed</w:t>
+      </w:r>
+      <w:r>
+        <w:t xml:space="preserve">. Is it still </w:t>
+      </w:r>
+      <w:r>
+        <w:t xml:space="preserve">considered </w:t>
+      </w:r>
+      <w:r>
+        <w:t xml:space="preserve">crying if your eyes </w:t>
+      </w:r>
+      <w:r>
+        <w:t>no longer hav</w:t>
+      </w:r>
+      <w:r>
+        <w:t>e</w:t>
+      </w:r>
+      <w:r>
+        <w:t xml:space="preserve"> </w:t>
+      </w:r>
+      <w:r>
+        <w:t xml:space="preserve">tears to </w:t>
+      </w:r>
+      <w:r>
+        <w:t>shed?</w:t>
+      </w:r>
+      <w:r>
+        <w:t xml:space="preserve"> </w:t>
+      </w:r>
+    </w:p>
+    <w:p>
+      <w:pPr>
+        <w:pStyle w:val="lettertext"/>
+      </w:pPr>
+      <w:r>
+        <w:t>Gilbert</w:t>
+      </w:r>
+    </w:p>
+    <w:p>
+      <w:pPr>
+        <w:pStyle w:val="lettertext"/>
+      </w:pPr>
+      <w:r>
+        <w:rPr>
+          <w:rStyle w:val="PSChar"/>
+        </w:rPr>
+        <w:t>P.S.</w:t>
+      </w:r>
+      <w:r>
+        <w:t xml:space="preserve"> </w:t>
+      </w:r>
+      <w:r>
+        <w:t>Have you discovered any limitations about yourself recently</w:t>
+      </w:r>
+      <w:r>
+        <w:t>?</w:t>
+      </w:r>
+      <w:r>
+        <w:t xml:space="preserve"> If so, h</w:t>
+      </w:r>
+      <w:r>
+        <w:t xml:space="preserve">ow have you pushed through </w:t>
+      </w:r>
+      <w:r>
+        <w:t>them</w:t>
+      </w:r>
+      <w:r>
+        <w:t>?</w:t>
+      </w:r>
+      <w:r>
+        <w:t xml:space="preserve"> </w:t>
+      </w:r>
+    </w:p>
+    <w:p>
+      <w:pPr>
+        <w:pStyle w:val="lettertext"/>
+        <w:rPr>
+          <w:i/>
+          <w:iCs/>
+        </w:rPr>
+      </w:pPr>
+      <w:r>
+        <w:rPr>
+          <w:rStyle w:val="PSChar"/>
+        </w:rPr>
+        <w:t>P.P.S.</w:t>
+      </w:r>
+      <w:r>
+        <w:t xml:space="preserve"> </w:t>
+      </w:r>
+      <w:r>
+        <w:t xml:space="preserve">I think this song fits how I’m feeling: </w:t>
+      </w:r>
+      <w:r>
+        <w:t>strained by</w:t>
+      </w:r>
+      <w:r>
+        <w:t xml:space="preserve"> feeling</w:t>
+      </w:r>
+      <w:r>
+        <w:t xml:space="preserve"> constantly</w:t>
+      </w:r>
+      <w:r>
+        <w:t xml:space="preserve"> overwhelmed with a hint of wanting to be better. These lyrics</w:t>
+      </w:r>
+      <w:r>
+        <w:t xml:space="preserve"> have been</w:t>
+      </w:r>
+      <w:r>
+        <w:t xml:space="preserve"> pulsing through my head. </w:t>
+      </w:r>
+      <w:r>
+        <w:rPr>
+          <w:i/>
+          <w:iCs/>
+        </w:rPr>
+        <w:t>i</w:t>
+      </w:r>
+      <w:r>
+        <w:rPr>
+          <w:i/>
+          <w:iCs/>
+        </w:rPr>
+        <w:t xml:space="preserve"> don’t want to fail</w:t>
+      </w:r>
+      <w:r>
+        <w:rPr>
+          <w:i/>
+          <w:iCs/>
+        </w:rPr>
+        <w:t>,</w:t>
+      </w:r>
+      <w:r>
+        <w:rPr>
+          <w:i/>
+          <w:iCs/>
+        </w:rPr>
+        <w:t xml:space="preserve"> </w:t>
+      </w:r>
+      <w:r>
+        <w:rPr>
+          <w:i/>
+          <w:iCs/>
+        </w:rPr>
+        <w:t>i</w:t>
+      </w:r>
+      <w:r>
+        <w:rPr>
+          <w:i/>
+          <w:iCs/>
+        </w:rPr>
+        <w:t xml:space="preserve"> don’t want to feel like </w:t>
+      </w:r>
+      <w:r>
+        <w:rPr>
+          <w:i/>
+          <w:iCs/>
+        </w:rPr>
+        <w:t>i</w:t>
+      </w:r>
+      <w:r>
+        <w:rPr>
+          <w:i/>
+          <w:iCs/>
+        </w:rPr>
+        <w:t xml:space="preserve"> just have a second chance because </w:t>
+      </w:r>
+      <w:r>
+        <w:rPr>
+          <w:i/>
+          <w:iCs/>
+        </w:rPr>
+        <w:t>i</w:t>
+      </w:r>
+      <w:r>
+        <w:rPr>
+          <w:i/>
+          <w:iCs/>
+        </w:rPr>
+        <w:t>’m a minority</w:t>
+      </w:r>
+      <w:r>
+        <w:rPr>
+          <w:i/>
+          <w:iCs/>
+        </w:rPr>
+        <w:t>, i</w:t>
+      </w:r>
+      <w:r>
+        <w:rPr>
+          <w:i/>
+          <w:iCs/>
+        </w:rPr>
+        <w:t xml:space="preserve"> don’t want to feel like a token student in this very white state</w:t>
+      </w:r>
+      <w:r>
+        <w:rPr>
+          <w:i/>
+          <w:iCs/>
+        </w:rPr>
+        <w:t>.</w:t>
+      </w:r>
+      <w:r>
+        <w:rPr>
+          <w:i/>
+          <w:iCs/>
+        </w:rPr>
+        <w:t xml:space="preserve"> </w:t>
+      </w:r>
+      <w:proofErr w:type="gramStart"/>
+      <w:r>
+        <w:rPr>
+          <w:i/>
+          <w:iCs/>
+        </w:rPr>
+        <w:t>i</w:t>
+      </w:r>
+      <w:r>
+        <w:rPr>
+          <w:i/>
+          <w:iCs/>
+        </w:rPr>
+        <w:t xml:space="preserve"> just</w:t>
+      </w:r>
+      <w:proofErr w:type="gramEnd"/>
+      <w:r>
+        <w:rPr>
+          <w:i/>
+          <w:iCs/>
+        </w:rPr>
+        <w:t xml:space="preserve"> want to do science and learn</w:t>
+      </w:r>
+      <w:r>
+        <w:rPr>
+          <w:i/>
+          <w:iCs/>
+        </w:rPr>
+        <w:t>, i want to discover knowledge and support other minorities</w:t>
+      </w:r>
+      <w:r>
+        <w:rPr>
+          <w:i/>
+          <w:iCs/>
+        </w:rPr>
+        <w:t>,</w:t>
+      </w:r>
+      <w:r>
+        <w:rPr>
+          <w:i/>
+          <w:iCs/>
+        </w:rPr>
+        <w:t xml:space="preserve"> do i have to live with these feelings of failure forever, am i okay with that when will i be okay with that should i be okay with that? will they go away after i pass, </w:t>
+      </w:r>
+      <w:r>
+        <w:rPr>
+          <w:i/>
+          <w:iCs/>
+        </w:rPr>
+        <w:t xml:space="preserve">i hate myself, </w:t>
+      </w:r>
+      <w:r>
+        <w:rPr>
+          <w:i/>
+          <w:iCs/>
+        </w:rPr>
+        <w:t xml:space="preserve">will i always feel like a failure no matter what i do in my life, am i worth anything other than my work? if </w:t>
+      </w:r>
+      <w:r>
+        <w:rPr>
+          <w:i/>
+          <w:iCs/>
+        </w:rPr>
+        <w:t xml:space="preserve">i place all my value in work </w:t>
+      </w:r>
+      <w:r>
+        <w:rPr>
+          <w:i/>
+          <w:iCs/>
+        </w:rPr>
+        <w:t xml:space="preserve">then what could i even do, what’s the point, why am </w:t>
+      </w:r>
+      <w:proofErr w:type="spellStart"/>
+      <w:r>
+        <w:rPr>
+          <w:i/>
+          <w:iCs/>
+        </w:rPr>
+        <w:t>i</w:t>
+      </w:r>
+      <w:proofErr w:type="spellEnd"/>
+      <w:r>
+        <w:rPr>
+          <w:i/>
+          <w:iCs/>
+        </w:rPr>
+        <w:t xml:space="preserve"> here</w:t>
+      </w:r>
+      <w:r>
+        <w:rPr>
+          <w:i/>
+          <w:iCs/>
+        </w:rPr>
+        <w:t>?</w:t>
+      </w:r>
+      <w:r>
+        <w:rPr>
+          <w:i/>
+          <w:iCs/>
+        </w:rPr>
+        <w:t xml:space="preserve"> </w:t>
+      </w:r>
+    </w:p>
+    <w:p/>
+    <w:p>
+      <w:pPr>
+        <w:spacing w:after="120"/>
+        <w:jc w:val="both"/>
+        <w:rPr>
+          <w:i/>
+          <w:iCs/>
+          <w:sz w:val="20"/>
+          <w:szCs w:val="20"/>
+        </w:rPr>
       </w:pPr>
       <w:r>
         <w:rPr>
           <w:b/>
           <w:bCs/>
-        </w:rPr>
-        <w:t>Girls’ Last Tour</w:t>
-      </w:r>
-      <w:r>
-        <w:t xml:space="preserve"> – </w:t>
-      </w:r>
-      <w:r>
-        <w:t xml:space="preserve">children on a </w:t>
-      </w:r>
-      <w:r>
-        <w:t>post-apocalyptic journey</w:t>
-      </w:r>
-    </w:p>
-    <w:p>
-      <w:pPr>
-        <w:pStyle w:val="lettertext"/>
-        <w:jc w:val="center"/>
-      </w:pPr>
+          <w:i/>
+          <w:iCs/>
+          <w:sz w:val="20"/>
+          <w:szCs w:val="20"/>
+        </w:rPr>
+        <w:lastRenderedPageBreak/>
+        <w:t xml:space="preserve">Trigger Warning: </w:t>
+      </w:r>
       <w:r>
         <w:rPr>
           <w:b/>
           <w:bCs/>
-        </w:rPr>
-        <w:t>Sorry to Bother You</w:t>
-      </w:r>
-      <w:r>
-        <w:t xml:space="preserve"> – </w:t>
-      </w:r>
-      <w:r>
-        <w:t xml:space="preserve">examples of </w:t>
-      </w:r>
-      <w:r>
-        <w:t>black politeness/model minority</w:t>
-      </w:r>
-    </w:p>
-    <w:p>
-      <w:pPr>
-        <w:pStyle w:val="lettertext"/>
-        <w:jc w:val="center"/>
-      </w:pPr>
-      <w:r>
-        <w:rPr>
-          <w:b/>
-          <w:bCs/>
-        </w:rPr>
-        <w:t>Nimona</w:t>
-      </w:r>
-      <w:r>
-        <w:t xml:space="preserve"> – highlighting identity </w:t>
-      </w:r>
-      <w:r>
-        <w:t>&amp;</w:t>
-      </w:r>
-      <w:r>
-        <w:t xml:space="preserve"> </w:t>
-      </w:r>
-      <w:r>
-        <w:t>self-</w:t>
-      </w:r>
-      <w:r>
-        <w:t>discovery</w:t>
-      </w:r>
-    </w:p>
-    <w:p>
-      <w:pPr>
-        <w:pStyle w:val="lettertext"/>
-        <w:jc w:val="center"/>
-      </w:pPr>
-      <w:r>
-        <w:rPr>
-          <w:b/>
-          <w:bCs/>
-        </w:rPr>
-        <w:t>Animal Crossing</w:t>
-      </w:r>
-      <w:r>
-        <w:t xml:space="preserve"> – cottage core</w:t>
-      </w:r>
-      <w:r>
-        <w:t xml:space="preserve"> that helped get me through COVID</w:t>
-      </w:r>
-    </w:p>
-    <w:p>
-      <w:pPr>
-        <w:pStyle w:val="lettertext"/>
-        <w:jc w:val="center"/>
-      </w:pPr>
-      <w:r>
-        <w:rPr>
-          <w:b/>
-          <w:bCs/>
-        </w:rPr>
-        <w:t>Zelda</w:t>
-      </w:r>
-      <w:r>
-        <w:t xml:space="preserve"> </w:t>
-      </w:r>
-      <w:r>
-        <w:t>–</w:t>
-      </w:r>
-      <w:r>
-        <w:t xml:space="preserve"> </w:t>
-      </w:r>
-      <w:r>
-        <w:t xml:space="preserve">the </w:t>
-      </w:r>
-      <w:r>
-        <w:t>water temple mechanics &amp; intensity of the ending sequence</w:t>
-      </w:r>
-    </w:p>
-    <w:p/>
-    <w:p>
-      <w:pPr>
-        <w:pStyle w:val="lettertext"/>
-      </w:pPr>
-      <w:r>
-        <w:rPr>
-          <w:b/>
-          <w:bCs/>
-        </w:rPr>
-        <w:br w:type="page"/>
+          <w:i/>
+          <w:iCs/>
+          <w:sz w:val="20"/>
+          <w:szCs w:val="20"/>
+        </w:rPr>
+        <w:t>mental health, suicidal ideation.</w:t>
+      </w:r>
+      <w:r>
+        <w:rPr>
+          <w:i/>
+          <w:iCs/>
+          <w:sz w:val="20"/>
+          <w:szCs w:val="20"/>
+        </w:rPr>
+        <w:t xml:space="preserve"> I sincerely hope that this letter finds you in a good space, and that no burden in your life is too heavy to bear. Please take care of yourself.</w:t>
       </w:r>
     </w:p>
     <w:p>
       <w:pPr>
         <w:pStyle w:val="Lyrics"/>
       </w:pPr>
-      <w:bookmarkStart w:id="5" w:name="_Toc166003672"/>
-      <w:r>
-        <w:lastRenderedPageBreak/>
-        <w:t>I don’t belong here, let me start over</w:t>
-      </w:r>
-      <w:r>
-        <w:t xml:space="preserve">, </w:t>
-      </w:r>
-      <w:r>
-        <w:t>I wanna sleep so wake me up when I’m older</w:t>
-      </w:r>
-      <w:bookmarkEnd w:id="5"/>
+      <w:bookmarkStart w:id="7" w:name="_Toc166003673"/>
+      <w:r>
+        <w:t>You build it to a high to say goodbye</w:t>
+      </w:r>
+      <w:r>
+        <w:t xml:space="preserve"> </w:t>
+      </w:r>
+      <w:r>
+        <w:t>b</w:t>
+      </w:r>
+      <w:r>
+        <w:t>ecause you’re not the same as them</w:t>
+      </w:r>
+      <w:bookmarkEnd w:id="7"/>
     </w:p>
     <w:p>
       <w:pPr>
         <w:pStyle w:val="Artist"/>
       </w:pPr>
       <w:r>
-        <w:t>atlas by Keshi</w:t>
-      </w:r>
-    </w:p>
-    <w:p>
-      <w:pPr>
-        <w:pStyle w:val="lettertext"/>
-      </w:pPr>
-      <w:r>
-        <w:t>Reader</w:t>
+        <w:t xml:space="preserve">I Always Wanna Die (Sometimes) by </w:t>
+      </w:r>
+      <w:proofErr w:type="gramStart"/>
+      <w:r>
+        <w:t>The</w:t>
+      </w:r>
+      <w:proofErr w:type="gramEnd"/>
+      <w:r>
+        <w:t xml:space="preserve"> 1975</w:t>
+      </w:r>
+    </w:p>
+    <w:p>
+      <w:pPr>
+        <w:pStyle w:val="lettertext"/>
+      </w:pPr>
+      <w:r>
+        <w:t xml:space="preserve">My </w:t>
+      </w:r>
+      <w:r>
+        <w:t>D</w:t>
+      </w:r>
+      <w:r>
+        <w:t>ear</w:t>
+      </w:r>
+      <w:r>
+        <w:t xml:space="preserve"> </w:t>
+      </w:r>
+      <w:r>
+        <w:t>R</w:t>
+      </w:r>
+      <w:r>
+        <w:t>eader</w:t>
       </w:r>
       <w:r>
         <w:t>,</w:t>
@@ -5642,1127 +5867,103 @@
         <w:tab/>
       </w:r>
       <w:r>
-        <w:tab/>
-      </w:r>
-      <w:r>
-        <w:t xml:space="preserve">          </w:t>
-      </w:r>
-      <w:r>
-        <w:t xml:space="preserve"> </w:t>
-      </w:r>
-      <w:r>
-        <w:t xml:space="preserve">  </w:t>
-      </w:r>
-      <w:r>
-        <w:t>May 2019</w:t>
-      </w:r>
-    </w:p>
-    <w:p>
-      <w:pPr>
-        <w:pStyle w:val="lettertext"/>
-      </w:pPr>
-      <w:r>
-        <w:t>Today</w:t>
-      </w:r>
-      <w:r>
-        <w:t xml:space="preserve"> </w:t>
-      </w:r>
-      <w:r>
-        <w:t>I had my prelim</w:t>
-      </w:r>
-      <w:r>
-        <w:t>inary exam, or prelim for short. It’s the most unique exam I’ve</w:t>
-      </w:r>
-      <w:r>
-        <w:t xml:space="preserve"> ever</w:t>
-      </w:r>
-      <w:r>
-        <w:t xml:space="preserve"> taken: After </w:t>
-      </w:r>
-      <w:r>
-        <w:t>a year</w:t>
-      </w:r>
-      <w:r>
-        <w:t xml:space="preserve"> of </w:t>
-      </w:r>
-      <w:r>
-        <w:t>conducting independent</w:t>
-      </w:r>
-      <w:r>
-        <w:t xml:space="preserve"> research</w:t>
-      </w:r>
-      <w:r>
-        <w:t xml:space="preserve"> and</w:t>
-      </w:r>
-      <w:r>
-        <w:t xml:space="preserve"> reading</w:t>
-      </w:r>
-      <w:r>
-        <w:t xml:space="preserve"> a copious number of</w:t>
-      </w:r>
-      <w:r>
-        <w:t xml:space="preserve"> academic papers, I prepare</w:t>
-      </w:r>
-      <w:r>
-        <w:t>d</w:t>
-      </w:r>
-      <w:r>
-        <w:t xml:space="preserve"> a presentation </w:t>
-      </w:r>
-      <w:r>
-        <w:t>detailing</w:t>
-      </w:r>
-      <w:r>
-        <w:t xml:space="preserve"> how I’m going to successfully complete my research.</w:t>
-      </w:r>
-    </w:p>
-    <w:p>
-      <w:pPr>
-        <w:pStyle w:val="lettertext"/>
-      </w:pPr>
-      <w:r>
-        <w:t>I</w:t>
-      </w:r>
-      <w:r>
-        <w:t xml:space="preserve"> was</w:t>
-      </w:r>
-      <w:r>
-        <w:t xml:space="preserve"> put </w:t>
-      </w:r>
-      <w:r>
-        <w:t xml:space="preserve">into a room with </w:t>
-      </w:r>
-      <w:r>
-        <w:t xml:space="preserve">my </w:t>
-      </w:r>
-      <w:r>
-        <w:t xml:space="preserve">advisors </w:t>
-      </w:r>
-      <w:r>
-        <w:rPr>
-          <w:rFonts w:ascii="Calibri" w:hAnsi="Calibri" w:cs="Calibri"/>
-          <w:color w:val="000000"/>
-        </w:rPr>
-        <w:t>–</w:t>
-      </w:r>
-      <w:r>
-        <w:t xml:space="preserve"> </w:t>
-      </w:r>
-      <w:r>
-        <w:t xml:space="preserve">5 professors who I’ve asked to supervise my progress during my PhD. </w:t>
-      </w:r>
-      <w:r>
-        <w:t xml:space="preserve">I </w:t>
-      </w:r>
-      <w:r>
-        <w:t xml:space="preserve">stood tall and </w:t>
-      </w:r>
-      <w:r>
-        <w:t>explain</w:t>
-      </w:r>
-      <w:r>
-        <w:t>ed</w:t>
-      </w:r>
-      <w:r>
-        <w:t xml:space="preserve"> a carefully </w:t>
-      </w:r>
-      <w:r>
-        <w:t>thought-out research</w:t>
-      </w:r>
-      <w:r>
-        <w:t xml:space="preserve"> proposal to these </w:t>
-      </w:r>
-      <w:r>
-        <w:t xml:space="preserve">professors who </w:t>
-      </w:r>
-      <w:r>
-        <w:t xml:space="preserve">each </w:t>
-      </w:r>
-      <w:r>
-        <w:t>have</w:t>
-      </w:r>
-      <w:r>
-        <w:t xml:space="preserve"> published</w:t>
-      </w:r>
-      <w:r>
-        <w:t xml:space="preserve"> </w:t>
-      </w:r>
-      <w:r>
-        <w:rPr>
-          <w:b/>
-          <w:bCs/>
-        </w:rPr>
-        <w:t>many</w:t>
-      </w:r>
-      <w:r>
-        <w:t xml:space="preserve"> scientific publications.</w:t>
-      </w:r>
-      <w:r>
-        <w:t xml:space="preserve"> </w:t>
-      </w:r>
-      <w:r>
-        <w:t>They</w:t>
-      </w:r>
-      <w:r>
-        <w:t xml:space="preserve"> asked</w:t>
-      </w:r>
-      <w:r>
-        <w:t xml:space="preserve"> me</w:t>
-      </w:r>
-      <w:r>
-        <w:t xml:space="preserve"> </w:t>
-      </w:r>
-      <w:r>
-        <w:t>detailed</w:t>
-      </w:r>
-      <w:r>
-        <w:t xml:space="preserve"> questions</w:t>
-      </w:r>
-      <w:r>
-        <w:t>, expecting me t</w:t>
-      </w:r>
-      <w:r>
-        <w:t xml:space="preserve">o </w:t>
-      </w:r>
-      <w:r>
-        <w:t>think on my feet and to come up with reasonable answers</w:t>
+        <w:t xml:space="preserve">       </w:t>
+      </w:r>
+      <w:r>
+        <w:t>October 2019</w:t>
+      </w:r>
+    </w:p>
+    <w:p>
+      <w:pPr>
+        <w:pStyle w:val="lettertext"/>
+      </w:pPr>
+      <w:r>
+        <w:t>A few months ago</w:t>
+      </w:r>
+      <w:r>
+        <w:t xml:space="preserve">, I had </w:t>
+      </w:r>
+      <w:r>
+        <w:t>a</w:t>
+      </w:r>
+      <w:r>
+        <w:t xml:space="preserve"> dark notion. </w:t>
+      </w:r>
+      <w:r>
+        <w:t>As I was waiting for the bus, m</w:t>
+      </w:r>
+      <w:r>
+        <w:t xml:space="preserve">y head felt heavy and everything </w:t>
+      </w:r>
+      <w:r>
+        <w:t>went black</w:t>
       </w:r>
       <w:r>
         <w:t>.</w:t>
       </w:r>
-    </w:p>
-    <w:p>
-      <w:pPr>
-        <w:pStyle w:val="lettertext"/>
-      </w:pPr>
-      <w:r>
-        <w:t>“</w:t>
-      </w:r>
-      <w:r>
-        <w:t>W</w:t>
-      </w:r>
-      <w:r>
-        <w:t>hat’s the definition of van der Waals?</w:t>
-      </w:r>
-      <w:r>
-        <w:t xml:space="preserve"> </w:t>
-      </w:r>
-      <w:r>
-        <w:t>What will you do if</w:t>
-      </w:r>
-      <w:r>
-        <w:t xml:space="preserve"> your</w:t>
-      </w:r>
-      <w:r>
-        <w:t xml:space="preserve"> experiment</w:t>
-      </w:r>
-      <w:r>
-        <w:t>s</w:t>
-      </w:r>
-      <w:r>
-        <w:t xml:space="preserve"> don’t work as you expect?</w:t>
-      </w:r>
-      <w:r>
-        <w:t xml:space="preserve"> </w:t>
-      </w:r>
-      <w:r>
-        <w:t>I</w:t>
-      </w:r>
-      <w:r>
-        <w:t>f a tree falls in a forest</w:t>
-      </w:r>
-      <w:r>
-        <w:t xml:space="preserve"> and no one is around to hear it,</w:t>
-      </w:r>
-      <w:r>
-        <w:t xml:space="preserve"> does it make a sound?</w:t>
-      </w:r>
-      <w:r>
-        <w:t xml:space="preserve">” </w:t>
-      </w:r>
-    </w:p>
-    <w:p>
-      <w:pPr>
-        <w:pStyle w:val="lettertext"/>
-      </w:pPr>
-      <w:r>
-        <w:t xml:space="preserve">After an hour and a half, </w:t>
-      </w:r>
-      <w:r>
-        <w:t>I</w:t>
-      </w:r>
-      <w:r>
-        <w:t xml:space="preserve"> le</w:t>
-      </w:r>
-      <w:r>
-        <w:t>ft</w:t>
-      </w:r>
-      <w:r>
-        <w:t xml:space="preserve"> the room</w:t>
-      </w:r>
-      <w:r>
-        <w:t xml:space="preserve"> to allow my </w:t>
-      </w:r>
-      <w:r>
-        <w:t>advisors</w:t>
-      </w:r>
-      <w:r>
-        <w:t xml:space="preserve"> to discuss</w:t>
-      </w:r>
-      <w:r>
-        <w:t xml:space="preserve"> how I did.</w:t>
-      </w:r>
-    </w:p>
-    <w:p>
-      <w:pPr>
-        <w:pStyle w:val="thoughtbubblescenter"/>
-      </w:pPr>
-      <w:r>
-        <w:t>D</w:t>
-      </w:r>
-      <w:r>
-        <w:t>eflated, exasperated, mind afloat</w:t>
+      <w:r>
+        <w:t xml:space="preserve"> </w:t>
+      </w:r>
+      <w:r>
+        <w:t>M</w:t>
+      </w:r>
+      <w:r>
+        <w:t>y</w:t>
+      </w:r>
+      <w:r>
+        <w:t xml:space="preserve"> eyes were open</w:t>
       </w:r>
       <w:r>
         <w:t>,</w:t>
       </w:r>
       <w:r>
-        <w:t xml:space="preserve"> </w:t>
-      </w:r>
-      <w:r>
-        <w:t>I remember</w:t>
-      </w:r>
-      <w:r>
-        <w:t>ed</w:t>
-      </w:r>
-      <w:r>
-        <w:t xml:space="preserve"> to breathe</w:t>
-      </w:r>
-    </w:p>
-    <w:p>
-      <w:pPr>
-        <w:pStyle w:val="lettertext"/>
-      </w:pPr>
-      <w:r>
-        <w:t>“Did you just finish your prelim?”</w:t>
-      </w:r>
-      <w:r>
-        <w:t xml:space="preserve"> </w:t>
-      </w:r>
-      <w:r>
-        <w:t>I nod</w:t>
-      </w:r>
-      <w:r>
-        <w:t>ded</w:t>
-      </w:r>
-      <w:r>
-        <w:t xml:space="preserve"> to the student passing by in the hall.</w:t>
-      </w:r>
-      <w:r>
-        <w:t xml:space="preserve"> </w:t>
-      </w:r>
-      <w:r>
-        <w:t>“Congrats, the worst part is over</w:t>
-      </w:r>
-      <w:r>
-        <w:t>.</w:t>
-      </w:r>
-      <w:r>
-        <w:t>”</w:t>
-      </w:r>
-    </w:p>
-    <w:p>
-      <w:pPr>
-        <w:pStyle w:val="thoughtbubblescenter"/>
-      </w:pPr>
-      <w:r>
-        <w:t>27</w:t>
-      </w:r>
-      <w:r>
-        <w:t xml:space="preserve"> minutes of </w:t>
-      </w:r>
-      <w:r>
-        <w:t>sitting</w:t>
-      </w:r>
-      <w:r>
-        <w:t xml:space="preserve"> on the floor </w:t>
-      </w:r>
-      <w:r>
-        <w:t>later</w:t>
-      </w:r>
-      <w:r>
-        <w:t>,</w:t>
-      </w:r>
-      <w:r>
-        <w:t xml:space="preserve"> </w:t>
-      </w:r>
-      <w:r>
-        <w:t>I</w:t>
-      </w:r>
-      <w:r>
-        <w:t>’m</w:t>
-      </w:r>
-      <w:r>
-        <w:t xml:space="preserve"> called back into the room</w:t>
-      </w:r>
-    </w:p>
-    <w:p>
-      <w:pPr>
-        <w:pStyle w:val="lettertext"/>
-      </w:pPr>
-      <w:r>
-        <w:t>“</w:t>
-      </w:r>
-      <w:r>
-        <w:t>Gilbert</w:t>
-      </w:r>
-      <w:r>
-        <w:t>,</w:t>
-      </w:r>
-      <w:r>
-        <w:t xml:space="preserve"> we’d like to t</w:t>
-      </w:r>
-      <w:r>
-        <w:t>hank you for the presentation</w:t>
-      </w:r>
-      <w:r>
-        <w:t>, but</w:t>
-      </w:r>
-      <w:r>
-        <w:t xml:space="preserve"> we can’t give you a pass. There are some weaknesses…”</w:t>
-      </w:r>
-      <w:r>
-        <w:t xml:space="preserve"> </w:t>
-      </w:r>
-    </w:p>
-    <w:p>
-      <w:pPr>
-        <w:pStyle w:val="lettertext"/>
-      </w:pPr>
-      <w:r>
-        <w:t>But I</w:t>
-      </w:r>
-      <w:r>
-        <w:t xml:space="preserve"> tun</w:t>
-      </w:r>
-      <w:r>
-        <w:t>ed</w:t>
-      </w:r>
-      <w:r>
-        <w:t xml:space="preserve"> the rest out. </w:t>
-      </w:r>
-      <w:r>
-        <w:t xml:space="preserve">They didn’t say the word, but </w:t>
-      </w:r>
-      <w:r>
-        <w:t>I</w:t>
-      </w:r>
-      <w:r>
-        <w:t xml:space="preserve"> kn</w:t>
+        <w:t xml:space="preserve"> yet </w:t>
+      </w:r>
+      <w:r>
+        <w:t>things</w:t>
+      </w:r>
+      <w:r>
+        <w:t xml:space="preserve"> looked motionless, gr</w:t>
       </w:r>
       <w:r>
         <w:t>e</w:t>
       </w:r>
       <w:r>
-        <w:t>w what it mean</w:t>
-      </w:r>
-      <w:r>
-        <w:t>t</w:t>
+        <w:t>yscale</w:t>
       </w:r>
       <w:r>
         <w:t xml:space="preserve">. </w:t>
       </w:r>
-    </w:p>
-    <w:p>
-      <w:pPr>
-        <w:pStyle w:val="thoughtbubblescenter"/>
-      </w:pPr>
-      <w:r>
-        <w:t>i</w:t>
-      </w:r>
-      <w:r>
-        <w:t xml:space="preserve"> faile</w:t>
-      </w:r>
-      <w:r>
-        <w:t>d</w:t>
-      </w:r>
-    </w:p>
-    <w:p>
-      <w:pPr>
-        <w:pStyle w:val="lettertext"/>
-      </w:pPr>
-      <w:r>
-        <w:t>“</w:t>
-      </w:r>
-      <w:r>
-        <w:t>…however,</w:t>
-      </w:r>
-      <w:r>
-        <w:t xml:space="preserve"> you’</w:t>
-      </w:r>
-      <w:r>
-        <w:t>re</w:t>
-      </w:r>
-      <w:r>
-        <w:t xml:space="preserve"> ma</w:t>
-      </w:r>
-      <w:r>
-        <w:t>king</w:t>
-      </w:r>
-      <w:r>
-        <w:t xml:space="preserve"> progress and</w:t>
-      </w:r>
-      <w:r>
-        <w:t xml:space="preserve"> we</w:t>
-      </w:r>
-      <w:r>
-        <w:t xml:space="preserve"> look forward to seeing you have another opportunity next year.” </w:t>
-      </w:r>
-    </w:p>
-    <w:p>
-      <w:pPr>
-        <w:pStyle w:val="lettertext"/>
-      </w:pPr>
-      <w:r>
-        <w:t>I cried for an hour in that windowless, dimly lit room</w:t>
-      </w:r>
-      <w:r>
-        <w:t xml:space="preserve">. </w:t>
-      </w:r>
-      <w:r>
-        <w:t xml:space="preserve">I </w:t>
-      </w:r>
-      <w:r>
-        <w:t>didn’t</w:t>
-      </w:r>
-      <w:r>
-        <w:t xml:space="preserve"> want to exist.</w:t>
-      </w:r>
-      <w:r>
-        <w:t xml:space="preserve"> </w:t>
-      </w:r>
-    </w:p>
-    <w:p>
-      <w:pPr>
-        <w:pStyle w:val="lettertext"/>
-        <w:spacing w:before="0" w:after="0" w:line="240" w:lineRule="auto"/>
-        <w:rPr>
-          <w:b/>
-          <w:bCs/>
-        </w:rPr>
-      </w:pPr>
-      <w:r>
-        <w:rPr>
-          <w:b/>
-          <w:bCs/>
-        </w:rPr>
-        <w:t xml:space="preserve">1. </w:t>
-      </w:r>
-      <w:r>
-        <w:rPr>
-          <w:b/>
-          <w:bCs/>
-        </w:rPr>
-        <w:t>For many prelim failures, there is no second chance. You’re given a master’s degree and asked to leave</w:t>
-      </w:r>
-      <w:r>
-        <w:rPr>
-          <w:b/>
-          <w:bCs/>
-        </w:rPr>
-        <w:t xml:space="preserve">. </w:t>
-      </w:r>
-    </w:p>
-    <w:p>
-      <w:pPr>
-        <w:pStyle w:val="lettertext"/>
-        <w:spacing w:before="0" w:after="0" w:line="240" w:lineRule="auto"/>
-        <w:rPr>
-          <w:b/>
-          <w:bCs/>
-        </w:rPr>
-      </w:pPr>
-      <w:r>
-        <w:rPr>
-          <w:b/>
-          <w:bCs/>
-        </w:rPr>
-        <w:t xml:space="preserve">2. </w:t>
-      </w:r>
-      <w:r>
-        <w:rPr>
-          <w:b/>
-          <w:bCs/>
-        </w:rPr>
-        <w:t>I have a year to move on from this heartbreaking moment to do it over again, hoping for a different result</w:t>
-      </w:r>
-      <w:r>
-        <w:rPr>
-          <w:b/>
-          <w:bCs/>
-        </w:rPr>
-        <w:t xml:space="preserve">. </w:t>
-      </w:r>
-    </w:p>
-    <w:p>
-      <w:pPr>
-        <w:pStyle w:val="lettertext"/>
-        <w:spacing w:before="0" w:after="0" w:line="240" w:lineRule="auto"/>
-        <w:rPr>
-          <w:b/>
-          <w:bCs/>
-        </w:rPr>
-      </w:pPr>
-      <w:r>
-        <w:rPr>
-          <w:b/>
-          <w:bCs/>
-        </w:rPr>
-        <w:t xml:space="preserve">3. </w:t>
-      </w:r>
-      <w:r>
-        <w:rPr>
-          <w:b/>
-          <w:bCs/>
-        </w:rPr>
-        <w:t>I’m one of the few black people in my research program</w:t>
-      </w:r>
-      <w:r>
-        <w:rPr>
-          <w:b/>
-          <w:bCs/>
-        </w:rPr>
-        <w:t>.</w:t>
-      </w:r>
-    </w:p>
-    <w:p>
-      <w:pPr>
-        <w:pStyle w:val="lettertext"/>
-      </w:pPr>
-      <w:r>
-        <w:t xml:space="preserve">I’m insecure about my </w:t>
-      </w:r>
-      <w:r>
-        <w:t xml:space="preserve">identity and my </w:t>
-      </w:r>
-      <w:r>
-        <w:t>abilit</w:t>
-      </w:r>
-      <w:r>
-        <w:t>y</w:t>
-      </w:r>
-      <w:r>
-        <w:t xml:space="preserve"> to communicate</w:t>
-      </w:r>
-      <w:r>
-        <w:t xml:space="preserve">. But I want to leave Wisconsin on my </w:t>
-      </w:r>
-      <w:r>
-        <w:t xml:space="preserve">own </w:t>
-      </w:r>
-      <w:r>
-        <w:t>terms</w:t>
-      </w:r>
-      <w:r>
-        <w:t>. To do that,</w:t>
-      </w:r>
-      <w:r>
-        <w:t xml:space="preserve"> I have to figure out</w:t>
-      </w:r>
-      <w:r>
-        <w:t xml:space="preserve"> what I’m missing in my learning. W</w:t>
-      </w:r>
-      <w:r>
-        <w:t>hat can</w:t>
-      </w:r>
-      <w:r>
-        <w:t xml:space="preserve"> I</w:t>
-      </w:r>
-      <w:r>
-        <w:t xml:space="preserve"> do to</w:t>
-      </w:r>
-      <w:r>
-        <w:t xml:space="preserve"> </w:t>
-      </w:r>
-      <w:r>
-        <w:t>p</w:t>
-      </w:r>
-      <w:r>
-        <w:t>ass next year</w:t>
-      </w:r>
-      <w:r>
-        <w:t>?</w:t>
-      </w:r>
-    </w:p>
-    <w:p>
-      <w:pPr>
-        <w:pStyle w:val="lettertext"/>
-      </w:pPr>
-      <w:r>
-        <w:t>F</w:t>
-      </w:r>
-      <w:r>
-        <w:t>or now,</w:t>
-      </w:r>
-      <w:r>
-        <w:t xml:space="preserve"> I’m </w:t>
-      </w:r>
-      <w:r>
-        <w:t xml:space="preserve">just </w:t>
-      </w:r>
-      <w:r>
-        <w:t xml:space="preserve">going to </w:t>
-      </w:r>
-      <w:r>
-        <w:t>la</w:t>
-      </w:r>
-      <w:r>
-        <w:t>y</w:t>
-      </w:r>
-      <w:r>
-        <w:t xml:space="preserve"> i</w:t>
-      </w:r>
-      <w:r>
-        <w:t>n</w:t>
-      </w:r>
-      <w:r>
-        <w:t xml:space="preserve"> </w:t>
-      </w:r>
-      <w:r>
-        <w:t>bed</w:t>
-      </w:r>
-      <w:r>
-        <w:t xml:space="preserve">. Is it still </w:t>
-      </w:r>
-      <w:r>
-        <w:t xml:space="preserve">considered </w:t>
-      </w:r>
-      <w:r>
-        <w:t xml:space="preserve">crying if your eyes </w:t>
-      </w:r>
-      <w:r>
-        <w:t>no longer hav</w:t>
-      </w:r>
-      <w:r>
-        <w:t>e</w:t>
-      </w:r>
-      <w:r>
-        <w:t xml:space="preserve"> </w:t>
-      </w:r>
-      <w:r>
-        <w:t xml:space="preserve">tears left to </w:t>
-      </w:r>
-      <w:r>
-        <w:t>shed?</w:t>
-      </w:r>
-      <w:r>
-        <w:t xml:space="preserve"> </w:t>
-      </w:r>
-    </w:p>
-    <w:p>
-      <w:pPr>
-        <w:pStyle w:val="lettertext"/>
-      </w:pPr>
-      <w:r>
-        <w:t>Gilbert</w:t>
-      </w:r>
-    </w:p>
-    <w:p>
-      <w:pPr>
-        <w:pStyle w:val="lettertext"/>
-      </w:pPr>
-      <w:r>
-        <w:rPr>
-          <w:rStyle w:val="PSChar"/>
-        </w:rPr>
-        <w:t>P.S.</w:t>
-      </w:r>
-      <w:r>
-        <w:t xml:space="preserve"> </w:t>
-      </w:r>
-      <w:r>
-        <w:t>Have you discovered any limitations about yourself recently</w:t>
-      </w:r>
-      <w:r>
-        <w:t>?</w:t>
-      </w:r>
-      <w:r>
-        <w:t xml:space="preserve"> If so, h</w:t>
-      </w:r>
-      <w:r>
-        <w:t xml:space="preserve">ow have you pushed through </w:t>
-      </w:r>
-      <w:r>
-        <w:t>them</w:t>
-      </w:r>
-      <w:r>
-        <w:t>?</w:t>
-      </w:r>
-      <w:r>
-        <w:t xml:space="preserve"> </w:t>
-      </w:r>
-    </w:p>
-    <w:p>
-      <w:pPr>
-        <w:pStyle w:val="lettertext"/>
-        <w:rPr>
-          <w:i/>
-          <w:iCs/>
-        </w:rPr>
-      </w:pPr>
-      <w:r>
-        <w:rPr>
-          <w:rStyle w:val="PSChar"/>
-        </w:rPr>
-        <w:t>P.P.S.</w:t>
-      </w:r>
-      <w:r>
-        <w:t xml:space="preserve"> </w:t>
-      </w:r>
-      <w:r>
-        <w:t xml:space="preserve">I think this song fits how I’m feeling: </w:t>
-      </w:r>
-      <w:r>
-        <w:t>strained by</w:t>
-      </w:r>
-      <w:r>
-        <w:t xml:space="preserve"> feeling</w:t>
-      </w:r>
-      <w:r>
-        <w:t xml:space="preserve"> constantly</w:t>
-      </w:r>
-      <w:r>
-        <w:t xml:space="preserve"> overwhelmed with a hint of wanting to be better. These lyrics</w:t>
-      </w:r>
-      <w:r>
-        <w:t xml:space="preserve"> have been</w:t>
-      </w:r>
-      <w:r>
-        <w:t xml:space="preserve"> constantly pulsing through my head. </w:t>
-      </w:r>
-      <w:r>
-        <w:rPr>
-          <w:i/>
-          <w:iCs/>
-        </w:rPr>
-        <w:t>i</w:t>
-      </w:r>
-      <w:r>
-        <w:rPr>
-          <w:i/>
-          <w:iCs/>
-        </w:rPr>
-        <w:t xml:space="preserve"> don’t want to fail</w:t>
-      </w:r>
-      <w:r>
-        <w:rPr>
-          <w:i/>
-          <w:iCs/>
-        </w:rPr>
-        <w:t>,</w:t>
-      </w:r>
-      <w:r>
-        <w:rPr>
-          <w:i/>
-          <w:iCs/>
-        </w:rPr>
-        <w:t xml:space="preserve"> </w:t>
-      </w:r>
-      <w:r>
-        <w:rPr>
-          <w:i/>
-          <w:iCs/>
-        </w:rPr>
-        <w:t>i</w:t>
-      </w:r>
-      <w:r>
-        <w:rPr>
-          <w:i/>
-          <w:iCs/>
-        </w:rPr>
-        <w:t xml:space="preserve"> don’t want to feel like </w:t>
-      </w:r>
-      <w:r>
-        <w:rPr>
-          <w:i/>
-          <w:iCs/>
-        </w:rPr>
-        <w:t>i</w:t>
-      </w:r>
-      <w:r>
-        <w:rPr>
-          <w:i/>
-          <w:iCs/>
-        </w:rPr>
-        <w:t xml:space="preserve"> just have a second chance because </w:t>
-      </w:r>
-      <w:r>
-        <w:rPr>
-          <w:i/>
-          <w:iCs/>
-        </w:rPr>
-        <w:t>i</w:t>
-      </w:r>
-      <w:r>
-        <w:rPr>
-          <w:i/>
-          <w:iCs/>
-        </w:rPr>
-        <w:t>’m a minority</w:t>
-      </w:r>
-      <w:r>
-        <w:rPr>
-          <w:i/>
-          <w:iCs/>
-        </w:rPr>
-        <w:t>, i</w:t>
-      </w:r>
-      <w:r>
-        <w:rPr>
-          <w:i/>
-          <w:iCs/>
-        </w:rPr>
-        <w:t xml:space="preserve"> don’t want to feel like a token student in this very white state</w:t>
-      </w:r>
-      <w:r>
-        <w:rPr>
-          <w:i/>
-          <w:iCs/>
-        </w:rPr>
-        <w:t>.</w:t>
-      </w:r>
-      <w:r>
-        <w:rPr>
-          <w:i/>
-          <w:iCs/>
-        </w:rPr>
-        <w:t xml:space="preserve"> </w:t>
-      </w:r>
-      <w:r>
-        <w:rPr>
-          <w:i/>
-          <w:iCs/>
-        </w:rPr>
-        <w:t>i</w:t>
-      </w:r>
-      <w:r>
-        <w:rPr>
-          <w:i/>
-          <w:iCs/>
-        </w:rPr>
-        <w:t xml:space="preserve"> just want to do science and learn</w:t>
-      </w:r>
-      <w:r>
-        <w:rPr>
-          <w:i/>
-          <w:iCs/>
-        </w:rPr>
-        <w:t>, i want to discover knowledge and support other minorities</w:t>
-      </w:r>
-      <w:r>
-        <w:rPr>
-          <w:i/>
-          <w:iCs/>
-        </w:rPr>
-        <w:t>,</w:t>
-      </w:r>
-      <w:r>
-        <w:rPr>
-          <w:i/>
-          <w:iCs/>
-        </w:rPr>
-        <w:t xml:space="preserve"> do i have to live with these feelings of failure forever, am i okay with that when will i be okay with that should i be okay with that? will they go away after i pass, </w:t>
-      </w:r>
-      <w:r>
-        <w:rPr>
-          <w:i/>
-          <w:iCs/>
-        </w:rPr>
-        <w:t xml:space="preserve">i hate myself, </w:t>
-      </w:r>
-      <w:r>
-        <w:rPr>
-          <w:i/>
-          <w:iCs/>
-        </w:rPr>
-        <w:t xml:space="preserve">will i always feel like a failure no matter what i do in my life, am i worth anything other than my work? if </w:t>
-      </w:r>
-      <w:r>
-        <w:rPr>
-          <w:i/>
-          <w:iCs/>
-        </w:rPr>
-        <w:t xml:space="preserve">i place all my value in work </w:t>
-      </w:r>
-      <w:r>
-        <w:rPr>
-          <w:i/>
-          <w:iCs/>
-        </w:rPr>
-        <w:t>then what could i even do, what’s the point, why am i here?</w:t>
-      </w:r>
-    </w:p>
-    <w:p/>
-    <w:p>
-      <w:pPr>
-        <w:spacing w:after="120"/>
-        <w:jc w:val="both"/>
-        <w:rPr>
-          <w:i/>
-          <w:iCs/>
-          <w:sz w:val="20"/>
-          <w:szCs w:val="20"/>
-        </w:rPr>
-      </w:pPr>
-      <w:r>
-        <w:rPr>
-          <w:b/>
-          <w:bCs/>
-          <w:i/>
-          <w:iCs/>
-          <w:sz w:val="20"/>
-          <w:szCs w:val="20"/>
-        </w:rPr>
-        <w:lastRenderedPageBreak/>
-        <w:t xml:space="preserve">Trigger Warning: </w:t>
-      </w:r>
-      <w:r>
-        <w:rPr>
-          <w:b/>
-          <w:bCs/>
-          <w:i/>
-          <w:iCs/>
-          <w:sz w:val="20"/>
-          <w:szCs w:val="20"/>
-        </w:rPr>
-        <w:t>mental health, suicidal ideation.</w:t>
-      </w:r>
-      <w:r>
-        <w:rPr>
-          <w:i/>
-          <w:iCs/>
-          <w:sz w:val="20"/>
-          <w:szCs w:val="20"/>
-        </w:rPr>
-        <w:t xml:space="preserve"> I sincerely hope that this letter finds you in a good space, and that no burden in your life is too heavy to bear. Please take care of yourself.</w:t>
-      </w:r>
-    </w:p>
-    <w:p>
-      <w:pPr>
-        <w:pStyle w:val="Lyrics"/>
-      </w:pPr>
-      <w:bookmarkStart w:id="6" w:name="_Toc166003673"/>
-      <w:r>
-        <w:t>You build it to a high to say goodbye</w:t>
-      </w:r>
-      <w:r>
-        <w:t xml:space="preserve"> </w:t>
-      </w:r>
-      <w:r>
-        <w:t>b</w:t>
-      </w:r>
-      <w:r>
-        <w:t>ecause you’re not the same as them</w:t>
-      </w:r>
-      <w:bookmarkEnd w:id="6"/>
-    </w:p>
-    <w:p>
-      <w:pPr>
-        <w:pStyle w:val="Artist"/>
-      </w:pPr>
-      <w:r>
-        <w:t xml:space="preserve">I Always Wanna Die (Sometimes) by </w:t>
-      </w:r>
-      <w:proofErr w:type="gramStart"/>
-      <w:r>
-        <w:t>The</w:t>
-      </w:r>
-      <w:proofErr w:type="gramEnd"/>
-      <w:r>
-        <w:t xml:space="preserve"> 1975</w:t>
-      </w:r>
-    </w:p>
-    <w:p>
-      <w:pPr>
-        <w:pStyle w:val="lettertext"/>
-      </w:pPr>
-      <w:r>
-        <w:t xml:space="preserve">My </w:t>
-      </w:r>
-      <w:r>
-        <w:t>D</w:t>
-      </w:r>
-      <w:r>
-        <w:t>ear</w:t>
-      </w:r>
-      <w:r>
-        <w:t xml:space="preserve"> </w:t>
-      </w:r>
-      <w:r>
-        <w:t>R</w:t>
-      </w:r>
-      <w:r>
-        <w:t>eader</w:t>
-      </w:r>
-      <w:r>
-        <w:t>,</w:t>
-      </w:r>
-      <w:r>
-        <w:tab/>
-      </w:r>
-      <w:r>
-        <w:tab/>
-      </w:r>
-      <w:r>
-        <w:tab/>
-      </w:r>
-      <w:r>
-        <w:tab/>
-      </w:r>
-      <w:r>
-        <w:tab/>
-      </w:r>
-      <w:r>
-        <w:tab/>
-      </w:r>
-      <w:r>
-        <w:tab/>
-      </w:r>
-      <w:r>
-        <w:tab/>
-      </w:r>
-      <w:r>
-        <w:tab/>
-      </w:r>
-      <w:r>
-        <w:tab/>
-      </w:r>
-      <w:r>
-        <w:t xml:space="preserve">       </w:t>
-      </w:r>
-      <w:r>
-        <w:t>October 2019</w:t>
-      </w:r>
-    </w:p>
-    <w:p>
-      <w:pPr>
-        <w:pStyle w:val="lettertext"/>
+      <w:r>
+        <w:t>Intrusive thoughts flitted in and</w:t>
+      </w:r>
+      <w:r>
+        <w:t xml:space="preserve"> out of my head.</w:t>
+      </w:r>
+    </w:p>
+    <w:p>
+      <w:pPr>
+        <w:pStyle w:val="lettertext"/>
+        <w:rPr>
+          <w:i/>
+          <w:iCs/>
+        </w:rPr>
       </w:pPr>
       <w:r>
         <w:rPr>
           <w:noProof/>
         </w:rPr>
         <w:drawing>
-          <wp:anchor distT="0" distB="0" distL="114300" distR="114300" simplePos="0" relativeHeight="251656192" behindDoc="0" locked="0" layoutInCell="1" allowOverlap="1" wp14:anchorId="1B8ADB95" wp14:editId="4A2C9CAF">
+          <wp:anchor distT="0" distB="0" distL="114300" distR="114300" simplePos="0" relativeHeight="251656192" behindDoc="0" locked="0" layoutInCell="1" allowOverlap="1" wp14:anchorId="1B8ADB95" wp14:editId="37B5BE1E">
             <wp:simplePos x="0" y="0"/>
             <wp:positionH relativeFrom="column">
-              <wp:posOffset>10795</wp:posOffset>
+              <wp:posOffset>12700</wp:posOffset>
             </wp:positionH>
             <wp:positionV relativeFrom="paragraph">
-              <wp:posOffset>415018</wp:posOffset>
+              <wp:posOffset>1905</wp:posOffset>
             </wp:positionV>
-            <wp:extent cx="2389505" cy="3352800"/>
-            <wp:effectExtent l="0" t="0" r="0" b="0"/>
+            <wp:extent cx="2669540" cy="3746500"/>
+            <wp:effectExtent l="0" t="0" r="0" b="6350"/>
             <wp:wrapSquare wrapText="bothSides"/>
             <wp:docPr id="1842209310" name="Picture 1" descr="A screenshot of a video game&#10;&#10;Description automatically generated"/>
             <wp:cNvGraphicFramePr>
@@ -6776,7 +5977,7 @@
                     <pic:cNvPicPr/>
                   </pic:nvPicPr>
                   <pic:blipFill rotWithShape="1">
-                    <a:blip r:embed="rId49" cstate="print">
+                    <a:blip r:embed="rId14" cstate="print">
                       <a:extLst>
                         <a:ext uri="{28A0092B-C50C-407E-A947-70E740481C1C}">
                           <a14:useLocalDpi xmlns:a14="http://schemas.microsoft.com/office/drawing/2010/main" val="0"/>
@@ -6789,7 +5990,7 @@
                   <pic:spPr bwMode="auto">
                     <a:xfrm>
                       <a:off x="0" y="0"/>
-                      <a:ext cx="2389505" cy="3352800"/>
+                      <a:ext cx="2669540" cy="3746500"/>
                     </a:xfrm>
                     <a:prstGeom prst="rect">
                       <a:avLst/>
@@ -6816,78 +6017,6 @@
         </w:drawing>
       </w:r>
       <w:r>
-        <w:t>A few months ago</w:t>
-      </w:r>
-      <w:r>
-        <w:t xml:space="preserve">, I had </w:t>
-      </w:r>
-      <w:r>
-        <w:t>a</w:t>
-      </w:r>
-      <w:r>
-        <w:t xml:space="preserve"> dark notion. </w:t>
-      </w:r>
-      <w:r>
-        <w:t>As I was waiting for the bus, m</w:t>
-      </w:r>
-      <w:r>
-        <w:t xml:space="preserve">y head felt heavy and everything </w:t>
-      </w:r>
-      <w:r>
-        <w:t>went black</w:t>
-      </w:r>
-      <w:r>
-        <w:t>.</w:t>
-      </w:r>
-      <w:r>
-        <w:t xml:space="preserve"> </w:t>
-      </w:r>
-      <w:r>
-        <w:t>M</w:t>
-      </w:r>
-      <w:r>
-        <w:t>y</w:t>
-      </w:r>
-      <w:r>
-        <w:t xml:space="preserve"> eyes were open</w:t>
-      </w:r>
-      <w:r>
-        <w:t>,</w:t>
-      </w:r>
-      <w:r>
-        <w:t xml:space="preserve"> yet </w:t>
-      </w:r>
-      <w:r>
-        <w:t>things</w:t>
-      </w:r>
-      <w:r>
-        <w:t xml:space="preserve"> looked motionless, gr</w:t>
-      </w:r>
-      <w:r>
-        <w:t>e</w:t>
-      </w:r>
-      <w:r>
-        <w:t>yscale</w:t>
-      </w:r>
-      <w:r>
-        <w:t xml:space="preserve">. </w:t>
-      </w:r>
-      <w:r>
-        <w:t>Intrusive thoughts flitted in and</w:t>
-      </w:r>
-      <w:r>
-        <w:t xml:space="preserve"> out of my head.</w:t>
-      </w:r>
-    </w:p>
-    <w:p>
-      <w:pPr>
-        <w:pStyle w:val="lettertext"/>
-        <w:rPr>
-          <w:i/>
-          <w:iCs/>
-        </w:rPr>
-      </w:pPr>
-      <w:r>
         <w:rPr>
           <w:i/>
           <w:iCs/>
@@ -7408,16 +6537,6 @@
       <w:r>
         <w:t xml:space="preserve"> As if things will get better with time, even though it doesn’t feel that way right now.</w:t>
       </w:r>
-    </w:p>
-    <w:p>
-      <w:pPr>
-        <w:rPr>
-          <w:rFonts w:ascii="Rochester" w:hAnsi="Rochester"/>
-          <w:color w:val="000000" w:themeColor="text1"/>
-          <w:sz w:val="20"/>
-          <w:szCs w:val="20"/>
-        </w:rPr>
-      </w:pPr>
       <w:r>
         <w:br w:type="page"/>
       </w:r>
@@ -7426,12 +6545,12 @@
       <w:pPr>
         <w:pStyle w:val="Lyrics"/>
       </w:pPr>
-      <w:bookmarkStart w:id="7" w:name="_Toc166003674"/>
+      <w:bookmarkStart w:id="8" w:name="_Toc166003674"/>
       <w:r>
         <w:lastRenderedPageBreak/>
         <w:t>Where’s my soul going?</w:t>
       </w:r>
-      <w:bookmarkEnd w:id="7"/>
+      <w:bookmarkEnd w:id="8"/>
     </w:p>
     <w:p>
       <w:pPr>
@@ -7562,7 +6681,7 @@
           <w:noProof/>
         </w:rPr>
         <w:drawing>
-          <wp:anchor distT="0" distB="0" distL="114300" distR="114300" simplePos="0" relativeHeight="251658752" behindDoc="0" locked="0" layoutInCell="1" allowOverlap="1" wp14:anchorId="1D90E0EF" wp14:editId="2AD4EB9D">
+          <wp:anchor distT="0" distB="0" distL="114300" distR="114300" simplePos="0" relativeHeight="251658752" behindDoc="0" locked="0" layoutInCell="1" allowOverlap="1" wp14:anchorId="1D90E0EF" wp14:editId="36E347A4">
             <wp:simplePos x="0" y="0"/>
             <wp:positionH relativeFrom="margin">
               <wp:posOffset>3707495</wp:posOffset>
@@ -7585,7 +6704,7 @@
                     <pic:cNvPicPr/>
                   </pic:nvPicPr>
                   <pic:blipFill>
-                    <a:blip r:embed="rId50" cstate="print">
+                    <a:blip r:embed="rId15" cstate="print">
                       <a:extLst>
                         <a:ext uri="{28A0092B-C50C-407E-A947-70E740481C1C}">
                           <a14:useLocalDpi xmlns:a14="http://schemas.microsoft.com/office/drawing/2010/main" val="0"/>
@@ -8400,12 +7519,12 @@
       <w:pPr>
         <w:pStyle w:val="Lyrics"/>
       </w:pPr>
-      <w:bookmarkStart w:id="8" w:name="_Toc166003675"/>
+      <w:bookmarkStart w:id="9" w:name="_Toc166003675"/>
       <w:r>
         <w:lastRenderedPageBreak/>
         <w:t>Time has come, take it all in</w:t>
       </w:r>
-      <w:bookmarkEnd w:id="8"/>
+      <w:bookmarkEnd w:id="9"/>
     </w:p>
     <w:p>
       <w:pPr>
@@ -9468,7 +8587,7 @@
                     </pic:cNvPicPr>
                   </pic:nvPicPr>
                   <pic:blipFill>
-                    <a:blip r:embed="rId51">
+                    <a:blip r:embed="rId16">
                       <a:extLst>
                         <a:ext uri="{28A0092B-C50C-407E-A947-70E740481C1C}">
                           <a14:useLocalDpi xmlns:a14="http://schemas.microsoft.com/office/drawing/2010/main" val="0"/>
@@ -9558,11 +8677,11 @@
       <w:pPr>
         <w:pStyle w:val="Lyrics"/>
       </w:pPr>
-      <w:bookmarkStart w:id="9" w:name="_Toc166003676"/>
+      <w:bookmarkStart w:id="10" w:name="_Toc166003676"/>
       <w:r>
         <w:t>Into the Woods</w:t>
       </w:r>
-      <w:bookmarkEnd w:id="9"/>
+      <w:bookmarkEnd w:id="10"/>
       <w:r>
         <w:t xml:space="preserve"> </w:t>
       </w:r>
@@ -9953,7 +9072,7 @@
       <w:r>
         <w:t xml:space="preserve"> </w:t>
       </w:r>
-      <w:hyperlink r:id="rId52" w:history="1">
+      <w:hyperlink r:id="rId17" w:history="1">
         <w:proofErr w:type="spellStart"/>
         <w:r>
           <w:rPr>
@@ -9986,12 +9105,12 @@
       <w:pPr>
         <w:pStyle w:val="Lyrics"/>
       </w:pPr>
-      <w:bookmarkStart w:id="10" w:name="_Toc166003677"/>
+      <w:bookmarkStart w:id="11" w:name="_Toc166003677"/>
       <w:r>
         <w:lastRenderedPageBreak/>
         <w:t>Why don’t you leave if you wanna leave, if you wanna?</w:t>
       </w:r>
-      <w:bookmarkEnd w:id="10"/>
+      <w:bookmarkEnd w:id="11"/>
     </w:p>
     <w:p>
       <w:pPr>
@@ -10016,7 +9135,13 @@
         <w:pStyle w:val="lettertext"/>
       </w:pPr>
       <w:r>
-        <w:t xml:space="preserve">Dear Friend, </w:t>
+        <w:t xml:space="preserve">Dear </w:t>
+      </w:r>
+      <w:r>
+        <w:t>F</w:t>
+      </w:r>
+      <w:r>
+        <w:t xml:space="preserve">riend, </w:t>
       </w:r>
       <w:r>
         <w:tab/>
@@ -10203,7 +9328,7 @@
                     <pic:cNvPicPr/>
                   </pic:nvPicPr>
                   <pic:blipFill>
-                    <a:blip r:embed="rId53" cstate="print">
+                    <a:blip r:embed="rId18" cstate="print">
                       <a:extLst>
                         <a:ext uri="{28A0092B-C50C-407E-A947-70E740481C1C}">
                           <a14:useLocalDpi xmlns:a14="http://schemas.microsoft.com/office/drawing/2010/main" val="0"/>
@@ -10337,7 +9462,7 @@
                     <pic:cNvPicPr/>
                   </pic:nvPicPr>
                   <pic:blipFill>
-                    <a:blip r:embed="rId54" cstate="print">
+                    <a:blip r:embed="rId19" cstate="print">
                       <a:extLst>
                         <a:ext uri="{28A0092B-C50C-407E-A947-70E740481C1C}">
                           <a14:useLocalDpi xmlns:a14="http://schemas.microsoft.com/office/drawing/2010/main" val="0"/>
@@ -10823,7 +9948,7 @@
       <w:pPr>
         <w:pStyle w:val="Lyrics"/>
       </w:pPr>
-      <w:bookmarkStart w:id="11" w:name="_Toc166003678"/>
+      <w:bookmarkStart w:id="12" w:name="_Toc166003678"/>
       <w:r>
         <w:lastRenderedPageBreak/>
         <w:t xml:space="preserve">'Cause is it really love if it </w:t>
@@ -10836,7 +9961,7 @@
       <w:r>
         <w:t xml:space="preserve"> tear you apart?</w:t>
       </w:r>
-      <w:bookmarkEnd w:id="11"/>
+      <w:bookmarkEnd w:id="12"/>
     </w:p>
     <w:p>
       <w:pPr>
@@ -11535,7 +10660,21 @@
           <w:i/>
           <w:iCs/>
         </w:rPr>
-        <w:t xml:space="preserve">would I feel like more of an imposter having to wear professional clothing after years of hoodies and anything that I just feel comfortable enough? </w:t>
+        <w:t>would I feel like more of an imposter having to wear professional clothing after years of hoodies and anything that I just feel comfort</w:t>
+      </w:r>
+      <w:r>
+        <w:rPr>
+          <w:i/>
+          <w:iCs/>
+        </w:rPr>
+        <w:t xml:space="preserve"> in</w:t>
+      </w:r>
+      <w:r>
+        <w:rPr>
+          <w:i/>
+          <w:iCs/>
+        </w:rPr>
+        <w:t xml:space="preserve">? </w:t>
       </w:r>
       <w:r>
         <w:rPr>
@@ -11730,9 +10869,6 @@
       </w:r>
       <w:r>
         <w:t xml:space="preserve">but here I am doing my best to learn how to learn at the highest level. </w:t>
-      </w:r>
-      <w:r>
-        <w:t>(needs a little more work)</w:t>
       </w:r>
     </w:p>
     <w:p>
@@ -11908,7 +11044,7 @@
                     </pic:cNvPicPr>
                   </pic:nvPicPr>
                   <pic:blipFill>
-                    <a:blip r:embed="rId55" cstate="print">
+                    <a:blip r:embed="rId20" cstate="print">
                       <a:extLst>
                         <a:ext uri="{28A0092B-C50C-407E-A947-70E740481C1C}">
                           <a14:useLocalDpi xmlns:a14="http://schemas.microsoft.com/office/drawing/2010/main" val="0"/>
@@ -12074,7 +11210,7 @@
       <w:pPr>
         <w:pStyle w:val="Lyrics"/>
       </w:pPr>
-      <w:bookmarkStart w:id="12" w:name="_Toc166003679"/>
+      <w:bookmarkStart w:id="13" w:name="_Toc166003679"/>
       <w:r>
         <w:lastRenderedPageBreak/>
         <w:t>And we keep doing these things, not because they're guaranteed to make us feel good</w:t>
@@ -12089,7 +11225,7 @@
       <w:r>
         <w:t>Guaranteed to make us feel bad</w:t>
       </w:r>
-      <w:bookmarkEnd w:id="12"/>
+      <w:bookmarkEnd w:id="13"/>
       <w:r>
         <w:t xml:space="preserve"> </w:t>
       </w:r>
@@ -12196,22 +11332,19 @@
         <w:pStyle w:val="lettertext"/>
       </w:pPr>
       <w:r>
-        <w:rPr>
-          <w:noProof/>
-        </w:rPr>
         <w:drawing>
-          <wp:anchor distT="0" distB="0" distL="114300" distR="114300" simplePos="0" relativeHeight="251653120" behindDoc="0" locked="0" layoutInCell="1" allowOverlap="1" wp14:anchorId="52B367D0" wp14:editId="10A15079">
+          <wp:anchor distT="0" distB="0" distL="114300" distR="114300" simplePos="0" relativeHeight="251664384" behindDoc="0" locked="0" layoutInCell="1" allowOverlap="1" wp14:anchorId="6A77F2FF" wp14:editId="601CF925">
             <wp:simplePos x="0" y="0"/>
             <wp:positionH relativeFrom="margin">
               <wp:align>right</wp:align>
             </wp:positionH>
             <wp:positionV relativeFrom="paragraph">
-              <wp:posOffset>12700</wp:posOffset>
+              <wp:posOffset>220980</wp:posOffset>
             </wp:positionV>
-            <wp:extent cx="1628775" cy="1054100"/>
-            <wp:effectExtent l="0" t="0" r="9525" b="0"/>
+            <wp:extent cx="2288540" cy="2292350"/>
+            <wp:effectExtent l="0" t="0" r="0" b="0"/>
             <wp:wrapSquare wrapText="bothSides"/>
-            <wp:docPr id="340957452" name="Picture 1" descr="A fire in the sky&#10;&#10;Description automatically generated"/>
+            <wp:docPr id="1112865214" name="Picture 1" descr="A cartoon of a person with speech bubbles&#10;&#10;Description automatically generated"/>
             <wp:cNvGraphicFramePr>
               <a:graphicFrameLocks xmlns:a="http://schemas.openxmlformats.org/drawingml/2006/main" noChangeAspect="1"/>
             </wp:cNvGraphicFramePr>
@@ -12219,39 +11352,29 @@
               <a:graphicData uri="http://schemas.openxmlformats.org/drawingml/2006/picture">
                 <pic:pic xmlns:pic="http://schemas.openxmlformats.org/drawingml/2006/picture">
                   <pic:nvPicPr>
-                    <pic:cNvPr id="340957452" name="Picture 1" descr="A fire in the sky&#10;&#10;Description automatically generated"/>
-                    <pic:cNvPicPr>
-                      <a:picLocks noChangeAspect="1" noChangeArrowheads="1"/>
-                    </pic:cNvPicPr>
+                    <pic:cNvPr id="1112865214" name="Picture 1" descr="A cartoon of a person with speech bubbles&#10;&#10;Description automatically generated"/>
+                    <pic:cNvPicPr/>
                   </pic:nvPicPr>
-                  <pic:blipFill rotWithShape="1">
-                    <a:blip r:embed="rId56">
+                  <pic:blipFill>
+                    <a:blip r:embed="rId21" cstate="print">
                       <a:extLst>
                         <a:ext uri="{28A0092B-C50C-407E-A947-70E740481C1C}">
                           <a14:useLocalDpi xmlns:a14="http://schemas.microsoft.com/office/drawing/2010/main" val="0"/>
                         </a:ext>
                       </a:extLst>
                     </a:blip>
-                    <a:srcRect l="9963" t="7265" r="15307" b="6841"/>
-                    <a:stretch/>
+                    <a:stretch>
+                      <a:fillRect/>
+                    </a:stretch>
                   </pic:blipFill>
-                  <pic:spPr bwMode="auto">
+                  <pic:spPr>
                     <a:xfrm>
                       <a:off x="0" y="0"/>
-                      <a:ext cx="1628775" cy="1054100"/>
+                      <a:ext cx="2288540" cy="2292350"/>
                     </a:xfrm>
                     <a:prstGeom prst="rect">
                       <a:avLst/>
                     </a:prstGeom>
-                    <a:noFill/>
-                    <a:ln>
-                      <a:noFill/>
-                    </a:ln>
-                    <a:extLst>
-                      <a:ext uri="{53640926-AAD7-44D8-BBD7-CCE9431645EC}">
-                        <a14:shadowObscured xmlns:a14="http://schemas.microsoft.com/office/drawing/2010/main"/>
-                      </a:ext>
-                    </a:extLst>
                   </pic:spPr>
                 </pic:pic>
               </a:graphicData>
@@ -12285,6 +11408,11 @@
       <w:r>
         <w:t xml:space="preserve">. </w:t>
       </w:r>
+    </w:p>
+    <w:p>
+      <w:pPr>
+        <w:pStyle w:val="lettertext"/>
+      </w:pPr>
       <w:r>
         <w:t xml:space="preserve">My </w:t>
       </w:r>
@@ -12477,21 +11605,37 @@
           <w:i/>
           <w:iCs/>
         </w:rPr>
-        <w:t xml:space="preserve"> I’m going to write this part of my thesis.</w:t>
-      </w:r>
-    </w:p>
-    <w:p>
-      <w:pPr>
-        <w:pStyle w:val="lettertext"/>
+        <w:t xml:space="preserve"> I’m going to write</w:t>
+      </w:r>
+      <w:r>
         <w:rPr>
           <w:rFonts w:cstheme="minorHAnsi"/>
           <w:i/>
           <w:iCs/>
         </w:rPr>
-      </w:pPr>
+        <w:t xml:space="preserve"> that</w:t>
+      </w:r>
       <w:r>
         <w:rPr>
           <w:rFonts w:cstheme="minorHAnsi"/>
+          <w:i/>
+          <w:iCs/>
+        </w:rPr>
+        <w:t xml:space="preserve"> part of my thesis.</w:t>
+      </w:r>
+    </w:p>
+    <w:p>
+      <w:pPr>
+        <w:pStyle w:val="lettertext"/>
+        <w:rPr>
+          <w:rFonts w:cstheme="minorHAnsi"/>
+          <w:i/>
+          <w:iCs/>
+        </w:rPr>
+      </w:pPr>
+      <w:r>
+        <w:rPr>
+          <w:rFonts w:cstheme="minorHAnsi"/>
         </w:rPr>
         <w:t>F</w:t>
       </w:r>
@@ -12891,12 +12035,12 @@
       <w:pPr>
         <w:pStyle w:val="Lyrics"/>
       </w:pPr>
-      <w:bookmarkStart w:id="13" w:name="_Toc166003680"/>
+      <w:bookmarkStart w:id="14" w:name="_Toc166003680"/>
       <w:r>
         <w:lastRenderedPageBreak/>
         <w:t>You don't cross my mind, you live in it</w:t>
       </w:r>
-      <w:bookmarkEnd w:id="13"/>
+      <w:bookmarkEnd w:id="14"/>
     </w:p>
     <w:p>
       <w:pPr>
@@ -13104,6 +12248,73 @@
         <w:pStyle w:val="lettertext"/>
       </w:pPr>
       <w:r>
+        <w:rPr>
+          <w:noProof/>
+        </w:rPr>
+        <w:drawing>
+          <wp:anchor distT="0" distB="0" distL="114300" distR="114300" simplePos="0" relativeHeight="251665408" behindDoc="0" locked="0" layoutInCell="1" allowOverlap="1" wp14:anchorId="1D935435" wp14:editId="03E70166">
+            <wp:simplePos x="0" y="0"/>
+            <wp:positionH relativeFrom="margin">
+              <wp:align>right</wp:align>
+            </wp:positionH>
+            <wp:positionV relativeFrom="paragraph">
+              <wp:posOffset>369762</wp:posOffset>
+            </wp:positionV>
+            <wp:extent cx="2705735" cy="1352550"/>
+            <wp:effectExtent l="0" t="0" r="0" b="0"/>
+            <wp:wrapSquare wrapText="bothSides"/>
+            <wp:docPr id="1639088431" name="Picture 4" descr="A diagram of a pie chart&#10;&#10;Description automatically generated"/>
+            <wp:cNvGraphicFramePr>
+              <a:graphicFrameLocks xmlns:a="http://schemas.openxmlformats.org/drawingml/2006/main" noChangeAspect="1"/>
+            </wp:cNvGraphicFramePr>
+            <a:graphic xmlns:a="http://schemas.openxmlformats.org/drawingml/2006/main">
+              <a:graphicData uri="http://schemas.openxmlformats.org/drawingml/2006/picture">
+                <pic:pic xmlns:pic="http://schemas.openxmlformats.org/drawingml/2006/picture">
+                  <pic:nvPicPr>
+                    <pic:cNvPr id="1639088431" name="Picture 4" descr="A diagram of a pie chart&#10;&#10;Description automatically generated"/>
+                    <pic:cNvPicPr>
+                      <a:picLocks noChangeAspect="1" noChangeArrowheads="1"/>
+                    </pic:cNvPicPr>
+                  </pic:nvPicPr>
+                  <pic:blipFill>
+                    <a:blip r:embed="rId22">
+                      <a:extLst>
+                        <a:ext uri="{28A0092B-C50C-407E-A947-70E740481C1C}">
+                          <a14:useLocalDpi xmlns:a14="http://schemas.microsoft.com/office/drawing/2010/main" val="0"/>
+                        </a:ext>
+                      </a:extLst>
+                    </a:blip>
+                    <a:srcRect/>
+                    <a:stretch>
+                      <a:fillRect/>
+                    </a:stretch>
+                  </pic:blipFill>
+                  <pic:spPr bwMode="auto">
+                    <a:xfrm>
+                      <a:off x="0" y="0"/>
+                      <a:ext cx="2705735" cy="1352550"/>
+                    </a:xfrm>
+                    <a:prstGeom prst="rect">
+                      <a:avLst/>
+                    </a:prstGeom>
+                    <a:noFill/>
+                    <a:ln>
+                      <a:noFill/>
+                    </a:ln>
+                  </pic:spPr>
+                </pic:pic>
+              </a:graphicData>
+            </a:graphic>
+            <wp14:sizeRelH relativeFrom="margin">
+              <wp14:pctWidth>0</wp14:pctWidth>
+            </wp14:sizeRelH>
+            <wp14:sizeRelV relativeFrom="margin">
+              <wp14:pctHeight>0</wp14:pctHeight>
+            </wp14:sizeRelV>
+          </wp:anchor>
+        </w:drawing>
+      </w:r>
+      <w:r>
         <w:t xml:space="preserve">But </w:t>
       </w:r>
       <w:r>
@@ -13116,13 +12327,7 @@
         <w:t xml:space="preserve"> </w:t>
       </w:r>
       <w:r>
-        <w:t xml:space="preserve">with fewer experiments </w:t>
-      </w:r>
-      <w:r>
-        <w:t xml:space="preserve">and </w:t>
-      </w:r>
-      <w:r>
-        <w:t xml:space="preserve">a deeper understanding of </w:t>
+        <w:t xml:space="preserve">with a deeper understanding of </w:t>
       </w:r>
       <w:r>
         <w:t>my research</w:t>
@@ -13203,34 +12408,10 @@
           <w:i/>
           <w:iCs/>
         </w:rPr>
-        <w:t xml:space="preserve">to work. </w:t>
-      </w:r>
-      <w:r>
-        <w:t>I’m constantly t</w:t>
-      </w:r>
-      <w:r>
-        <w:t>hinking about</w:t>
-      </w:r>
-      <w:r>
-        <w:t xml:space="preserve"> what</w:t>
-      </w:r>
-      <w:r>
-        <w:t xml:space="preserve">’s left to do, </w:t>
-      </w:r>
-      <w:r>
-        <w:t>p</w:t>
-      </w:r>
-      <w:r>
-        <w:t xml:space="preserve">reventing me from </w:t>
-      </w:r>
-      <w:r>
-        <w:t xml:space="preserve">reaching </w:t>
-      </w:r>
-      <w:r>
-        <w:t xml:space="preserve">any semblance of </w:t>
-      </w:r>
-      <w:r>
-        <w:t xml:space="preserve">rest. </w:t>
+        <w:t>to work.</w:t>
+      </w:r>
+      <w:r>
+        <w:t xml:space="preserve"> </w:t>
       </w:r>
       <w:r>
         <w:t>I can’t sleep</w:t>
@@ -13263,21 +12444,19 @@
         <w:t xml:space="preserve"> feedback loop </w:t>
       </w:r>
       <w:r>
-        <w:t>to</w:t>
-      </w:r>
-      <w:r>
-        <w:t xml:space="preserve"> end </w:t>
+        <w:t>at the end</w:t>
+      </w:r>
+      <w:r>
+        <w:t xml:space="preserve"> </w:t>
+      </w:r>
+      <w:r>
+        <w:t xml:space="preserve">of </w:t>
       </w:r>
       <w:r>
         <w:t>my PhD.</w:t>
       </w:r>
-    </w:p>
-    <w:p>
-      <w:pPr>
-        <w:pStyle w:val="lettertext"/>
-      </w:pPr>
-      <w:r>
-        <w:t>This incessant gnawing deep within the recesses of my brain continues to keep me awake.</w:t>
+      <w:r>
+        <w:t xml:space="preserve"> </w:t>
       </w:r>
     </w:p>
     <w:p>
@@ -13336,13 +12515,10 @@
         <w:t xml:space="preserve"> </w:t>
       </w:r>
       <w:r>
-        <w:t xml:space="preserve">Despite </w:t>
-      </w:r>
-      <w:r>
-        <w:t xml:space="preserve">insomnia and </w:t>
-      </w:r>
-      <w:r>
-        <w:t xml:space="preserve">amidst </w:t>
+        <w:t>A</w:t>
+      </w:r>
+      <w:r>
+        <w:t xml:space="preserve">midst </w:t>
       </w:r>
       <w:r>
         <w:t>th</w:t>
@@ -13357,10 +12533,10 @@
         <w:t>I</w:t>
       </w:r>
       <w:r>
-        <w:t xml:space="preserve">’ll never </w:t>
-      </w:r>
-      <w:r>
-        <w:t>be able to leave</w:t>
+        <w:t>’ll never</w:t>
+      </w:r>
+      <w:r>
+        <w:t xml:space="preserve"> leave</w:t>
       </w:r>
       <w:r>
         <w:t>,</w:t>
@@ -13644,10 +12820,10 @@
         <w:t xml:space="preserve"> mind. I feel like graduate school harnesses</w:t>
       </w:r>
       <w:r>
-        <w:t xml:space="preserve"> and grows</w:t>
-      </w:r>
-      <w:r>
-        <w:t xml:space="preserve"> this latent ability, allowing for deeper exploration of </w:t>
+        <w:t xml:space="preserve"> </w:t>
+      </w:r>
+      <w:r>
+        <w:t xml:space="preserve">this latent ability, allowing for deeper exploration of </w:t>
       </w:r>
       <w:r>
         <w:t>anything you find interesting</w:t>
@@ -13776,7 +12952,13 @@
         <w:pStyle w:val="lettertext"/>
       </w:pPr>
       <w:r>
-        <w:t xml:space="preserve">Dearest friend, </w:t>
+        <w:t xml:space="preserve">Dearest </w:t>
+      </w:r>
+      <w:r>
+        <w:t>F</w:t>
+      </w:r>
+      <w:r>
+        <w:t xml:space="preserve">riend, </w:t>
       </w:r>
       <w:r>
         <w:tab/>
@@ -13928,7 +13110,13 @@
         <w:pStyle w:val="lettertext"/>
       </w:pPr>
       <w:r>
-        <w:t>And many time it wasn’t pretty. It hasn’t been easy. But I’ve learned to take care of myself throughout intense mental strangulation, and I’m learning again to c</w:t>
+        <w:t xml:space="preserve">And many </w:t>
+      </w:r>
+      <w:r>
+        <w:t>times,</w:t>
+      </w:r>
+      <w:r>
+        <w:t xml:space="preserve"> it wasn’t pretty. It hasn’t been easy. But I’ve learned to take care of myself throughout intense mental strangulation, and I’m learning again to c</w:t>
       </w:r>
       <w:r>
         <w:t>herish th</w:t>
@@ -14223,7 +13411,7 @@
       <w:pPr>
         <w:pStyle w:val="Lyrics"/>
       </w:pPr>
-      <w:bookmarkStart w:id="14" w:name="_Toc166003681"/>
+      <w:bookmarkStart w:id="15" w:name="_Toc166003681"/>
       <w:r>
         <w:lastRenderedPageBreak/>
         <w:t>I</w:t>
@@ -14231,7 +13419,7 @@
       <w:r>
         <w:t>’m trying to start my life again</w:t>
       </w:r>
-      <w:bookmarkEnd w:id="14"/>
+      <w:bookmarkEnd w:id="15"/>
     </w:p>
     <w:p>
       <w:pPr>
@@ -15541,7 +14729,7 @@
         </w:rPr>
         <w:t xml:space="preserve">Kary Mullis quote: </w:t>
       </w:r>
-      <w:hyperlink r:id="rId57" w:history="1">
+      <w:hyperlink r:id="rId23" w:history="1">
         <w:r>
           <w:rPr>
             <w:rStyle w:val="Hyperlink"/>
@@ -15581,7 +14769,20 @@
     </w:p>
     <w:p>
       <w:r>
-        <w:t>Letters to work on formatting/add images: 4, 5, 8, 13</w:t>
+        <w:t xml:space="preserve">Letters to work on formatting/add images: </w:t>
+      </w:r>
+      <w:proofErr w:type="gramStart"/>
+      <w:r>
+        <w:t>13</w:t>
+      </w:r>
+      <w:proofErr w:type="gramEnd"/>
+    </w:p>
+    <w:p>
+      <w:r>
+        <w:t xml:space="preserve">Burnout: </w:t>
+      </w:r>
+      <w:r>
+        <w:t>https://www.behance.net/gallery/136426427/Burnout-Comic</w:t>
       </w:r>
     </w:p>
     <w:p/>
@@ -15594,7 +14795,7 @@
       </w:pPr>
     </w:p>
     <w:sectPr>
-      <w:headerReference w:type="default" r:id="rId58"/>
+      <w:headerReference w:type="default" r:id="rId24"/>
       <w:pgSz w:w="12240" w:h="15840"/>
       <w:pgMar w:top="1440" w:right="1440" w:bottom="1440" w:left="1440" w:header="576" w:footer="432" w:gutter="0"/>
       <w:pgNumType w:start="1"/>
@@ -19552,6 +18753,32 @@
       <w:szCs w:val="20"/>
     </w:rPr>
   </w:style>
+  <w:style w:type="paragraph" w:customStyle="1" w:styleId="Imagecaption">
+    <w:name w:val="Image caption"/>
+    <w:basedOn w:val="lettertext"/>
+    <w:link w:val="ImagecaptionChar"/>
+    <w:qFormat/>
+    <w:rsid w:val="00567B9C"/>
+    <w:pPr>
+      <w:spacing w:after="440"/>
+    </w:pPr>
+    <w:rPr>
+      <w:sz w:val="13"/>
+      <w:szCs w:val="14"/>
+    </w:rPr>
+  </w:style>
+  <w:style w:type="character" w:customStyle="1" w:styleId="ImagecaptionChar">
+    <w:name w:val="Image caption Char"/>
+    <w:basedOn w:val="lettertextChar"/>
+    <w:link w:val="Imagecaption"/>
+    <w:rsid w:val="00567B9C"/>
+    <w:rPr>
+      <w:rFonts w:ascii="Rochester" w:hAnsi="Rochester"/>
+      <w:color w:val="000000" w:themeColor="text1"/>
+      <w:sz w:val="13"/>
+      <w:szCs w:val="14"/>
+    </w:rPr>
+  </w:style>
 </w:styles>
 </file>
 

</xml_diff>